<commit_message>
Adding notes on database
</commit_message>
<xml_diff>
--- a/Notes.docx
+++ b/Notes.docx
@@ -39,27 +39,7 @@
           <w:sz w:val="22"/>
           <w:szCs w:val="22"/>
         </w:rPr>
-        <w:t xml:space="preserve">Write </w:t>
-      </w:r>
-      <w:proofErr w:type="spellStart"/>
-      <w:r>
-        <w:rPr>
-          <w:rFonts w:eastAsia="Times New Roman" w:cs="Times New Roman"/>
-          <w:color w:val="333333"/>
-          <w:sz w:val="22"/>
-          <w:szCs w:val="22"/>
-        </w:rPr>
-        <w:t>htmlboiler</w:t>
-      </w:r>
-      <w:proofErr w:type="spellEnd"/>
-      <w:r>
-        <w:rPr>
-          <w:rFonts w:eastAsia="Times New Roman" w:cs="Times New Roman"/>
-          <w:color w:val="333333"/>
-          <w:sz w:val="22"/>
-          <w:szCs w:val="22"/>
-        </w:rPr>
-        <w:t xml:space="preserve"> on sublime and hit TAB -&gt; Voila. For shorter form, use html:5 and hit tab</w:t>
+        <w:t>Write htmlboiler on sublime and hit TAB -&gt; Voila. For shorter form, use html:5 and hit tab</w:t>
       </w:r>
     </w:p>
     <w:p>
@@ -155,27 +135,7 @@
           <w:sz w:val="22"/>
           <w:szCs w:val="22"/>
         </w:rPr>
-        <w:t>h</w:t>
-      </w:r>
-      <w:proofErr w:type="gramStart"/>
-      <w:r>
-        <w:rPr>
-          <w:rFonts w:eastAsia="Times New Roman" w:cs="Times New Roman"/>
-          <w:color w:val="333333"/>
-          <w:sz w:val="22"/>
-          <w:szCs w:val="22"/>
-        </w:rPr>
-        <w:t>1,h</w:t>
-      </w:r>
-      <w:proofErr w:type="gramEnd"/>
-      <w:r>
-        <w:rPr>
-          <w:rFonts w:eastAsia="Times New Roman" w:cs="Times New Roman"/>
-          <w:color w:val="333333"/>
-          <w:sz w:val="22"/>
-          <w:szCs w:val="22"/>
-        </w:rPr>
-        <w:t>2...h6, p are block level elements. Each of those takes up a new line.</w:t>
+        <w:t>h1,h2...h6, p are block level elements. Each of those takes up a new line.</w:t>
       </w:r>
     </w:p>
     <w:p>
@@ -199,47 +159,7 @@
           <w:sz w:val="22"/>
           <w:szCs w:val="22"/>
         </w:rPr>
-        <w:t xml:space="preserve"> div and span both act as a container. </w:t>
-      </w:r>
-      <w:proofErr w:type="spellStart"/>
-      <w:r>
-        <w:rPr>
-          <w:rFonts w:eastAsia="Times New Roman" w:cs="Times New Roman"/>
-          <w:color w:val="333333"/>
-          <w:sz w:val="22"/>
-          <w:szCs w:val="22"/>
-        </w:rPr>
-        <w:t>Div</w:t>
-      </w:r>
-      <w:proofErr w:type="spellEnd"/>
-      <w:r>
-        <w:rPr>
-          <w:rFonts w:eastAsia="Times New Roman" w:cs="Times New Roman"/>
-          <w:color w:val="333333"/>
-          <w:sz w:val="22"/>
-          <w:szCs w:val="22"/>
-        </w:rPr>
-        <w:t xml:space="preserve"> is a block level element </w:t>
-      </w:r>
-      <w:proofErr w:type="spellStart"/>
-      <w:r>
-        <w:rPr>
-          <w:rFonts w:eastAsia="Times New Roman" w:cs="Times New Roman"/>
-          <w:color w:val="333333"/>
-          <w:sz w:val="22"/>
-          <w:szCs w:val="22"/>
-        </w:rPr>
-        <w:t>where as</w:t>
-      </w:r>
-      <w:proofErr w:type="spellEnd"/>
-      <w:r>
-        <w:rPr>
-          <w:rFonts w:eastAsia="Times New Roman" w:cs="Times New Roman"/>
-          <w:color w:val="333333"/>
-          <w:sz w:val="22"/>
-          <w:szCs w:val="22"/>
-        </w:rPr>
-        <w:t xml:space="preserve"> span is not. So, span helps us to style an element within a block.</w:t>
+        <w:t> div and span both act as a container. Div is a block level element where as span is not. So, span helps us to style an element within a block.</w:t>
       </w:r>
     </w:p>
     <w:p>
@@ -263,27 +183,7 @@
           <w:sz w:val="22"/>
           <w:szCs w:val="22"/>
         </w:rPr>
-        <w:t xml:space="preserve">When you are referring to an 'a </w:t>
-      </w:r>
-      <w:proofErr w:type="spellStart"/>
-      <w:r>
-        <w:rPr>
-          <w:rFonts w:eastAsia="Times New Roman" w:cs="Times New Roman"/>
-          <w:color w:val="333333"/>
-          <w:sz w:val="22"/>
-          <w:szCs w:val="22"/>
-        </w:rPr>
-        <w:t>href</w:t>
-      </w:r>
-      <w:proofErr w:type="spellEnd"/>
-      <w:r>
-        <w:rPr>
-          <w:rFonts w:eastAsia="Times New Roman" w:cs="Times New Roman"/>
-          <w:color w:val="333333"/>
-          <w:sz w:val="22"/>
-          <w:szCs w:val="22"/>
-        </w:rPr>
-        <w:t>' tag, make sure to mention http:// if you need to access the internet. Without 'http://' it will search for the link within your code folder which might be helpful if you want to reference another page.html.</w:t>
+        <w:t>When you are referring to an 'a href' tag, make sure to mention http:// if you need to access the internet. Without 'http://' it will search for the link within your code folder which might be helpful if you want to reference another page.html.</w:t>
       </w:r>
     </w:p>
     <w:p>
@@ -371,27 +271,7 @@
           <w:sz w:val="22"/>
           <w:szCs w:val="22"/>
         </w:rPr>
-        <w:t xml:space="preserve">In a form, if I don't specify an action, it is going to send the data exactly where I am now and if I don't specify a method, </w:t>
-      </w:r>
-      <w:proofErr w:type="spellStart"/>
-      <w:r>
-        <w:rPr>
-          <w:rFonts w:eastAsia="Times New Roman" w:cs="Times New Roman"/>
-          <w:color w:val="333333"/>
-          <w:sz w:val="22"/>
-          <w:szCs w:val="22"/>
-        </w:rPr>
-        <w:t>its</w:t>
-      </w:r>
-      <w:proofErr w:type="spellEnd"/>
-      <w:r>
-        <w:rPr>
-          <w:rFonts w:eastAsia="Times New Roman" w:cs="Times New Roman"/>
-          <w:color w:val="333333"/>
-          <w:sz w:val="22"/>
-          <w:szCs w:val="22"/>
-        </w:rPr>
-        <w:t xml:space="preserve"> going to be a GET request. </w:t>
+        <w:t>In a form, if I don't specify an action, it is going to send the data exactly where I am now and if I don't specify a method, its going to be a GET request. </w:t>
       </w:r>
     </w:p>
     <w:p>
@@ -480,25 +360,14 @@
           <w:szCs w:val="22"/>
         </w:rPr>
       </w:pPr>
-      <w:proofErr w:type="spellStart"/>
-      <w:r>
-        <w:rPr>
-          <w:rFonts w:eastAsia="Times New Roman" w:cs="Times New Roman"/>
-          <w:color w:val="333333"/>
-          <w:sz w:val="22"/>
-          <w:szCs w:val="22"/>
-        </w:rPr>
-        <w:t>textarea</w:t>
-      </w:r>
-      <w:proofErr w:type="spellEnd"/>
-      <w:r>
-        <w:rPr>
-          <w:rFonts w:eastAsia="Times New Roman" w:cs="Times New Roman"/>
-          <w:color w:val="333333"/>
-          <w:sz w:val="22"/>
-          <w:szCs w:val="22"/>
-        </w:rPr>
-        <w:t xml:space="preserve"> with rows and columns gives us a wide text area to type.</w:t>
+      <w:r>
+        <w:rPr>
+          <w:rFonts w:eastAsia="Times New Roman" w:cs="Times New Roman"/>
+          <w:color w:val="333333"/>
+          <w:sz w:val="22"/>
+          <w:szCs w:val="22"/>
+        </w:rPr>
+        <w:t>textarea with rows and columns gives us a wide text area to type.</w:t>
       </w:r>
     </w:p>
     <w:p>
@@ -547,27 +416,7 @@
           <w:sz w:val="22"/>
           <w:szCs w:val="22"/>
         </w:rPr>
-        <w:t xml:space="preserve">If you set a property on a parent, that affects the child as well. -&gt; Property of </w:t>
-      </w:r>
-      <w:proofErr w:type="spellStart"/>
-      <w:r>
-        <w:rPr>
-          <w:rFonts w:eastAsia="Times New Roman" w:cs="Times New Roman"/>
-          <w:color w:val="333333"/>
-          <w:sz w:val="22"/>
-          <w:szCs w:val="22"/>
-        </w:rPr>
-        <w:t>Inheritence</w:t>
-      </w:r>
-      <w:proofErr w:type="spellEnd"/>
-      <w:r>
-        <w:rPr>
-          <w:rFonts w:eastAsia="Times New Roman" w:cs="Times New Roman"/>
-          <w:color w:val="333333"/>
-          <w:sz w:val="22"/>
-          <w:szCs w:val="22"/>
-        </w:rPr>
-        <w:t>.</w:t>
+        <w:t>If you set a property on a parent, that affects the child as well. -&gt; Property of Inheritence.</w:t>
       </w:r>
     </w:p>
     <w:p>
@@ -719,47 +568,7 @@
           <w:sz w:val="22"/>
           <w:szCs w:val="22"/>
         </w:rPr>
-        <w:t>The size of an </w:t>
-      </w:r>
-      <w:proofErr w:type="spellStart"/>
-      <w:r>
-        <w:rPr>
-          <w:rFonts w:eastAsia="Times New Roman" w:cs="Times New Roman"/>
-          <w:color w:val="333333"/>
-          <w:sz w:val="22"/>
-          <w:szCs w:val="22"/>
-        </w:rPr>
-        <w:t>em</w:t>
-      </w:r>
-      <w:proofErr w:type="spellEnd"/>
-      <w:r>
-        <w:rPr>
-          <w:rFonts w:eastAsia="Times New Roman" w:cs="Times New Roman"/>
-          <w:color w:val="333333"/>
-          <w:sz w:val="22"/>
-          <w:szCs w:val="22"/>
-        </w:rPr>
-        <w:t xml:space="preserve"> value is dynamic. When defining the font-size property, an </w:t>
-      </w:r>
-      <w:proofErr w:type="spellStart"/>
-      <w:r>
-        <w:rPr>
-          <w:rFonts w:eastAsia="Times New Roman" w:cs="Times New Roman"/>
-          <w:color w:val="333333"/>
-          <w:sz w:val="22"/>
-          <w:szCs w:val="22"/>
-        </w:rPr>
-        <w:t>em</w:t>
-      </w:r>
-      <w:proofErr w:type="spellEnd"/>
-      <w:r>
-        <w:rPr>
-          <w:rFonts w:eastAsia="Times New Roman" w:cs="Times New Roman"/>
-          <w:color w:val="333333"/>
-          <w:sz w:val="22"/>
-          <w:szCs w:val="22"/>
-        </w:rPr>
-        <w:t xml:space="preserve"> is equal to the size of the font that applies to the parent of the element in question. If you haven't set the font size anywhere on the page, then it is the browser default, which is often 16px. So, by default </w:t>
+        <w:t xml:space="preserve">The size of an em value is dynamic. When defining the font-size property, an em is equal to the size of the font that applies to the parent of the element in question. If you haven't set the font size anywhere on the page, then it is the browser default, which is often 16px. So, by default </w:t>
       </w:r>
       <w:r>
         <w:rPr>
@@ -769,27 +578,7 @@
           <w:szCs w:val="22"/>
         </w:rPr>
         <w:lastRenderedPageBreak/>
-        <w:t xml:space="preserve">1em = 16px, and 2em = 32px. If you set a font-size of 20px on the body element, then 1em = 20px and 2em = 40px. Note that the value 2 is essentially a multiplier of the current </w:t>
-      </w:r>
-      <w:proofErr w:type="spellStart"/>
-      <w:r>
-        <w:rPr>
-          <w:rFonts w:eastAsia="Times New Roman" w:cs="Times New Roman"/>
-          <w:color w:val="333333"/>
-          <w:sz w:val="22"/>
-          <w:szCs w:val="22"/>
-        </w:rPr>
-        <w:t>em</w:t>
-      </w:r>
-      <w:proofErr w:type="spellEnd"/>
-      <w:r>
-        <w:rPr>
-          <w:rFonts w:eastAsia="Times New Roman" w:cs="Times New Roman"/>
-          <w:color w:val="333333"/>
-          <w:sz w:val="22"/>
-          <w:szCs w:val="22"/>
-        </w:rPr>
-        <w:t xml:space="preserve"> size.</w:t>
+        <w:t>1em = 16px, and 2em = 32px. If you set a font-size of 20px on the body element, then 1em = 20px and 2em = 40px. Note that the value 2 is essentially a multiplier of the current em size.</w:t>
       </w:r>
     </w:p>
     <w:p>
@@ -936,27 +725,7 @@
           <w:sz w:val="22"/>
           <w:szCs w:val="22"/>
         </w:rPr>
-        <w:t xml:space="preserve">text-decoration: underline, </w:t>
-      </w:r>
-      <w:proofErr w:type="spellStart"/>
-      <w:r>
-        <w:rPr>
-          <w:rFonts w:eastAsia="Times New Roman" w:cs="Times New Roman"/>
-          <w:color w:val="333333"/>
-          <w:sz w:val="22"/>
-          <w:szCs w:val="22"/>
-        </w:rPr>
-        <w:t>overline</w:t>
-      </w:r>
-      <w:proofErr w:type="spellEnd"/>
-      <w:r>
-        <w:rPr>
-          <w:rFonts w:eastAsia="Times New Roman" w:cs="Times New Roman"/>
-          <w:color w:val="333333"/>
-          <w:sz w:val="22"/>
-          <w:szCs w:val="22"/>
-        </w:rPr>
-        <w:t>, line-through</w:t>
+        <w:t>text-decoration: underline, overline, line-through</w:t>
       </w:r>
       <w:r>
         <w:rPr>
@@ -1006,27 +775,14 @@
           <w:szCs w:val="22"/>
         </w:rPr>
       </w:pPr>
-      <w:proofErr w:type="spellStart"/>
-      <w:proofErr w:type="gramStart"/>
-      <w:r>
-        <w:rPr>
-          <w:rFonts w:eastAsia="Times New Roman" w:cs="Times New Roman"/>
-          <w:color w:val="333333"/>
-          <w:sz w:val="22"/>
-          <w:szCs w:val="22"/>
-        </w:rPr>
-        <w:t>margin:auto</w:t>
-      </w:r>
-      <w:proofErr w:type="spellEnd"/>
-      <w:proofErr w:type="gramEnd"/>
-      <w:r>
-        <w:rPr>
-          <w:rFonts w:eastAsia="Times New Roman" w:cs="Times New Roman"/>
-          <w:color w:val="333333"/>
-          <w:sz w:val="22"/>
-          <w:szCs w:val="22"/>
-        </w:rPr>
-        <w:t xml:space="preserve"> sets things at center for us</w:t>
+      <w:r>
+        <w:rPr>
+          <w:rFonts w:eastAsia="Times New Roman" w:cs="Times New Roman"/>
+          <w:color w:val="333333"/>
+          <w:sz w:val="22"/>
+          <w:szCs w:val="22"/>
+        </w:rPr>
+        <w:t>margin:auto sets things at center for us</w:t>
       </w:r>
     </w:p>
     <w:p>
@@ -1144,59 +900,13 @@
         </w:rPr>
         <w:t xml:space="preserve"> sizes available for a bootstrap grid: </w:t>
       </w:r>
-      <w:proofErr w:type="spellStart"/>
-      <w:r>
-        <w:rPr>
-          <w:rFonts w:eastAsia="Times New Roman" w:cs="Times New Roman"/>
-          <w:sz w:val="22"/>
-          <w:szCs w:val="22"/>
-        </w:rPr>
-        <w:t>xs</w:t>
-      </w:r>
-      <w:proofErr w:type="spellEnd"/>
-      <w:r>
-        <w:rPr>
-          <w:rFonts w:eastAsia="Times New Roman" w:cs="Times New Roman"/>
-          <w:sz w:val="22"/>
-          <w:szCs w:val="22"/>
-        </w:rPr>
-        <w:t xml:space="preserve"> (phone), </w:t>
-      </w:r>
-      <w:proofErr w:type="spellStart"/>
-      <w:r>
-        <w:rPr>
-          <w:rFonts w:eastAsia="Times New Roman" w:cs="Times New Roman"/>
-          <w:sz w:val="22"/>
-          <w:szCs w:val="22"/>
-        </w:rPr>
-        <w:t>sm</w:t>
-      </w:r>
-      <w:proofErr w:type="spellEnd"/>
-      <w:r>
-        <w:rPr>
-          <w:rFonts w:eastAsia="Times New Roman" w:cs="Times New Roman"/>
-          <w:sz w:val="22"/>
-          <w:szCs w:val="22"/>
-        </w:rPr>
-        <w:t xml:space="preserve"> (tablet), med (laptop), </w:t>
-      </w:r>
-      <w:proofErr w:type="spellStart"/>
-      <w:r>
-        <w:rPr>
-          <w:rFonts w:eastAsia="Times New Roman" w:cs="Times New Roman"/>
-          <w:sz w:val="22"/>
-          <w:szCs w:val="22"/>
-        </w:rPr>
-        <w:t>lg</w:t>
-      </w:r>
-      <w:proofErr w:type="spellEnd"/>
-      <w:r>
-        <w:rPr>
-          <w:rFonts w:eastAsia="Times New Roman" w:cs="Times New Roman"/>
-          <w:sz w:val="22"/>
-          <w:szCs w:val="22"/>
-        </w:rPr>
-        <w:t xml:space="preserve"> (desktop)</w:t>
+      <w:r>
+        <w:rPr>
+          <w:rFonts w:eastAsia="Times New Roman" w:cs="Times New Roman"/>
+          <w:sz w:val="22"/>
+          <w:szCs w:val="22"/>
+        </w:rPr>
+        <w:t>xs (phone), sm (tablet), med (laptop), lg (desktop)</w:t>
       </w:r>
     </w:p>
     <w:p>
@@ -1280,25 +990,7 @@
           <w:sz w:val="22"/>
           <w:szCs w:val="22"/>
         </w:rPr>
-        <w:t>element, above the &lt;title</w:t>
-      </w:r>
-      <w:proofErr w:type="gramStart"/>
-      <w:r>
-        <w:rPr>
-          <w:rFonts w:eastAsia="Times New Roman" w:cs="Times New Roman"/>
-          <w:sz w:val="22"/>
-          <w:szCs w:val="22"/>
-        </w:rPr>
-        <w:t>&gt;  tag</w:t>
-      </w:r>
-      <w:proofErr w:type="gramEnd"/>
-      <w:r>
-        <w:rPr>
-          <w:rFonts w:eastAsia="Times New Roman" w:cs="Times New Roman"/>
-          <w:sz w:val="22"/>
-          <w:szCs w:val="22"/>
-        </w:rPr>
-        <w:t>:</w:t>
+        <w:t>element, above the &lt;title&gt;  tag:</w:t>
       </w:r>
       <w:r>
         <w:rPr>
@@ -1331,17 +1023,8 @@
           <w:rFonts w:eastAsia="Times New Roman" w:cs="Times New Roman"/>
           <w:color w:val="333333"/>
         </w:rPr>
-        <w:t xml:space="preserve">6. </w:t>
-      </w:r>
-      <w:proofErr w:type="spellStart"/>
-      <w:r>
-        <w:rPr>
-          <w:rFonts w:eastAsia="Times New Roman" w:cs="Times New Roman"/>
-          <w:color w:val="333333"/>
-        </w:rPr>
-        <w:t>Javascript</w:t>
-      </w:r>
-      <w:proofErr w:type="spellEnd"/>
+        <w:t>6. Javascript</w:t>
+      </w:r>
       <w:r>
         <w:rPr>
           <w:rFonts w:eastAsia="Times New Roman" w:cs="Times New Roman"/>
@@ -1365,7 +1048,6 @@
           <w:szCs w:val="22"/>
         </w:rPr>
       </w:pPr>
-      <w:proofErr w:type="spellStart"/>
       <w:r>
         <w:rPr>
           <w:rFonts w:eastAsia="Times New Roman" w:cs="Times New Roman"/>
@@ -1393,7 +1075,6 @@
         </w:rPr>
         <w:t>dir</w:t>
       </w:r>
-      <w:proofErr w:type="spellEnd"/>
       <w:r>
         <w:rPr>
           <w:rFonts w:eastAsia="Times New Roman" w:cs="Times New Roman"/>
@@ -1498,27 +1179,14 @@
           <w:szCs w:val="22"/>
         </w:rPr>
       </w:pPr>
-      <w:proofErr w:type="spellStart"/>
-      <w:proofErr w:type="gramStart"/>
-      <w:r>
-        <w:rPr>
-          <w:rFonts w:eastAsia="Times New Roman" w:cs="Times New Roman"/>
-          <w:color w:val="333333"/>
-          <w:sz w:val="22"/>
-          <w:szCs w:val="22"/>
-        </w:rPr>
-        <w:t>document.getElementById</w:t>
-      </w:r>
-      <w:proofErr w:type="spellEnd"/>
-      <w:proofErr w:type="gramEnd"/>
-      <w:r>
-        <w:rPr>
-          <w:rFonts w:eastAsia="Times New Roman" w:cs="Times New Roman"/>
-          <w:color w:val="333333"/>
-          <w:sz w:val="22"/>
-          <w:szCs w:val="22"/>
-        </w:rPr>
-        <w:t>()</w:t>
+      <w:r>
+        <w:rPr>
+          <w:rFonts w:eastAsia="Times New Roman" w:cs="Times New Roman"/>
+          <w:color w:val="333333"/>
+          <w:sz w:val="22"/>
+          <w:szCs w:val="22"/>
+        </w:rPr>
+        <w:t>document.getElementById()</w:t>
       </w:r>
     </w:p>
     <w:p>
@@ -1590,27 +1258,14 @@
           <w:szCs w:val="22"/>
         </w:rPr>
       </w:pPr>
-      <w:proofErr w:type="spellStart"/>
-      <w:proofErr w:type="gramStart"/>
-      <w:r>
-        <w:rPr>
-          <w:rFonts w:eastAsia="Times New Roman" w:cs="Times New Roman"/>
-          <w:color w:val="333333"/>
-          <w:sz w:val="22"/>
-          <w:szCs w:val="22"/>
-        </w:rPr>
-        <w:t>document.getElementByClassName</w:t>
-      </w:r>
-      <w:proofErr w:type="spellEnd"/>
-      <w:proofErr w:type="gramEnd"/>
-      <w:r>
-        <w:rPr>
-          <w:rFonts w:eastAsia="Times New Roman" w:cs="Times New Roman"/>
-          <w:color w:val="333333"/>
-          <w:sz w:val="22"/>
-          <w:szCs w:val="22"/>
-        </w:rPr>
-        <w:t>()</w:t>
+      <w:r>
+        <w:rPr>
+          <w:rFonts w:eastAsia="Times New Roman" w:cs="Times New Roman"/>
+          <w:color w:val="333333"/>
+          <w:sz w:val="22"/>
+          <w:szCs w:val="22"/>
+        </w:rPr>
+        <w:t>document.getElementByClassName()</w:t>
       </w:r>
     </w:p>
     <w:p>
@@ -1731,27 +1386,14 @@
           <w:szCs w:val="22"/>
         </w:rPr>
       </w:pPr>
-      <w:proofErr w:type="spellStart"/>
-      <w:proofErr w:type="gramStart"/>
-      <w:r>
-        <w:rPr>
-          <w:rFonts w:eastAsia="Times New Roman" w:cs="Times New Roman"/>
-          <w:color w:val="333333"/>
-          <w:sz w:val="22"/>
-          <w:szCs w:val="22"/>
-        </w:rPr>
-        <w:t>document.getElementByTagName</w:t>
-      </w:r>
-      <w:proofErr w:type="spellEnd"/>
-      <w:proofErr w:type="gramEnd"/>
-      <w:r>
-        <w:rPr>
-          <w:rFonts w:eastAsia="Times New Roman" w:cs="Times New Roman"/>
-          <w:color w:val="333333"/>
-          <w:sz w:val="22"/>
-          <w:szCs w:val="22"/>
-        </w:rPr>
-        <w:t>()</w:t>
+      <w:r>
+        <w:rPr>
+          <w:rFonts w:eastAsia="Times New Roman" w:cs="Times New Roman"/>
+          <w:color w:val="333333"/>
+          <w:sz w:val="22"/>
+          <w:szCs w:val="22"/>
+        </w:rPr>
+        <w:t>document.getElementByTagName()</w:t>
       </w:r>
     </w:p>
     <w:p>
@@ -1803,27 +1445,14 @@
           <w:szCs w:val="22"/>
         </w:rPr>
       </w:pPr>
-      <w:proofErr w:type="spellStart"/>
-      <w:proofErr w:type="gramStart"/>
-      <w:r>
-        <w:rPr>
-          <w:rFonts w:eastAsia="Times New Roman" w:cs="Times New Roman"/>
-          <w:color w:val="333333"/>
-          <w:sz w:val="22"/>
-          <w:szCs w:val="22"/>
-        </w:rPr>
-        <w:t>document.querySelector</w:t>
-      </w:r>
-      <w:proofErr w:type="spellEnd"/>
-      <w:proofErr w:type="gramEnd"/>
-      <w:r>
-        <w:rPr>
-          <w:rFonts w:eastAsia="Times New Roman" w:cs="Times New Roman"/>
-          <w:color w:val="333333"/>
-          <w:sz w:val="22"/>
-          <w:szCs w:val="22"/>
-        </w:rPr>
-        <w:t>()</w:t>
+      <w:r>
+        <w:rPr>
+          <w:rFonts w:eastAsia="Times New Roman" w:cs="Times New Roman"/>
+          <w:color w:val="333333"/>
+          <w:sz w:val="22"/>
+          <w:szCs w:val="22"/>
+        </w:rPr>
+        <w:t>document.querySelector()</w:t>
       </w:r>
     </w:p>
     <w:p>
@@ -1902,27 +1531,7 @@
           <w:sz w:val="22"/>
           <w:szCs w:val="22"/>
         </w:rPr>
-        <w:t xml:space="preserve">Helpful when you just need to retrieve the first element (like ‘body’ because there is going to be only one ‘body’ </w:t>
-      </w:r>
-      <w:proofErr w:type="spellStart"/>
-      <w:r>
-        <w:rPr>
-          <w:rFonts w:eastAsia="Times New Roman" w:cs="Times New Roman"/>
-          <w:color w:val="333333"/>
-          <w:sz w:val="22"/>
-          <w:szCs w:val="22"/>
-        </w:rPr>
-        <w:t>afterall</w:t>
-      </w:r>
-      <w:proofErr w:type="spellEnd"/>
-      <w:r>
-        <w:rPr>
-          <w:rFonts w:eastAsia="Times New Roman" w:cs="Times New Roman"/>
-          <w:color w:val="333333"/>
-          <w:sz w:val="22"/>
-          <w:szCs w:val="22"/>
-        </w:rPr>
-        <w:t xml:space="preserve">.) </w:t>
+        <w:t xml:space="preserve">Helpful when you just need to retrieve the first element (like ‘body’ because there is going to be only one ‘body’ afterall.) </w:t>
       </w:r>
     </w:p>
     <w:p>
@@ -1940,27 +1549,14 @@
           <w:szCs w:val="22"/>
         </w:rPr>
       </w:pPr>
-      <w:proofErr w:type="spellStart"/>
-      <w:proofErr w:type="gramStart"/>
-      <w:r>
-        <w:rPr>
-          <w:rFonts w:eastAsia="Times New Roman" w:cs="Times New Roman"/>
-          <w:color w:val="333333"/>
-          <w:sz w:val="22"/>
-          <w:szCs w:val="22"/>
-        </w:rPr>
-        <w:t>document.querySelectorAll</w:t>
-      </w:r>
-      <w:proofErr w:type="spellEnd"/>
-      <w:proofErr w:type="gramEnd"/>
-      <w:r>
-        <w:rPr>
-          <w:rFonts w:eastAsia="Times New Roman" w:cs="Times New Roman"/>
-          <w:color w:val="333333"/>
-          <w:sz w:val="22"/>
-          <w:szCs w:val="22"/>
-        </w:rPr>
-        <w:t>()</w:t>
+      <w:r>
+        <w:rPr>
+          <w:rFonts w:eastAsia="Times New Roman" w:cs="Times New Roman"/>
+          <w:color w:val="333333"/>
+          <w:sz w:val="22"/>
+          <w:szCs w:val="22"/>
+        </w:rPr>
+        <w:t>document.querySelectorAll()</w:t>
       </w:r>
     </w:p>
     <w:p>
@@ -2058,70 +1654,17 @@
           <w:sz w:val="22"/>
           <w:szCs w:val="22"/>
         </w:rPr>
-        <w:t xml:space="preserve"> (</w:t>
-      </w:r>
-      <w:proofErr w:type="spellStart"/>
-      <w:proofErr w:type="gramStart"/>
-      <w:r>
-        <w:rPr>
-          <w:rFonts w:eastAsia="Times New Roman" w:cs="Times New Roman"/>
-          <w:color w:val="333333"/>
-          <w:sz w:val="22"/>
-          <w:szCs w:val="22"/>
-        </w:rPr>
-        <w:t>tag.style</w:t>
-      </w:r>
-      <w:proofErr w:type="gramEnd"/>
-      <w:r>
-        <w:rPr>
-          <w:rFonts w:eastAsia="Times New Roman" w:cs="Times New Roman"/>
-          <w:color w:val="333333"/>
-          <w:sz w:val="22"/>
-          <w:szCs w:val="22"/>
-        </w:rPr>
-        <w:t>.color</w:t>
-      </w:r>
-      <w:proofErr w:type="spellEnd"/>
-      <w:r>
-        <w:rPr>
-          <w:rFonts w:eastAsia="Times New Roman" w:cs="Times New Roman"/>
-          <w:color w:val="333333"/>
-          <w:sz w:val="22"/>
-          <w:szCs w:val="22"/>
-        </w:rPr>
-        <w:t xml:space="preserve">, </w:t>
-      </w:r>
-      <w:proofErr w:type="spellStart"/>
-      <w:r>
-        <w:rPr>
-          <w:rFonts w:eastAsia="Times New Roman" w:cs="Times New Roman"/>
-          <w:color w:val="333333"/>
-          <w:sz w:val="22"/>
-          <w:szCs w:val="22"/>
-        </w:rPr>
-        <w:t>tag.style.border</w:t>
-      </w:r>
-      <w:proofErr w:type="spellEnd"/>
-      <w:r>
-        <w:rPr>
-          <w:rFonts w:eastAsia="Times New Roman" w:cs="Times New Roman"/>
-          <w:color w:val="333333"/>
-          <w:sz w:val="22"/>
-          <w:szCs w:val="22"/>
-        </w:rPr>
-        <w:t xml:space="preserve"> </w:t>
-      </w:r>
-      <w:proofErr w:type="spellStart"/>
-      <w:r>
-        <w:rPr>
-          <w:rFonts w:eastAsia="Times New Roman" w:cs="Times New Roman"/>
-          <w:color w:val="333333"/>
-          <w:sz w:val="22"/>
-          <w:szCs w:val="22"/>
-        </w:rPr>
-        <w:t>etc</w:t>
-      </w:r>
-      <w:proofErr w:type="spellEnd"/>
+        <w:t xml:space="preserve"> (tag.style.color</w:t>
+      </w:r>
+      <w:r>
+        <w:rPr>
+          <w:rFonts w:eastAsia="Times New Roman" w:cs="Times New Roman"/>
+          <w:color w:val="333333"/>
+          <w:sz w:val="22"/>
+          <w:szCs w:val="22"/>
+        </w:rPr>
+        <w:t>, tag.style.border etc</w:t>
+      </w:r>
       <w:r>
         <w:rPr>
           <w:rFonts w:eastAsia="Times New Roman" w:cs="Times New Roman"/>
@@ -2148,7 +1691,6 @@
           <w:szCs w:val="22"/>
         </w:rPr>
       </w:pPr>
-      <w:proofErr w:type="spellStart"/>
       <w:r>
         <w:rPr>
           <w:rFonts w:eastAsia="Times New Roman" w:cs="Times New Roman"/>
@@ -2159,7 +1701,6 @@
         </w:rPr>
         <w:t>classList</w:t>
       </w:r>
-      <w:proofErr w:type="spellEnd"/>
       <w:r>
         <w:rPr>
           <w:rFonts w:eastAsia="Times New Roman" w:cs="Times New Roman"/>
@@ -2205,9 +1746,8 @@
           <w:sz w:val="22"/>
           <w:szCs w:val="22"/>
         </w:rPr>
-        <w:t xml:space="preserve"> (so we </w:t>
-      </w:r>
-      <w:proofErr w:type="spellStart"/>
+        <w:t xml:space="preserve"> (so we can not do .push() or .pop())</w:t>
+      </w:r>
       <w:r>
         <w:rPr>
           <w:rFonts w:eastAsia="Times New Roman" w:cs="Times New Roman"/>
@@ -2216,10 +1756,14 @@
           <w:sz w:val="22"/>
           <w:szCs w:val="22"/>
         </w:rPr>
-        <w:t>can not</w:t>
-      </w:r>
-      <w:proofErr w:type="spellEnd"/>
-      <w:r>
+        <w:t>.</w:t>
+      </w:r>
+    </w:p>
+    <w:p>
+      <w:pPr>
+        <w:pStyle w:val="ListParagraph"/>
+        <w:spacing w:before="100" w:beforeAutospacing="1" w:after="100" w:afterAutospacing="1"/>
+        <w:ind w:left="1440"/>
         <w:rPr>
           <w:rFonts w:eastAsia="Times New Roman" w:cs="Times New Roman"/>
           <w:b/>
@@ -2227,10 +1771,22 @@
           <w:sz w:val="22"/>
           <w:szCs w:val="22"/>
         </w:rPr>
-        <w:t xml:space="preserve"> </w:t>
-      </w:r>
-      <w:proofErr w:type="gramStart"/>
-      <w:r>
+      </w:pPr>
+      <w:r>
+        <w:rPr>
+          <w:rFonts w:eastAsia="Times New Roman" w:cs="Times New Roman"/>
+          <w:color w:val="333333"/>
+          <w:sz w:val="22"/>
+          <w:szCs w:val="22"/>
+        </w:rPr>
+        <w:t>var tag = document.querySlector (“h1”)</w:t>
+      </w:r>
+    </w:p>
+    <w:p>
+      <w:pPr>
+        <w:pStyle w:val="ListParagraph"/>
+        <w:spacing w:before="100" w:beforeAutospacing="1" w:after="100" w:afterAutospacing="1"/>
+        <w:ind w:left="1440"/>
         <w:rPr>
           <w:rFonts w:eastAsia="Times New Roman" w:cs="Times New Roman"/>
           <w:b/>
@@ -2238,10 +1794,22 @@
           <w:sz w:val="22"/>
           <w:szCs w:val="22"/>
         </w:rPr>
-        <w:t>do .push</w:t>
-      </w:r>
-      <w:proofErr w:type="gramEnd"/>
-      <w:r>
+      </w:pPr>
+      <w:r>
+        <w:rPr>
+          <w:rFonts w:eastAsia="Times New Roman" w:cs="Times New Roman"/>
+          <w:color w:val="333333"/>
+          <w:sz w:val="22"/>
+          <w:szCs w:val="22"/>
+        </w:rPr>
+        <w:t>//Add a Class</w:t>
+      </w:r>
+    </w:p>
+    <w:p>
+      <w:pPr>
+        <w:pStyle w:val="ListParagraph"/>
+        <w:spacing w:before="100" w:beforeAutospacing="1" w:after="100" w:afterAutospacing="1"/>
+        <w:ind w:left="1440"/>
         <w:rPr>
           <w:rFonts w:eastAsia="Times New Roman" w:cs="Times New Roman"/>
           <w:b/>
@@ -2249,9 +1817,22 @@
           <w:sz w:val="22"/>
           <w:szCs w:val="22"/>
         </w:rPr>
-        <w:t>() or .pop())</w:t>
-      </w:r>
-      <w:r>
+      </w:pPr>
+      <w:r>
+        <w:rPr>
+          <w:rFonts w:eastAsia="Times New Roman" w:cs="Times New Roman"/>
+          <w:color w:val="333333"/>
+          <w:sz w:val="22"/>
+          <w:szCs w:val="22"/>
+        </w:rPr>
+        <w:t>tag.classList.add(“another-class”)</w:t>
+      </w:r>
+    </w:p>
+    <w:p>
+      <w:pPr>
+        <w:pStyle w:val="ListParagraph"/>
+        <w:spacing w:before="100" w:beforeAutospacing="1" w:after="100" w:afterAutospacing="1"/>
+        <w:ind w:left="1440"/>
         <w:rPr>
           <w:rFonts w:eastAsia="Times New Roman" w:cs="Times New Roman"/>
           <w:b/>
@@ -2259,7 +1840,15 @@
           <w:sz w:val="22"/>
           <w:szCs w:val="22"/>
         </w:rPr>
-        <w:t>.</w:t>
+      </w:pPr>
+      <w:r>
+        <w:rPr>
+          <w:rFonts w:eastAsia="Times New Roman" w:cs="Times New Roman"/>
+          <w:color w:val="333333"/>
+          <w:sz w:val="22"/>
+          <w:szCs w:val="22"/>
+        </w:rPr>
+        <w:t>// Remove a class</w:t>
       </w:r>
     </w:p>
     <w:p>
@@ -2275,47 +1864,14 @@
           <w:szCs w:val="22"/>
         </w:rPr>
       </w:pPr>
-      <w:proofErr w:type="spellStart"/>
-      <w:r>
-        <w:rPr>
-          <w:rFonts w:eastAsia="Times New Roman" w:cs="Times New Roman"/>
-          <w:color w:val="333333"/>
-          <w:sz w:val="22"/>
-          <w:szCs w:val="22"/>
-        </w:rPr>
-        <w:t>var</w:t>
-      </w:r>
-      <w:proofErr w:type="spellEnd"/>
-      <w:r>
-        <w:rPr>
-          <w:rFonts w:eastAsia="Times New Roman" w:cs="Times New Roman"/>
-          <w:color w:val="333333"/>
-          <w:sz w:val="22"/>
-          <w:szCs w:val="22"/>
-        </w:rPr>
-        <w:t xml:space="preserve"> tag = </w:t>
-      </w:r>
-      <w:proofErr w:type="spellStart"/>
-      <w:proofErr w:type="gramStart"/>
-      <w:r>
-        <w:rPr>
-          <w:rFonts w:eastAsia="Times New Roman" w:cs="Times New Roman"/>
-          <w:color w:val="333333"/>
-          <w:sz w:val="22"/>
-          <w:szCs w:val="22"/>
-        </w:rPr>
-        <w:t>document.querySlector</w:t>
-      </w:r>
-      <w:proofErr w:type="spellEnd"/>
-      <w:proofErr w:type="gramEnd"/>
-      <w:r>
-        <w:rPr>
-          <w:rFonts w:eastAsia="Times New Roman" w:cs="Times New Roman"/>
-          <w:color w:val="333333"/>
-          <w:sz w:val="22"/>
-          <w:szCs w:val="22"/>
-        </w:rPr>
-        <w:t xml:space="preserve"> (“h1”)</w:t>
+      <w:r>
+        <w:rPr>
+          <w:rFonts w:eastAsia="Times New Roman" w:cs="Times New Roman"/>
+          <w:color w:val="333333"/>
+          <w:sz w:val="22"/>
+          <w:szCs w:val="22"/>
+        </w:rPr>
+        <w:t>tag.classlist.remove(“another-class”)</w:t>
       </w:r>
     </w:p>
     <w:p>
@@ -2338,7 +1894,7 @@
           <w:sz w:val="22"/>
           <w:szCs w:val="22"/>
         </w:rPr>
-        <w:t>//Add a Class</w:t>
+        <w:t>//Toggle a class</w:t>
       </w:r>
     </w:p>
     <w:p>
@@ -2348,157 +1904,19 @@
         <w:ind w:left="1440"/>
         <w:rPr>
           <w:rFonts w:eastAsia="Times New Roman" w:cs="Times New Roman"/>
-          <w:b/>
-          <w:color w:val="333333"/>
-          <w:sz w:val="22"/>
-          <w:szCs w:val="22"/>
-        </w:rPr>
-      </w:pPr>
-      <w:proofErr w:type="spellStart"/>
-      <w:r>
-        <w:rPr>
-          <w:rFonts w:eastAsia="Times New Roman" w:cs="Times New Roman"/>
-          <w:color w:val="333333"/>
-          <w:sz w:val="22"/>
-          <w:szCs w:val="22"/>
-        </w:rPr>
-        <w:t>tag.classList.add</w:t>
-      </w:r>
-      <w:proofErr w:type="spellEnd"/>
-      <w:r>
-        <w:rPr>
-          <w:rFonts w:eastAsia="Times New Roman" w:cs="Times New Roman"/>
-          <w:color w:val="333333"/>
-          <w:sz w:val="22"/>
-          <w:szCs w:val="22"/>
-        </w:rPr>
-        <w:t>(“another-class”)</w:t>
-      </w:r>
-    </w:p>
-    <w:p>
-      <w:pPr>
-        <w:pStyle w:val="ListParagraph"/>
-        <w:spacing w:before="100" w:beforeAutospacing="1" w:after="100" w:afterAutospacing="1"/>
-        <w:ind w:left="1440"/>
-        <w:rPr>
-          <w:rFonts w:eastAsia="Times New Roman" w:cs="Times New Roman"/>
-          <w:b/>
-          <w:color w:val="333333"/>
-          <w:sz w:val="22"/>
-          <w:szCs w:val="22"/>
-        </w:rPr>
-      </w:pPr>
-      <w:r>
-        <w:rPr>
-          <w:rFonts w:eastAsia="Times New Roman" w:cs="Times New Roman"/>
-          <w:color w:val="333333"/>
-          <w:sz w:val="22"/>
-          <w:szCs w:val="22"/>
-        </w:rPr>
-        <w:t>// Remove a class</w:t>
-      </w:r>
-    </w:p>
-    <w:p>
-      <w:pPr>
-        <w:pStyle w:val="ListParagraph"/>
-        <w:spacing w:before="100" w:beforeAutospacing="1" w:after="100" w:afterAutospacing="1"/>
-        <w:ind w:left="1440"/>
-        <w:rPr>
-          <w:rFonts w:eastAsia="Times New Roman" w:cs="Times New Roman"/>
-          <w:b/>
-          <w:color w:val="333333"/>
-          <w:sz w:val="22"/>
-          <w:szCs w:val="22"/>
-        </w:rPr>
-      </w:pPr>
-      <w:proofErr w:type="spellStart"/>
-      <w:proofErr w:type="gramStart"/>
-      <w:r>
-        <w:rPr>
-          <w:rFonts w:eastAsia="Times New Roman" w:cs="Times New Roman"/>
-          <w:color w:val="333333"/>
-          <w:sz w:val="22"/>
-          <w:szCs w:val="22"/>
-        </w:rPr>
-        <w:t>tag.classlist</w:t>
-      </w:r>
-      <w:proofErr w:type="gramEnd"/>
-      <w:r>
-        <w:rPr>
-          <w:rFonts w:eastAsia="Times New Roman" w:cs="Times New Roman"/>
-          <w:color w:val="333333"/>
-          <w:sz w:val="22"/>
-          <w:szCs w:val="22"/>
-        </w:rPr>
-        <w:t>.remove</w:t>
-      </w:r>
-      <w:proofErr w:type="spellEnd"/>
-      <w:r>
-        <w:rPr>
-          <w:rFonts w:eastAsia="Times New Roman" w:cs="Times New Roman"/>
-          <w:color w:val="333333"/>
-          <w:sz w:val="22"/>
-          <w:szCs w:val="22"/>
-        </w:rPr>
-        <w:t>(“another-class”)</w:t>
-      </w:r>
-    </w:p>
-    <w:p>
-      <w:pPr>
-        <w:pStyle w:val="ListParagraph"/>
-        <w:spacing w:before="100" w:beforeAutospacing="1" w:after="100" w:afterAutospacing="1"/>
-        <w:ind w:left="1440"/>
-        <w:rPr>
-          <w:rFonts w:eastAsia="Times New Roman" w:cs="Times New Roman"/>
-          <w:b/>
-          <w:color w:val="333333"/>
-          <w:sz w:val="22"/>
-          <w:szCs w:val="22"/>
-        </w:rPr>
-      </w:pPr>
-      <w:r>
-        <w:rPr>
-          <w:rFonts w:eastAsia="Times New Roman" w:cs="Times New Roman"/>
-          <w:color w:val="333333"/>
-          <w:sz w:val="22"/>
-          <w:szCs w:val="22"/>
-        </w:rPr>
-        <w:t>//Toggle a class</w:t>
-      </w:r>
-    </w:p>
-    <w:p>
-      <w:pPr>
-        <w:pStyle w:val="ListParagraph"/>
-        <w:spacing w:before="100" w:beforeAutospacing="1" w:after="100" w:afterAutospacing="1"/>
-        <w:ind w:left="1440"/>
-        <w:rPr>
-          <w:rFonts w:eastAsia="Times New Roman" w:cs="Times New Roman"/>
-          <w:color w:val="333333"/>
-          <w:sz w:val="22"/>
-          <w:szCs w:val="22"/>
-        </w:rPr>
-      </w:pPr>
-      <w:proofErr w:type="spellStart"/>
-      <w:proofErr w:type="gramStart"/>
-      <w:r>
-        <w:rPr>
-          <w:rFonts w:eastAsia="Times New Roman" w:cs="Times New Roman"/>
-          <w:color w:val="333333"/>
-          <w:sz w:val="22"/>
-          <w:szCs w:val="22"/>
-        </w:rPr>
-        <w:t>tag.classList.toggle</w:t>
-      </w:r>
-      <w:proofErr w:type="spellEnd"/>
-      <w:proofErr w:type="gramEnd"/>
-      <w:r>
-        <w:rPr>
-          <w:rFonts w:eastAsia="Times New Roman" w:cs="Times New Roman"/>
-          <w:color w:val="333333"/>
-          <w:sz w:val="22"/>
-          <w:szCs w:val="22"/>
-        </w:rPr>
-        <w:t>(“another-class”)</w:t>
+          <w:color w:val="333333"/>
+          <w:sz w:val="22"/>
+          <w:szCs w:val="22"/>
+        </w:rPr>
+      </w:pPr>
+      <w:r>
+        <w:rPr>
+          <w:rFonts w:eastAsia="Times New Roman" w:cs="Times New Roman"/>
+          <w:color w:val="333333"/>
+          <w:sz w:val="22"/>
+          <w:szCs w:val="22"/>
+        </w:rPr>
+        <w:t>tag.classList.toggle(“another-class”)</w:t>
       </w:r>
     </w:p>
     <w:p>
@@ -2525,29 +1943,7 @@
           <w:sz w:val="22"/>
           <w:szCs w:val="22"/>
         </w:rPr>
-        <w:t>“</w:t>
-      </w:r>
-      <w:proofErr w:type="spellStart"/>
-      <w:r>
-        <w:rPr>
-          <w:rFonts w:eastAsia="Times New Roman" w:cs="Times New Roman"/>
-          <w:b/>
-          <w:color w:val="333333"/>
-          <w:sz w:val="22"/>
-          <w:szCs w:val="22"/>
-        </w:rPr>
-        <w:t>textContent</w:t>
-      </w:r>
-      <w:proofErr w:type="spellEnd"/>
-      <w:r>
-        <w:rPr>
-          <w:rFonts w:eastAsia="Times New Roman" w:cs="Times New Roman"/>
-          <w:b/>
-          <w:color w:val="333333"/>
-          <w:sz w:val="22"/>
-          <w:szCs w:val="22"/>
-        </w:rPr>
-        <w:t>”</w:t>
+        <w:t>“textContent”</w:t>
       </w:r>
       <w:r>
         <w:rPr>
@@ -2565,76 +1961,16 @@
           <w:sz w:val="22"/>
           <w:szCs w:val="22"/>
         </w:rPr>
-        <w:t xml:space="preserve"> We can update a text using </w:t>
-      </w:r>
-      <w:proofErr w:type="spellStart"/>
-      <w:r>
-        <w:rPr>
-          <w:rFonts w:eastAsia="Times New Roman" w:cs="Times New Roman"/>
-          <w:color w:val="333333"/>
-          <w:sz w:val="22"/>
-          <w:szCs w:val="22"/>
-        </w:rPr>
-        <w:t>textContect</w:t>
-      </w:r>
-      <w:proofErr w:type="spellEnd"/>
-      <w:r>
-        <w:rPr>
-          <w:rFonts w:eastAsia="Times New Roman" w:cs="Times New Roman"/>
-          <w:color w:val="333333"/>
-          <w:sz w:val="22"/>
-          <w:szCs w:val="22"/>
-        </w:rPr>
-        <w:t>. But doing this is not advisable as it might totally destroy the styling of the text.</w:t>
-      </w:r>
-      <w:r>
-        <w:rPr>
-          <w:rFonts w:eastAsia="Times New Roman" w:cs="Times New Roman"/>
-          <w:color w:val="333333"/>
-          <w:sz w:val="22"/>
-          <w:szCs w:val="22"/>
-        </w:rPr>
-        <w:t xml:space="preserve"> </w:t>
-      </w:r>
-      <w:proofErr w:type="spellStart"/>
-      <w:r>
-        <w:rPr>
-          <w:rFonts w:eastAsia="Times New Roman" w:cs="Times New Roman"/>
-          <w:color w:val="333333"/>
-          <w:sz w:val="22"/>
-          <w:szCs w:val="22"/>
-        </w:rPr>
-        <w:t>textContent</w:t>
-      </w:r>
-      <w:proofErr w:type="spellEnd"/>
-      <w:r>
-        <w:rPr>
-          <w:rFonts w:eastAsia="Times New Roman" w:cs="Times New Roman"/>
-          <w:color w:val="333333"/>
-          <w:sz w:val="22"/>
-          <w:szCs w:val="22"/>
-        </w:rPr>
-        <w:t xml:space="preserve"> </w:t>
-      </w:r>
-      <w:proofErr w:type="spellStart"/>
-      <w:r>
-        <w:rPr>
-          <w:rFonts w:eastAsia="Times New Roman" w:cs="Times New Roman"/>
-          <w:color w:val="333333"/>
-          <w:sz w:val="22"/>
-          <w:szCs w:val="22"/>
-        </w:rPr>
-        <w:t>can not</w:t>
-      </w:r>
-      <w:proofErr w:type="spellEnd"/>
-      <w:r>
-        <w:rPr>
-          <w:rFonts w:eastAsia="Times New Roman" w:cs="Times New Roman"/>
-          <w:color w:val="333333"/>
-          <w:sz w:val="22"/>
-          <w:szCs w:val="22"/>
-        </w:rPr>
-        <w:t xml:space="preserve"> read html. It reads whatever you give as just plain text.</w:t>
+        <w:t xml:space="preserve"> We can update a text using textContect. But doing this is not advisable as it might totally destroy the styling of the text.</w:t>
+      </w:r>
+      <w:r>
+        <w:rPr>
+          <w:rFonts w:eastAsia="Times New Roman" w:cs="Times New Roman"/>
+          <w:color w:val="333333"/>
+          <w:sz w:val="22"/>
+          <w:szCs w:val="22"/>
+        </w:rPr>
+        <w:t xml:space="preserve"> textContent can not read html. It reads whatever you give as just plain text.</w:t>
       </w:r>
     </w:p>
     <w:p>
@@ -2661,10 +1997,8 @@
           <w:sz w:val="22"/>
           <w:szCs w:val="22"/>
         </w:rPr>
-        <w:t>“</w:t>
-      </w:r>
-      <w:proofErr w:type="spellStart"/>
-      <w:proofErr w:type="gramStart"/>
+        <w:t xml:space="preserve">“innerHTML” </w:t>
+      </w:r>
       <w:r>
         <w:rPr>
           <w:rFonts w:eastAsia="Times New Roman" w:cs="Times New Roman"/>
@@ -2673,27 +2007,6 @@
           <w:sz w:val="22"/>
           <w:szCs w:val="22"/>
         </w:rPr>
-        <w:t>innerHTML</w:t>
-      </w:r>
-      <w:proofErr w:type="spellEnd"/>
-      <w:r>
-        <w:rPr>
-          <w:rFonts w:eastAsia="Times New Roman" w:cs="Times New Roman"/>
-          <w:b/>
-          <w:color w:val="333333"/>
-          <w:sz w:val="22"/>
-          <w:szCs w:val="22"/>
-        </w:rPr>
-        <w:t xml:space="preserve">” </w:t>
-      </w:r>
-      <w:r>
-        <w:rPr>
-          <w:rFonts w:eastAsia="Times New Roman" w:cs="Times New Roman"/>
-          <w:b/>
-          <w:color w:val="333333"/>
-          <w:sz w:val="22"/>
-          <w:szCs w:val="22"/>
-        </w:rPr>
         <w:t xml:space="preserve"> </w:t>
       </w:r>
       <w:r>
@@ -2703,37 +2016,7 @@
           <w:sz w:val="22"/>
           <w:szCs w:val="22"/>
         </w:rPr>
-        <w:t>is</w:t>
-      </w:r>
-      <w:proofErr w:type="gramEnd"/>
-      <w:r>
-        <w:rPr>
-          <w:rFonts w:eastAsia="Times New Roman" w:cs="Times New Roman"/>
-          <w:color w:val="333333"/>
-          <w:sz w:val="22"/>
-          <w:szCs w:val="22"/>
-        </w:rPr>
-        <w:t xml:space="preserve"> similar to “</w:t>
-      </w:r>
-      <w:proofErr w:type="spellStart"/>
-      <w:r>
-        <w:rPr>
-          <w:rFonts w:eastAsia="Times New Roman" w:cs="Times New Roman"/>
-          <w:color w:val="333333"/>
-          <w:sz w:val="22"/>
-          <w:szCs w:val="22"/>
-        </w:rPr>
-        <w:t>textContent</w:t>
-      </w:r>
-      <w:proofErr w:type="spellEnd"/>
-      <w:r>
-        <w:rPr>
-          <w:rFonts w:eastAsia="Times New Roman" w:cs="Times New Roman"/>
-          <w:color w:val="333333"/>
-          <w:sz w:val="22"/>
-          <w:szCs w:val="22"/>
-        </w:rPr>
-        <w:t xml:space="preserve">”, except it returns a string of all the HTML contained in a given element.  -&gt; More advisable. </w:t>
+        <w:t xml:space="preserve">is similar to “textContent”, except it returns a string of all the HTML contained in a given element.  -&gt; More advisable. </w:t>
       </w:r>
     </w:p>
     <w:p>
@@ -2761,7 +2044,6 @@
         </w:rPr>
         <w:t>Use “</w:t>
       </w:r>
-      <w:proofErr w:type="spellStart"/>
       <w:r>
         <w:rPr>
           <w:rFonts w:eastAsia="Times New Roman" w:cs="Times New Roman"/>
@@ -2772,7 +2054,6 @@
         </w:rPr>
         <w:t>getAttribute</w:t>
       </w:r>
-      <w:proofErr w:type="spellEnd"/>
       <w:r>
         <w:rPr>
           <w:rFonts w:eastAsia="Times New Roman" w:cs="Times New Roman"/>
@@ -2782,7 +2063,6 @@
         </w:rPr>
         <w:t>” and “</w:t>
       </w:r>
-      <w:proofErr w:type="spellStart"/>
       <w:r>
         <w:rPr>
           <w:rFonts w:eastAsia="Times New Roman" w:cs="Times New Roman"/>
@@ -2793,55 +2073,14 @@
         </w:rPr>
         <w:t>setAttribute</w:t>
       </w:r>
-      <w:proofErr w:type="spellEnd"/>
-      <w:r>
-        <w:rPr>
-          <w:rFonts w:eastAsia="Times New Roman" w:cs="Times New Roman"/>
-          <w:color w:val="333333"/>
-          <w:sz w:val="22"/>
-          <w:szCs w:val="22"/>
-        </w:rPr>
-        <w:t>” to read and write attributes like ‘</w:t>
-      </w:r>
-      <w:proofErr w:type="spellStart"/>
-      <w:r>
-        <w:rPr>
-          <w:rFonts w:eastAsia="Times New Roman" w:cs="Times New Roman"/>
-          <w:color w:val="333333"/>
-          <w:sz w:val="22"/>
-          <w:szCs w:val="22"/>
-        </w:rPr>
-        <w:t>src</w:t>
-      </w:r>
-      <w:proofErr w:type="spellEnd"/>
-      <w:r>
-        <w:rPr>
-          <w:rFonts w:eastAsia="Times New Roman" w:cs="Times New Roman"/>
-          <w:color w:val="333333"/>
-          <w:sz w:val="22"/>
-          <w:szCs w:val="22"/>
-        </w:rPr>
-        <w:t>’ and ‘</w:t>
-      </w:r>
-      <w:proofErr w:type="spellStart"/>
-      <w:r>
-        <w:rPr>
-          <w:rFonts w:eastAsia="Times New Roman" w:cs="Times New Roman"/>
-          <w:color w:val="333333"/>
-          <w:sz w:val="22"/>
-          <w:szCs w:val="22"/>
-        </w:rPr>
-        <w:t>href</w:t>
-      </w:r>
-      <w:proofErr w:type="spellEnd"/>
-      <w:r>
-        <w:rPr>
-          <w:rFonts w:eastAsia="Times New Roman" w:cs="Times New Roman"/>
-          <w:color w:val="333333"/>
-          <w:sz w:val="22"/>
-          <w:szCs w:val="22"/>
-        </w:rPr>
-        <w:t>’.</w:t>
+      <w:r>
+        <w:rPr>
+          <w:rFonts w:eastAsia="Times New Roman" w:cs="Times New Roman"/>
+          <w:color w:val="333333"/>
+          <w:sz w:val="22"/>
+          <w:szCs w:val="22"/>
+        </w:rPr>
+        <w:t>” to read and write attributes like ‘src’ and ‘href’.</w:t>
       </w:r>
     </w:p>
     <w:p>
@@ -2900,36 +2139,14 @@
           <w:szCs w:val="22"/>
         </w:rPr>
       </w:pPr>
-      <w:proofErr w:type="spellStart"/>
-      <w:proofErr w:type="gramStart"/>
-      <w:r>
-        <w:rPr>
-          <w:rFonts w:eastAsia="Times New Roman" w:cs="Times New Roman"/>
-          <w:color w:val="333333"/>
-          <w:sz w:val="22"/>
-          <w:szCs w:val="22"/>
-        </w:rPr>
-        <w:t>css</w:t>
-      </w:r>
-      <w:proofErr w:type="spellEnd"/>
-      <w:r>
-        <w:rPr>
-          <w:rFonts w:eastAsia="Times New Roman" w:cs="Times New Roman"/>
-          <w:color w:val="333333"/>
-          <w:sz w:val="22"/>
-          <w:szCs w:val="22"/>
-        </w:rPr>
-        <w:t>(</w:t>
-      </w:r>
-      <w:proofErr w:type="gramEnd"/>
-      <w:r>
-        <w:rPr>
-          <w:rFonts w:eastAsia="Times New Roman" w:cs="Times New Roman"/>
-          <w:color w:val="333333"/>
-          <w:sz w:val="22"/>
-          <w:szCs w:val="22"/>
-        </w:rPr>
-        <w:t>)</w:t>
+      <w:r>
+        <w:rPr>
+          <w:rFonts w:eastAsia="Times New Roman" w:cs="Times New Roman"/>
+          <w:color w:val="333333"/>
+          <w:sz w:val="22"/>
+          <w:szCs w:val="22"/>
+        </w:rPr>
+        <w:t>css()</w:t>
       </w:r>
     </w:p>
     <w:p>
@@ -2947,36 +2164,14 @@
           <w:szCs w:val="22"/>
         </w:rPr>
       </w:pPr>
-      <w:proofErr w:type="spellStart"/>
-      <w:proofErr w:type="gramStart"/>
-      <w:r>
-        <w:rPr>
-          <w:rFonts w:eastAsia="Times New Roman" w:cs="Times New Roman"/>
-          <w:color w:val="333333"/>
-          <w:sz w:val="22"/>
-          <w:szCs w:val="22"/>
-        </w:rPr>
-        <w:t>val</w:t>
-      </w:r>
-      <w:proofErr w:type="spellEnd"/>
-      <w:r>
-        <w:rPr>
-          <w:rFonts w:eastAsia="Times New Roman" w:cs="Times New Roman"/>
-          <w:color w:val="333333"/>
-          <w:sz w:val="22"/>
-          <w:szCs w:val="22"/>
-        </w:rPr>
-        <w:t>(</w:t>
-      </w:r>
-      <w:proofErr w:type="gramEnd"/>
-      <w:r>
-        <w:rPr>
-          <w:rFonts w:eastAsia="Times New Roman" w:cs="Times New Roman"/>
-          <w:color w:val="333333"/>
-          <w:sz w:val="22"/>
-          <w:szCs w:val="22"/>
-        </w:rPr>
-        <w:t>)</w:t>
+      <w:r>
+        <w:rPr>
+          <w:rFonts w:eastAsia="Times New Roman" w:cs="Times New Roman"/>
+          <w:color w:val="333333"/>
+          <w:sz w:val="22"/>
+          <w:szCs w:val="22"/>
+        </w:rPr>
+        <w:t>val()</w:t>
       </w:r>
     </w:p>
     <w:p>
@@ -2994,74 +2189,23 @@
           <w:szCs w:val="22"/>
         </w:rPr>
       </w:pPr>
-      <w:proofErr w:type="gramStart"/>
-      <w:r>
-        <w:rPr>
-          <w:rFonts w:eastAsia="Times New Roman" w:cs="Times New Roman"/>
-          <w:color w:val="333333"/>
-          <w:sz w:val="22"/>
-          <w:szCs w:val="22"/>
-        </w:rPr>
-        <w:t>text(</w:t>
-      </w:r>
-      <w:proofErr w:type="gramEnd"/>
-      <w:r>
-        <w:rPr>
-          <w:rFonts w:eastAsia="Times New Roman" w:cs="Times New Roman"/>
-          <w:color w:val="333333"/>
-          <w:sz w:val="22"/>
-          <w:szCs w:val="22"/>
-        </w:rPr>
-        <w:t>)</w:t>
-      </w:r>
-      <w:r>
-        <w:rPr>
-          <w:rFonts w:eastAsia="Times New Roman" w:cs="Times New Roman"/>
-          <w:color w:val="333333"/>
-          <w:sz w:val="22"/>
-          <w:szCs w:val="22"/>
-        </w:rPr>
-        <w:t xml:space="preserve"> (</w:t>
-      </w:r>
-      <w:proofErr w:type="spellStart"/>
-      <w:r>
-        <w:rPr>
-          <w:rFonts w:eastAsia="Times New Roman" w:cs="Times New Roman"/>
-          <w:color w:val="333333"/>
-          <w:sz w:val="22"/>
-          <w:szCs w:val="22"/>
-        </w:rPr>
-        <w:t>eq</w:t>
-      </w:r>
-      <w:proofErr w:type="spellEnd"/>
-      <w:r>
-        <w:rPr>
-          <w:rFonts w:eastAsia="Times New Roman" w:cs="Times New Roman"/>
-          <w:color w:val="333333"/>
-          <w:sz w:val="22"/>
-          <w:szCs w:val="22"/>
-        </w:rPr>
-        <w:t xml:space="preserve"> to </w:t>
-      </w:r>
-      <w:proofErr w:type="spellStart"/>
-      <w:r>
-        <w:rPr>
-          <w:rFonts w:eastAsia="Times New Roman" w:cs="Times New Roman"/>
-          <w:color w:val="333333"/>
-          <w:sz w:val="22"/>
-          <w:szCs w:val="22"/>
-        </w:rPr>
-        <w:t>textContent</w:t>
-      </w:r>
-      <w:proofErr w:type="spellEnd"/>
-      <w:r>
-        <w:rPr>
-          <w:rFonts w:eastAsia="Times New Roman" w:cs="Times New Roman"/>
-          <w:color w:val="333333"/>
-          <w:sz w:val="22"/>
-          <w:szCs w:val="22"/>
-        </w:rPr>
-        <w:t>)</w:t>
+      <w:r>
+        <w:rPr>
+          <w:rFonts w:eastAsia="Times New Roman" w:cs="Times New Roman"/>
+          <w:color w:val="333333"/>
+          <w:sz w:val="22"/>
+          <w:szCs w:val="22"/>
+        </w:rPr>
+        <w:t>text()</w:t>
+      </w:r>
+      <w:r>
+        <w:rPr>
+          <w:rFonts w:eastAsia="Times New Roman" w:cs="Times New Roman"/>
+          <w:color w:val="333333"/>
+          <w:sz w:val="22"/>
+          <w:szCs w:val="22"/>
+        </w:rPr>
+        <w:t xml:space="preserve"> (eq to textContent)</w:t>
       </w:r>
     </w:p>
     <w:p>
@@ -3079,36 +2223,14 @@
           <w:szCs w:val="22"/>
         </w:rPr>
       </w:pPr>
-      <w:proofErr w:type="spellStart"/>
-      <w:proofErr w:type="gramStart"/>
-      <w:r>
-        <w:rPr>
-          <w:rFonts w:eastAsia="Times New Roman" w:cs="Times New Roman"/>
-          <w:color w:val="333333"/>
-          <w:sz w:val="22"/>
-          <w:szCs w:val="22"/>
-        </w:rPr>
-        <w:t>attr</w:t>
-      </w:r>
-      <w:proofErr w:type="spellEnd"/>
-      <w:r>
-        <w:rPr>
-          <w:rFonts w:eastAsia="Times New Roman" w:cs="Times New Roman"/>
-          <w:color w:val="333333"/>
-          <w:sz w:val="22"/>
-          <w:szCs w:val="22"/>
-        </w:rPr>
-        <w:t>(</w:t>
-      </w:r>
-      <w:proofErr w:type="gramEnd"/>
-      <w:r>
-        <w:rPr>
-          <w:rFonts w:eastAsia="Times New Roman" w:cs="Times New Roman"/>
-          <w:color w:val="333333"/>
-          <w:sz w:val="22"/>
-          <w:szCs w:val="22"/>
-        </w:rPr>
-        <w:t>)</w:t>
+      <w:r>
+        <w:rPr>
+          <w:rFonts w:eastAsia="Times New Roman" w:cs="Times New Roman"/>
+          <w:color w:val="333333"/>
+          <w:sz w:val="22"/>
+          <w:szCs w:val="22"/>
+        </w:rPr>
+        <w:t>attr()</w:t>
       </w:r>
     </w:p>
     <w:p>
@@ -3126,65 +2248,14 @@
           <w:szCs w:val="22"/>
         </w:rPr>
       </w:pPr>
-      <w:proofErr w:type="gramStart"/>
-      <w:r>
-        <w:rPr>
-          <w:rFonts w:eastAsia="Times New Roman" w:cs="Times New Roman"/>
-          <w:color w:val="333333"/>
-          <w:sz w:val="22"/>
-          <w:szCs w:val="22"/>
-        </w:rPr>
-        <w:t>html(</w:t>
-      </w:r>
-      <w:proofErr w:type="gramEnd"/>
-      <w:r>
-        <w:rPr>
-          <w:rFonts w:eastAsia="Times New Roman" w:cs="Times New Roman"/>
-          <w:color w:val="333333"/>
-          <w:sz w:val="22"/>
-          <w:szCs w:val="22"/>
-        </w:rPr>
-        <w:t>) (</w:t>
-      </w:r>
-      <w:proofErr w:type="spellStart"/>
-      <w:r>
-        <w:rPr>
-          <w:rFonts w:eastAsia="Times New Roman" w:cs="Times New Roman"/>
-          <w:color w:val="333333"/>
-          <w:sz w:val="22"/>
-          <w:szCs w:val="22"/>
-        </w:rPr>
-        <w:t>eq</w:t>
-      </w:r>
-      <w:proofErr w:type="spellEnd"/>
-      <w:r>
-        <w:rPr>
-          <w:rFonts w:eastAsia="Times New Roman" w:cs="Times New Roman"/>
-          <w:color w:val="333333"/>
-          <w:sz w:val="22"/>
-          <w:szCs w:val="22"/>
-        </w:rPr>
-        <w:t xml:space="preserve"> to </w:t>
-      </w:r>
-      <w:proofErr w:type="spellStart"/>
-      <w:r>
-        <w:rPr>
-          <w:rFonts w:eastAsia="Times New Roman" w:cs="Times New Roman"/>
-          <w:color w:val="333333"/>
-          <w:sz w:val="22"/>
-          <w:szCs w:val="22"/>
-        </w:rPr>
-        <w:t>innerHTML</w:t>
-      </w:r>
-      <w:proofErr w:type="spellEnd"/>
-      <w:r>
-        <w:rPr>
-          <w:rFonts w:eastAsia="Times New Roman" w:cs="Times New Roman"/>
-          <w:color w:val="333333"/>
-          <w:sz w:val="22"/>
-          <w:szCs w:val="22"/>
-        </w:rPr>
-        <w:t>)</w:t>
+      <w:r>
+        <w:rPr>
+          <w:rFonts w:eastAsia="Times New Roman" w:cs="Times New Roman"/>
+          <w:color w:val="333333"/>
+          <w:sz w:val="22"/>
+          <w:szCs w:val="22"/>
+        </w:rPr>
+        <w:t>html() (eq to innerHTML)</w:t>
       </w:r>
     </w:p>
     <w:p>
@@ -3202,36 +2273,14 @@
           <w:szCs w:val="22"/>
         </w:rPr>
       </w:pPr>
-      <w:proofErr w:type="spellStart"/>
-      <w:proofErr w:type="gramStart"/>
-      <w:r>
-        <w:rPr>
-          <w:rFonts w:eastAsia="Times New Roman" w:cs="Times New Roman"/>
-          <w:color w:val="333333"/>
-          <w:sz w:val="22"/>
-          <w:szCs w:val="22"/>
-        </w:rPr>
-        <w:t>addClass</w:t>
-      </w:r>
-      <w:proofErr w:type="spellEnd"/>
-      <w:r>
-        <w:rPr>
-          <w:rFonts w:eastAsia="Times New Roman" w:cs="Times New Roman"/>
-          <w:color w:val="333333"/>
-          <w:sz w:val="22"/>
-          <w:szCs w:val="22"/>
-        </w:rPr>
-        <w:t>(</w:t>
-      </w:r>
-      <w:proofErr w:type="gramEnd"/>
-      <w:r>
-        <w:rPr>
-          <w:rFonts w:eastAsia="Times New Roman" w:cs="Times New Roman"/>
-          <w:color w:val="333333"/>
-          <w:sz w:val="22"/>
-          <w:szCs w:val="22"/>
-        </w:rPr>
-        <w:t>)</w:t>
+      <w:r>
+        <w:rPr>
+          <w:rFonts w:eastAsia="Times New Roman" w:cs="Times New Roman"/>
+          <w:color w:val="333333"/>
+          <w:sz w:val="22"/>
+          <w:szCs w:val="22"/>
+        </w:rPr>
+        <w:t>addClass()</w:t>
       </w:r>
     </w:p>
     <w:p>
@@ -3249,36 +2298,14 @@
           <w:szCs w:val="22"/>
         </w:rPr>
       </w:pPr>
-      <w:proofErr w:type="spellStart"/>
-      <w:proofErr w:type="gramStart"/>
-      <w:r>
-        <w:rPr>
-          <w:rFonts w:eastAsia="Times New Roman" w:cs="Times New Roman"/>
-          <w:color w:val="333333"/>
-          <w:sz w:val="22"/>
-          <w:szCs w:val="22"/>
-        </w:rPr>
-        <w:t>removeClass</w:t>
-      </w:r>
-      <w:proofErr w:type="spellEnd"/>
-      <w:r>
-        <w:rPr>
-          <w:rFonts w:eastAsia="Times New Roman" w:cs="Times New Roman"/>
-          <w:color w:val="333333"/>
-          <w:sz w:val="22"/>
-          <w:szCs w:val="22"/>
-        </w:rPr>
-        <w:t>(</w:t>
-      </w:r>
-      <w:proofErr w:type="gramEnd"/>
-      <w:r>
-        <w:rPr>
-          <w:rFonts w:eastAsia="Times New Roman" w:cs="Times New Roman"/>
-          <w:color w:val="333333"/>
-          <w:sz w:val="22"/>
-          <w:szCs w:val="22"/>
-        </w:rPr>
-        <w:t>)</w:t>
+      <w:r>
+        <w:rPr>
+          <w:rFonts w:eastAsia="Times New Roman" w:cs="Times New Roman"/>
+          <w:color w:val="333333"/>
+          <w:sz w:val="22"/>
+          <w:szCs w:val="22"/>
+        </w:rPr>
+        <w:t>removeClass()</w:t>
       </w:r>
     </w:p>
     <w:p>
@@ -3296,36 +2323,14 @@
           <w:szCs w:val="22"/>
         </w:rPr>
       </w:pPr>
-      <w:proofErr w:type="spellStart"/>
-      <w:proofErr w:type="gramStart"/>
-      <w:r>
-        <w:rPr>
-          <w:rFonts w:eastAsia="Times New Roman" w:cs="Times New Roman"/>
-          <w:color w:val="333333"/>
-          <w:sz w:val="22"/>
-          <w:szCs w:val="22"/>
-        </w:rPr>
-        <w:t>toggleClass</w:t>
-      </w:r>
-      <w:proofErr w:type="spellEnd"/>
-      <w:r>
-        <w:rPr>
-          <w:rFonts w:eastAsia="Times New Roman" w:cs="Times New Roman"/>
-          <w:color w:val="333333"/>
-          <w:sz w:val="22"/>
-          <w:szCs w:val="22"/>
-        </w:rPr>
-        <w:t>(</w:t>
-      </w:r>
-      <w:proofErr w:type="gramEnd"/>
-      <w:r>
-        <w:rPr>
-          <w:rFonts w:eastAsia="Times New Roman" w:cs="Times New Roman"/>
-          <w:color w:val="333333"/>
-          <w:sz w:val="22"/>
-          <w:szCs w:val="22"/>
-        </w:rPr>
-        <w:t>)</w:t>
+      <w:r>
+        <w:rPr>
+          <w:rFonts w:eastAsia="Times New Roman" w:cs="Times New Roman"/>
+          <w:color w:val="333333"/>
+          <w:sz w:val="22"/>
+          <w:szCs w:val="22"/>
+        </w:rPr>
+        <w:t>toggleClass()</w:t>
       </w:r>
     </w:p>
     <w:p>
@@ -3343,25 +2348,14 @@
           <w:szCs w:val="22"/>
         </w:rPr>
       </w:pPr>
-      <w:proofErr w:type="gramStart"/>
-      <w:r>
-        <w:rPr>
-          <w:rFonts w:eastAsia="Times New Roman" w:cs="Times New Roman"/>
-          <w:color w:val="333333"/>
-          <w:sz w:val="22"/>
-          <w:szCs w:val="22"/>
-        </w:rPr>
-        <w:t>.click</w:t>
-      </w:r>
-      <w:proofErr w:type="gramEnd"/>
-      <w:r>
-        <w:rPr>
-          <w:rFonts w:eastAsia="Times New Roman" w:cs="Times New Roman"/>
-          <w:color w:val="333333"/>
-          <w:sz w:val="22"/>
-          <w:szCs w:val="22"/>
-        </w:rPr>
-        <w:t>()</w:t>
+      <w:r>
+        <w:rPr>
+          <w:rFonts w:eastAsia="Times New Roman" w:cs="Times New Roman"/>
+          <w:color w:val="333333"/>
+          <w:sz w:val="22"/>
+          <w:szCs w:val="22"/>
+        </w:rPr>
+        <w:t>.click()</w:t>
       </w:r>
     </w:p>
     <w:p>
@@ -3379,7 +2373,6 @@
           <w:szCs w:val="22"/>
         </w:rPr>
       </w:pPr>
-      <w:proofErr w:type="gramStart"/>
       <w:r>
         <w:rPr>
           <w:rFonts w:eastAsia="Times New Roman" w:cs="Times New Roman"/>
@@ -3389,7 +2382,6 @@
         </w:rPr>
         <w:t>.keypress</w:t>
       </w:r>
-      <w:proofErr w:type="gramEnd"/>
       <w:r>
         <w:rPr>
           <w:rFonts w:eastAsia="Times New Roman" w:cs="Times New Roman"/>
@@ -3415,7 +2407,6 @@
           <w:szCs w:val="22"/>
         </w:rPr>
       </w:pPr>
-      <w:proofErr w:type="gramStart"/>
       <w:r>
         <w:rPr>
           <w:rFonts w:eastAsia="Times New Roman" w:cs="Times New Roman"/>
@@ -3425,7 +2416,6 @@
         </w:rPr>
         <w:t>.on</w:t>
       </w:r>
-      <w:proofErr w:type="gramEnd"/>
       <w:r>
         <w:rPr>
           <w:rFonts w:eastAsia="Times New Roman" w:cs="Times New Roman"/>
@@ -3467,64 +2457,24 @@
           <w:sz w:val="22"/>
           <w:szCs w:val="22"/>
         </w:rPr>
-        <w:t xml:space="preserve">Use </w:t>
-      </w:r>
-      <w:proofErr w:type="spellStart"/>
-      <w:proofErr w:type="gramStart"/>
-      <w:r>
-        <w:rPr>
-          <w:rFonts w:eastAsia="Times New Roman" w:cs="Times New Roman"/>
-          <w:color w:val="333333"/>
-          <w:sz w:val="22"/>
-          <w:szCs w:val="22"/>
-        </w:rPr>
-        <w:t>stopPropagation</w:t>
-      </w:r>
-      <w:proofErr w:type="spellEnd"/>
-      <w:r>
-        <w:rPr>
-          <w:rFonts w:eastAsia="Times New Roman" w:cs="Times New Roman"/>
-          <w:color w:val="333333"/>
-          <w:sz w:val="22"/>
-          <w:szCs w:val="22"/>
-        </w:rPr>
-        <w:t>(</w:t>
-      </w:r>
-      <w:proofErr w:type="gramEnd"/>
-      <w:r>
-        <w:rPr>
-          <w:rFonts w:eastAsia="Times New Roman" w:cs="Times New Roman"/>
-          <w:color w:val="333333"/>
-          <w:sz w:val="22"/>
-          <w:szCs w:val="22"/>
-        </w:rPr>
-        <w:t>) to prevent it.</w:t>
-      </w:r>
-    </w:p>
-    <w:p>
-      <w:pPr>
-        <w:spacing w:before="100" w:beforeAutospacing="1" w:after="100" w:afterAutospacing="1"/>
-        <w:rPr>
-          <w:rFonts w:eastAsia="Times New Roman" w:cs="Times New Roman"/>
-          <w:color w:val="333333"/>
-        </w:rPr>
-      </w:pPr>
-      <w:r>
-        <w:rPr>
-          <w:rFonts w:eastAsia="Times New Roman" w:cs="Times New Roman"/>
-          <w:color w:val="333333"/>
-        </w:rPr>
-        <w:t>8. Node/</w:t>
-      </w:r>
-      <w:proofErr w:type="spellStart"/>
-      <w:r>
-        <w:rPr>
-          <w:rFonts w:eastAsia="Times New Roman" w:cs="Times New Roman"/>
-          <w:color w:val="333333"/>
-        </w:rPr>
-        <w:t>Npm</w:t>
-      </w:r>
-      <w:proofErr w:type="spellEnd"/>
+        <w:t>Use stopPropagation() to prevent it.</w:t>
+      </w:r>
+    </w:p>
+    <w:p>
+      <w:pPr>
+        <w:spacing w:before="100" w:beforeAutospacing="1" w:after="100" w:afterAutospacing="1"/>
+        <w:rPr>
+          <w:rFonts w:eastAsia="Times New Roman" w:cs="Times New Roman"/>
+          <w:color w:val="333333"/>
+        </w:rPr>
+      </w:pPr>
+      <w:r>
+        <w:rPr>
+          <w:rFonts w:eastAsia="Times New Roman" w:cs="Times New Roman"/>
+          <w:color w:val="333333"/>
+        </w:rPr>
+        <w:t>8. Node/Npm</w:t>
+      </w:r>
     </w:p>
     <w:tbl>
       <w:tblPr>
@@ -3562,19 +2512,8 @@
                 <w:sz w:val="22"/>
                 <w:szCs w:val="22"/>
               </w:rPr>
-              <w:t xml:space="preserve">Install </w:t>
+              <w:t>Install npm</w:t>
             </w:r>
-            <w:proofErr w:type="spellStart"/>
-            <w:r>
-              <w:rPr>
-                <w:rFonts w:eastAsia="Times New Roman" w:cs="Times New Roman"/>
-                <w:color w:val="333333"/>
-                <w:sz w:val="22"/>
-                <w:szCs w:val="22"/>
-              </w:rPr>
-              <w:t>npm</w:t>
-            </w:r>
-            <w:proofErr w:type="spellEnd"/>
           </w:p>
         </w:tc>
         <w:tc>
@@ -3594,7 +2533,6 @@
                 <w:szCs w:val="22"/>
               </w:rPr>
             </w:pPr>
-            <w:proofErr w:type="spellStart"/>
             <w:r>
               <w:rPr>
                 <w:rFonts w:eastAsia="Times New Roman" w:cs="Times New Roman"/>
@@ -3602,17 +2540,7 @@
                 <w:sz w:val="22"/>
                 <w:szCs w:val="22"/>
               </w:rPr>
-              <w:t>npm</w:t>
-            </w:r>
-            <w:proofErr w:type="spellEnd"/>
-            <w:r>
-              <w:rPr>
-                <w:rFonts w:eastAsia="Times New Roman" w:cs="Times New Roman"/>
-                <w:color w:val="333333"/>
-                <w:sz w:val="22"/>
-                <w:szCs w:val="22"/>
-              </w:rPr>
-              <w:t xml:space="preserve"> install</w:t>
+              <w:t>npm install</w:t>
             </w:r>
           </w:p>
         </w:tc>
@@ -3725,87 +2653,7 @@
                 <w:sz w:val="22"/>
                 <w:szCs w:val="22"/>
               </w:rPr>
-              <w:t>run ‘</w:t>
-            </w:r>
-            <w:proofErr w:type="spellStart"/>
-            <w:r>
-              <w:rPr>
-                <w:rFonts w:eastAsia="Times New Roman" w:cs="Times New Roman"/>
-                <w:color w:val="333333"/>
-                <w:sz w:val="22"/>
-                <w:szCs w:val="22"/>
-              </w:rPr>
-              <w:t>npm</w:t>
-            </w:r>
-            <w:proofErr w:type="spellEnd"/>
-            <w:r>
-              <w:rPr>
-                <w:rFonts w:eastAsia="Times New Roman" w:cs="Times New Roman"/>
-                <w:color w:val="333333"/>
-                <w:sz w:val="22"/>
-                <w:szCs w:val="22"/>
-              </w:rPr>
-              <w:t xml:space="preserve"> </w:t>
-            </w:r>
-            <w:proofErr w:type="spellStart"/>
-            <w:r>
-              <w:rPr>
-                <w:rFonts w:eastAsia="Times New Roman" w:cs="Times New Roman"/>
-                <w:color w:val="333333"/>
-                <w:sz w:val="22"/>
-                <w:szCs w:val="22"/>
-              </w:rPr>
-              <w:t>init</w:t>
-            </w:r>
-            <w:proofErr w:type="spellEnd"/>
-            <w:r>
-              <w:rPr>
-                <w:rFonts w:eastAsia="Times New Roman" w:cs="Times New Roman"/>
-                <w:color w:val="333333"/>
-                <w:sz w:val="22"/>
-                <w:szCs w:val="22"/>
-              </w:rPr>
-              <w:t xml:space="preserve">’ to create </w:t>
-            </w:r>
-            <w:proofErr w:type="gramStart"/>
-            <w:r>
-              <w:rPr>
-                <w:rFonts w:eastAsia="Times New Roman" w:cs="Times New Roman"/>
-                <w:color w:val="333333"/>
-                <w:sz w:val="22"/>
-                <w:szCs w:val="22"/>
-              </w:rPr>
-              <w:t xml:space="preserve">a  </w:t>
-            </w:r>
-            <w:proofErr w:type="spellStart"/>
-            <w:r>
-              <w:rPr>
-                <w:rFonts w:eastAsia="Times New Roman" w:cs="Times New Roman"/>
-                <w:color w:val="333333"/>
-                <w:sz w:val="22"/>
-                <w:szCs w:val="22"/>
-              </w:rPr>
-              <w:t>package</w:t>
-            </w:r>
-            <w:proofErr w:type="gramEnd"/>
-            <w:r>
-              <w:rPr>
-                <w:rFonts w:eastAsia="Times New Roman" w:cs="Times New Roman"/>
-                <w:color w:val="333333"/>
-                <w:sz w:val="22"/>
-                <w:szCs w:val="22"/>
-              </w:rPr>
-              <w:t>.json</w:t>
-            </w:r>
-            <w:proofErr w:type="spellEnd"/>
-            <w:r>
-              <w:rPr>
-                <w:rFonts w:eastAsia="Times New Roman" w:cs="Times New Roman"/>
-                <w:color w:val="333333"/>
-                <w:sz w:val="22"/>
-                <w:szCs w:val="22"/>
-              </w:rPr>
-              <w:t xml:space="preserve"> file</w:t>
+              <w:t>run ‘npm init’ to create a  package.json file</w:t>
             </w:r>
           </w:p>
         </w:tc>
@@ -3859,7 +2707,6 @@
                 <w:szCs w:val="22"/>
               </w:rPr>
             </w:pPr>
-            <w:proofErr w:type="spellStart"/>
             <w:r>
               <w:rPr>
                 <w:rFonts w:eastAsia="Times New Roman" w:cs="Times New Roman"/>
@@ -3867,29 +2714,8 @@
                 <w:sz w:val="22"/>
                 <w:szCs w:val="22"/>
               </w:rPr>
-              <w:t>npm</w:t>
+              <w:t>npm adduser</w:t>
             </w:r>
-            <w:proofErr w:type="spellEnd"/>
-            <w:r>
-              <w:rPr>
-                <w:rFonts w:eastAsia="Times New Roman" w:cs="Times New Roman"/>
-                <w:color w:val="333333"/>
-                <w:sz w:val="22"/>
-                <w:szCs w:val="22"/>
-              </w:rPr>
-              <w:t xml:space="preserve"> </w:t>
-            </w:r>
-            <w:proofErr w:type="spellStart"/>
-            <w:r>
-              <w:rPr>
-                <w:rFonts w:eastAsia="Times New Roman" w:cs="Times New Roman"/>
-                <w:color w:val="333333"/>
-                <w:sz w:val="22"/>
-                <w:szCs w:val="22"/>
-              </w:rPr>
-              <w:t>adduser</w:t>
-            </w:r>
-            <w:proofErr w:type="spellEnd"/>
           </w:p>
           <w:p>
             <w:pPr>
@@ -3913,39 +2739,8 @@
                 <w:sz w:val="22"/>
                 <w:szCs w:val="22"/>
               </w:rPr>
-              <w:t xml:space="preserve">To check, </w:t>
+              <w:t>To check, npm whoami</w:t>
             </w:r>
-            <w:proofErr w:type="spellStart"/>
-            <w:r>
-              <w:rPr>
-                <w:rFonts w:eastAsia="Times New Roman" w:cs="Times New Roman"/>
-                <w:color w:val="333333"/>
-                <w:sz w:val="22"/>
-                <w:szCs w:val="22"/>
-              </w:rPr>
-              <w:t>npm</w:t>
-            </w:r>
-            <w:proofErr w:type="spellEnd"/>
-            <w:r>
-              <w:rPr>
-                <w:rFonts w:eastAsia="Times New Roman" w:cs="Times New Roman"/>
-                <w:color w:val="333333"/>
-                <w:sz w:val="22"/>
-                <w:szCs w:val="22"/>
-              </w:rPr>
-              <w:t xml:space="preserve"> </w:t>
-            </w:r>
-            <w:proofErr w:type="spellStart"/>
-            <w:r>
-              <w:rPr>
-                <w:rFonts w:eastAsia="Times New Roman" w:cs="Times New Roman"/>
-                <w:color w:val="333333"/>
-                <w:sz w:val="22"/>
-                <w:szCs w:val="22"/>
-              </w:rPr>
-              <w:t>whoami</w:t>
-            </w:r>
-            <w:proofErr w:type="spellEnd"/>
           </w:p>
         </w:tc>
       </w:tr>
@@ -4000,7 +2795,6 @@
                 <w:szCs w:val="22"/>
               </w:rPr>
             </w:pPr>
-            <w:proofErr w:type="spellStart"/>
             <w:r>
               <w:rPr>
                 <w:rFonts w:eastAsia="Times New Roman" w:cs="Times New Roman"/>
@@ -4008,37 +2802,7 @@
                 <w:sz w:val="22"/>
                 <w:szCs w:val="22"/>
               </w:rPr>
-              <w:t>npm</w:t>
-            </w:r>
-            <w:proofErr w:type="spellEnd"/>
-            <w:r>
-              <w:rPr>
-                <w:rFonts w:eastAsia="Times New Roman" w:cs="Times New Roman"/>
-                <w:color w:val="333333"/>
-                <w:sz w:val="22"/>
-                <w:szCs w:val="22"/>
-              </w:rPr>
-              <w:t xml:space="preserve"> </w:t>
-            </w:r>
-            <w:proofErr w:type="spellStart"/>
-            <w:r>
-              <w:rPr>
-                <w:rFonts w:eastAsia="Times New Roman" w:cs="Times New Roman"/>
-                <w:color w:val="333333"/>
-                <w:sz w:val="22"/>
-                <w:szCs w:val="22"/>
-              </w:rPr>
-              <w:t>init</w:t>
-            </w:r>
-            <w:proofErr w:type="spellEnd"/>
-            <w:r>
-              <w:rPr>
-                <w:rFonts w:eastAsia="Times New Roman" w:cs="Times New Roman"/>
-                <w:color w:val="333333"/>
-                <w:sz w:val="22"/>
-                <w:szCs w:val="22"/>
-              </w:rPr>
-              <w:t xml:space="preserve"> scope=&lt;username&gt; </w:t>
+              <w:t xml:space="preserve">npm init scope=&lt;username&gt; </w:t>
             </w:r>
           </w:p>
           <w:p>
@@ -4063,29 +2827,7 @@
                 <w:sz w:val="22"/>
                 <w:szCs w:val="22"/>
               </w:rPr>
-              <w:t xml:space="preserve">will create a </w:t>
-            </w:r>
-            <w:proofErr w:type="spellStart"/>
-            <w:proofErr w:type="gramStart"/>
-            <w:r>
-              <w:rPr>
-                <w:rFonts w:eastAsia="Times New Roman" w:cs="Times New Roman"/>
-                <w:color w:val="333333"/>
-                <w:sz w:val="22"/>
-                <w:szCs w:val="22"/>
-              </w:rPr>
-              <w:t>package.json</w:t>
-            </w:r>
-            <w:proofErr w:type="spellEnd"/>
-            <w:proofErr w:type="gramEnd"/>
-            <w:r>
-              <w:rPr>
-                <w:rFonts w:eastAsia="Times New Roman" w:cs="Times New Roman"/>
-                <w:color w:val="333333"/>
-                <w:sz w:val="22"/>
-                <w:szCs w:val="22"/>
-              </w:rPr>
-              <w:t xml:space="preserve"> file</w:t>
+              <w:t>will create a package.json file</w:t>
             </w:r>
           </w:p>
         </w:tc>
@@ -4139,7 +2881,6 @@
                 <w:szCs w:val="22"/>
               </w:rPr>
             </w:pPr>
-            <w:proofErr w:type="spellStart"/>
             <w:r>
               <w:rPr>
                 <w:rFonts w:eastAsia="Times New Roman" w:cs="Times New Roman"/>
@@ -4147,37 +2888,7 @@
                 <w:sz w:val="22"/>
                 <w:szCs w:val="22"/>
               </w:rPr>
-              <w:t>npm</w:t>
-            </w:r>
-            <w:proofErr w:type="spellEnd"/>
-            <w:r>
-              <w:rPr>
-                <w:rFonts w:eastAsia="Times New Roman" w:cs="Times New Roman"/>
-                <w:color w:val="333333"/>
-                <w:sz w:val="22"/>
-                <w:szCs w:val="22"/>
-              </w:rPr>
-              <w:t xml:space="preserve"> install &lt;</w:t>
-            </w:r>
-            <w:proofErr w:type="spellStart"/>
-            <w:r>
-              <w:rPr>
-                <w:rFonts w:eastAsia="Times New Roman" w:cs="Times New Roman"/>
-                <w:color w:val="333333"/>
-                <w:sz w:val="22"/>
-                <w:szCs w:val="22"/>
-              </w:rPr>
-              <w:t>modulename</w:t>
-            </w:r>
-            <w:proofErr w:type="spellEnd"/>
-            <w:r>
-              <w:rPr>
-                <w:rFonts w:eastAsia="Times New Roman" w:cs="Times New Roman"/>
-                <w:color w:val="333333"/>
-                <w:sz w:val="22"/>
-                <w:szCs w:val="22"/>
-              </w:rPr>
-              <w:t>&gt;</w:t>
+              <w:t>npm install &lt;modulename&gt;</w:t>
             </w:r>
           </w:p>
           <w:p>
@@ -4208,67 +2919,7 @@
                 <w:sz w:val="22"/>
                 <w:szCs w:val="22"/>
               </w:rPr>
-              <w:t>`</w:t>
-            </w:r>
-            <w:proofErr w:type="spellStart"/>
-            <w:r>
-              <w:rPr>
-                <w:rFonts w:eastAsia="Times New Roman" w:cs="Times New Roman"/>
-                <w:color w:val="333333"/>
-                <w:sz w:val="22"/>
-                <w:szCs w:val="22"/>
-              </w:rPr>
-              <w:t>npm</w:t>
-            </w:r>
-            <w:proofErr w:type="spellEnd"/>
-            <w:r>
-              <w:rPr>
-                <w:rFonts w:eastAsia="Times New Roman" w:cs="Times New Roman"/>
-                <w:color w:val="333333"/>
-                <w:sz w:val="22"/>
-                <w:szCs w:val="22"/>
-              </w:rPr>
-              <w:t xml:space="preserve"> install @</w:t>
-            </w:r>
-            <w:proofErr w:type="spellStart"/>
-            <w:r>
-              <w:rPr>
-                <w:rFonts w:eastAsia="Times New Roman" w:cs="Times New Roman"/>
-                <w:color w:val="333333"/>
-                <w:sz w:val="22"/>
-                <w:szCs w:val="22"/>
-              </w:rPr>
-              <w:t>linclark</w:t>
-            </w:r>
-            <w:proofErr w:type="spellEnd"/>
-            <w:r>
-              <w:rPr>
-                <w:rFonts w:eastAsia="Times New Roman" w:cs="Times New Roman"/>
-                <w:color w:val="333333"/>
-                <w:sz w:val="22"/>
-                <w:szCs w:val="22"/>
-              </w:rPr>
-              <w:t>/</w:t>
-            </w:r>
-            <w:proofErr w:type="spellStart"/>
-            <w:r>
-              <w:rPr>
-                <w:rFonts w:eastAsia="Times New Roman" w:cs="Times New Roman"/>
-                <w:color w:val="333333"/>
-                <w:sz w:val="22"/>
-                <w:szCs w:val="22"/>
-              </w:rPr>
-              <w:t>pkg</w:t>
-            </w:r>
-            <w:proofErr w:type="spellEnd"/>
-            <w:r>
-              <w:rPr>
-                <w:rFonts w:eastAsia="Times New Roman" w:cs="Times New Roman"/>
-                <w:color w:val="333333"/>
-                <w:sz w:val="22"/>
-                <w:szCs w:val="22"/>
-              </w:rPr>
-              <w:t xml:space="preserve"> --save` to install the module, and also</w:t>
+              <w:t>`npm install @linclark/pkg --save` to install the module, and also</w:t>
             </w:r>
             <w:r>
               <w:rPr>
@@ -4286,29 +2937,7 @@
                 <w:sz w:val="22"/>
                 <w:szCs w:val="22"/>
               </w:rPr>
-              <w:t xml:space="preserve">update your </w:t>
-            </w:r>
-            <w:proofErr w:type="spellStart"/>
-            <w:proofErr w:type="gramStart"/>
-            <w:r>
-              <w:rPr>
-                <w:rFonts w:eastAsia="Times New Roman" w:cs="Times New Roman"/>
-                <w:color w:val="333333"/>
-                <w:sz w:val="22"/>
-                <w:szCs w:val="22"/>
-              </w:rPr>
-              <w:t>package.json</w:t>
-            </w:r>
-            <w:proofErr w:type="spellEnd"/>
-            <w:proofErr w:type="gramEnd"/>
-            <w:r>
-              <w:rPr>
-                <w:rFonts w:eastAsia="Times New Roman" w:cs="Times New Roman"/>
-                <w:color w:val="333333"/>
-                <w:sz w:val="22"/>
-                <w:szCs w:val="22"/>
-              </w:rPr>
-              <w:t xml:space="preserve"> file at the same time.</w:t>
+              <w:t>update your package.json file at the same time.</w:t>
             </w:r>
           </w:p>
         </w:tc>
@@ -4361,7 +2990,6 @@
                 <w:szCs w:val="22"/>
               </w:rPr>
             </w:pPr>
-            <w:proofErr w:type="spellStart"/>
             <w:r>
               <w:rPr>
                 <w:rFonts w:eastAsia="Times New Roman" w:cs="Times New Roman"/>
@@ -4369,17 +2997,7 @@
                 <w:sz w:val="22"/>
                 <w:szCs w:val="22"/>
               </w:rPr>
-              <w:t>npm</w:t>
-            </w:r>
-            <w:proofErr w:type="spellEnd"/>
-            <w:r>
-              <w:rPr>
-                <w:rFonts w:eastAsia="Times New Roman" w:cs="Times New Roman"/>
-                <w:color w:val="333333"/>
-                <w:sz w:val="22"/>
-                <w:szCs w:val="22"/>
-              </w:rPr>
-              <w:t xml:space="preserve"> ls</w:t>
+              <w:t>npm ls</w:t>
             </w:r>
           </w:p>
         </w:tc>
@@ -4404,7 +3022,6 @@
                 <w:szCs w:val="22"/>
               </w:rPr>
             </w:pPr>
-            <w:proofErr w:type="spellStart"/>
             <w:r>
               <w:rPr>
                 <w:rFonts w:eastAsia="Times New Roman" w:cs="Times New Roman"/>
@@ -4412,17 +3029,7 @@
                 <w:sz w:val="22"/>
                 <w:szCs w:val="22"/>
               </w:rPr>
-              <w:t>Npm</w:t>
-            </w:r>
-            <w:proofErr w:type="spellEnd"/>
-            <w:r>
-              <w:rPr>
-                <w:rFonts w:eastAsia="Times New Roman" w:cs="Times New Roman"/>
-                <w:color w:val="333333"/>
-                <w:sz w:val="22"/>
-                <w:szCs w:val="22"/>
-              </w:rPr>
-              <w:t xml:space="preserve"> Test</w:t>
+              <w:t>Npm Test</w:t>
             </w:r>
           </w:p>
         </w:tc>
@@ -4450,29 +3057,7 @@
                 <w:sz w:val="22"/>
                 <w:szCs w:val="22"/>
               </w:rPr>
-              <w:t xml:space="preserve">Create a test file and add it to your </w:t>
-            </w:r>
-            <w:proofErr w:type="spellStart"/>
-            <w:proofErr w:type="gramStart"/>
-            <w:r>
-              <w:rPr>
-                <w:rFonts w:eastAsia="Times New Roman" w:cs="Times New Roman"/>
-                <w:color w:val="333333"/>
-                <w:sz w:val="22"/>
-                <w:szCs w:val="22"/>
-              </w:rPr>
-              <w:t>package.json</w:t>
-            </w:r>
-            <w:proofErr w:type="spellEnd"/>
-            <w:proofErr w:type="gramEnd"/>
-            <w:r>
-              <w:rPr>
-                <w:rFonts w:eastAsia="Times New Roman" w:cs="Times New Roman"/>
-                <w:color w:val="333333"/>
-                <w:sz w:val="22"/>
-                <w:szCs w:val="22"/>
-              </w:rPr>
-              <w:t xml:space="preserve"> file under the ‘scripts’ section.</w:t>
+              <w:t>Create a test file and add it to your package.json file under the ‘scripts’ section.</w:t>
             </w:r>
           </w:p>
           <w:p>
@@ -4488,7 +3073,6 @@
                 <w:szCs w:val="22"/>
               </w:rPr>
             </w:pPr>
-            <w:proofErr w:type="spellStart"/>
             <w:r>
               <w:rPr>
                 <w:rFonts w:eastAsia="Times New Roman" w:cs="Times New Roman"/>
@@ -4496,17 +3080,7 @@
                 <w:sz w:val="22"/>
                 <w:szCs w:val="22"/>
               </w:rPr>
-              <w:t>Npm</w:t>
-            </w:r>
-            <w:proofErr w:type="spellEnd"/>
-            <w:r>
-              <w:rPr>
-                <w:rFonts w:eastAsia="Times New Roman" w:cs="Times New Roman"/>
-                <w:color w:val="333333"/>
-                <w:sz w:val="22"/>
-                <w:szCs w:val="22"/>
-              </w:rPr>
-              <w:t xml:space="preserve"> always puts an ‘always failing’ test there by default. </w:t>
+              <w:t xml:space="preserve">Npm always puts an ‘always failing’ test there by default. </w:t>
             </w:r>
           </w:p>
         </w:tc>
@@ -4559,7 +3133,6 @@
                 <w:szCs w:val="22"/>
               </w:rPr>
             </w:pPr>
-            <w:proofErr w:type="spellStart"/>
             <w:r>
               <w:rPr>
                 <w:rFonts w:eastAsia="Times New Roman" w:cs="Times New Roman"/>
@@ -4567,17 +3140,7 @@
                 <w:sz w:val="22"/>
                 <w:szCs w:val="22"/>
               </w:rPr>
-              <w:t>npm</w:t>
-            </w:r>
-            <w:proofErr w:type="spellEnd"/>
-            <w:r>
-              <w:rPr>
-                <w:rFonts w:eastAsia="Times New Roman" w:cs="Times New Roman"/>
-                <w:color w:val="333333"/>
-                <w:sz w:val="22"/>
-                <w:szCs w:val="22"/>
-              </w:rPr>
-              <w:t xml:space="preserve"> publish</w:t>
+              <w:t>npm publish</w:t>
             </w:r>
           </w:p>
         </w:tc>
@@ -4630,7 +3193,6 @@
                 <w:szCs w:val="22"/>
               </w:rPr>
             </w:pPr>
-            <w:proofErr w:type="spellStart"/>
             <w:r>
               <w:rPr>
                 <w:rFonts w:eastAsia="Times New Roman" w:cs="Times New Roman"/>
@@ -4638,17 +3200,7 @@
                 <w:sz w:val="22"/>
                 <w:szCs w:val="22"/>
               </w:rPr>
-              <w:t>npm</w:t>
-            </w:r>
-            <w:proofErr w:type="spellEnd"/>
-            <w:r>
-              <w:rPr>
-                <w:rFonts w:eastAsia="Times New Roman" w:cs="Times New Roman"/>
-                <w:color w:val="333333"/>
-                <w:sz w:val="22"/>
-                <w:szCs w:val="22"/>
-              </w:rPr>
-              <w:t xml:space="preserve"> view &lt;package name&gt;</w:t>
+              <w:t>npm view &lt;package name&gt;</w:t>
             </w:r>
           </w:p>
         </w:tc>
@@ -4701,7 +3253,6 @@
                 <w:szCs w:val="22"/>
               </w:rPr>
             </w:pPr>
-            <w:proofErr w:type="spellStart"/>
             <w:r>
               <w:rPr>
                 <w:rFonts w:eastAsia="Times New Roman" w:cs="Times New Roman"/>
@@ -4709,17 +3260,7 @@
                 <w:sz w:val="22"/>
                 <w:szCs w:val="22"/>
               </w:rPr>
-              <w:t>npm</w:t>
-            </w:r>
-            <w:proofErr w:type="spellEnd"/>
-            <w:r>
-              <w:rPr>
-                <w:rFonts w:eastAsia="Times New Roman" w:cs="Times New Roman"/>
-                <w:color w:val="333333"/>
-                <w:sz w:val="22"/>
-                <w:szCs w:val="22"/>
-              </w:rPr>
-              <w:t xml:space="preserve"> version</w:t>
+              <w:t>npm version</w:t>
             </w:r>
             <w:r>
               <w:rPr>
@@ -4883,7 +3424,6 @@
                 <w:szCs w:val="22"/>
               </w:rPr>
             </w:pPr>
-            <w:proofErr w:type="spellStart"/>
             <w:r>
               <w:rPr>
                 <w:rFonts w:eastAsia="Times New Roman" w:cs="Times New Roman"/>
@@ -4891,17 +3431,7 @@
                 <w:sz w:val="22"/>
                 <w:szCs w:val="22"/>
               </w:rPr>
-              <w:t>Dist</w:t>
-            </w:r>
-            <w:proofErr w:type="spellEnd"/>
-            <w:r>
-              <w:rPr>
-                <w:rFonts w:eastAsia="Times New Roman" w:cs="Times New Roman"/>
-                <w:color w:val="333333"/>
-                <w:sz w:val="22"/>
-                <w:szCs w:val="22"/>
-              </w:rPr>
-              <w:t>-tag</w:t>
+              <w:t>Dist-tag</w:t>
             </w:r>
             <w:r>
               <w:rPr>
@@ -4931,7 +3461,6 @@
                 <w:szCs w:val="22"/>
               </w:rPr>
             </w:pPr>
-            <w:proofErr w:type="spellStart"/>
             <w:r>
               <w:rPr>
                 <w:rFonts w:eastAsia="Times New Roman" w:cs="Times New Roman"/>
@@ -4939,37 +3468,7 @@
                 <w:sz w:val="22"/>
                 <w:szCs w:val="22"/>
               </w:rPr>
-              <w:t>npm</w:t>
-            </w:r>
-            <w:proofErr w:type="spellEnd"/>
-            <w:r>
-              <w:rPr>
-                <w:rFonts w:eastAsia="Times New Roman" w:cs="Times New Roman"/>
-                <w:color w:val="333333"/>
-                <w:sz w:val="22"/>
-                <w:szCs w:val="22"/>
-              </w:rPr>
-              <w:t xml:space="preserve"> </w:t>
-            </w:r>
-            <w:proofErr w:type="spellStart"/>
-            <w:r>
-              <w:rPr>
-                <w:rFonts w:eastAsia="Times New Roman" w:cs="Times New Roman"/>
-                <w:color w:val="333333"/>
-                <w:sz w:val="22"/>
-                <w:szCs w:val="22"/>
-              </w:rPr>
-              <w:t>dist</w:t>
-            </w:r>
-            <w:proofErr w:type="spellEnd"/>
-            <w:r>
-              <w:rPr>
-                <w:rFonts w:eastAsia="Times New Roman" w:cs="Times New Roman"/>
-                <w:color w:val="333333"/>
-                <w:sz w:val="22"/>
-                <w:szCs w:val="22"/>
-              </w:rPr>
-              <w:t>-tag add pkg@1.0.1 beta</w:t>
+              <w:t>npm dist-tag add pkg@1.0.1 beta</w:t>
             </w:r>
           </w:p>
           <w:p>
@@ -4985,7 +3484,6 @@
                 <w:szCs w:val="22"/>
               </w:rPr>
             </w:pPr>
-            <w:proofErr w:type="spellStart"/>
             <w:r>
               <w:rPr>
                 <w:rFonts w:eastAsia="Times New Roman" w:cs="Times New Roman"/>
@@ -4993,77 +3491,7 @@
                 <w:sz w:val="22"/>
                 <w:szCs w:val="22"/>
               </w:rPr>
-              <w:t>npm</w:t>
-            </w:r>
-            <w:proofErr w:type="spellEnd"/>
-            <w:r>
-              <w:rPr>
-                <w:rFonts w:eastAsia="Times New Roman" w:cs="Times New Roman"/>
-                <w:color w:val="333333"/>
-                <w:sz w:val="22"/>
-                <w:szCs w:val="22"/>
-              </w:rPr>
-              <w:t xml:space="preserve"> </w:t>
-            </w:r>
-            <w:proofErr w:type="spellStart"/>
-            <w:r>
-              <w:rPr>
-                <w:rFonts w:eastAsia="Times New Roman" w:cs="Times New Roman"/>
-                <w:color w:val="333333"/>
-                <w:sz w:val="22"/>
-                <w:szCs w:val="22"/>
-              </w:rPr>
-              <w:t>dist</w:t>
-            </w:r>
-            <w:proofErr w:type="spellEnd"/>
-            <w:r>
-              <w:rPr>
-                <w:rFonts w:eastAsia="Times New Roman" w:cs="Times New Roman"/>
-                <w:color w:val="333333"/>
-                <w:sz w:val="22"/>
-                <w:szCs w:val="22"/>
-              </w:rPr>
-              <w:t xml:space="preserve">-tag </w:t>
-            </w:r>
-            <w:proofErr w:type="spellStart"/>
-            <w:r>
-              <w:rPr>
-                <w:rFonts w:eastAsia="Times New Roman" w:cs="Times New Roman"/>
-                <w:color w:val="333333"/>
-                <w:sz w:val="22"/>
-                <w:szCs w:val="22"/>
-              </w:rPr>
-              <w:t>rm</w:t>
-            </w:r>
-            <w:proofErr w:type="spellEnd"/>
-            <w:r>
-              <w:rPr>
-                <w:rFonts w:eastAsia="Times New Roman" w:cs="Times New Roman"/>
-                <w:color w:val="333333"/>
-                <w:sz w:val="22"/>
-                <w:szCs w:val="22"/>
-              </w:rPr>
-              <w:t xml:space="preserve"> &lt;</w:t>
-            </w:r>
-            <w:proofErr w:type="spellStart"/>
-            <w:r>
-              <w:rPr>
-                <w:rFonts w:eastAsia="Times New Roman" w:cs="Times New Roman"/>
-                <w:color w:val="333333"/>
-                <w:sz w:val="22"/>
-                <w:szCs w:val="22"/>
-              </w:rPr>
-              <w:t>pkg</w:t>
-            </w:r>
-            <w:proofErr w:type="spellEnd"/>
-            <w:r>
-              <w:rPr>
-                <w:rFonts w:eastAsia="Times New Roman" w:cs="Times New Roman"/>
-                <w:color w:val="333333"/>
-                <w:sz w:val="22"/>
-                <w:szCs w:val="22"/>
-              </w:rPr>
-              <w:t>&gt; &lt;tag&gt;</w:t>
+              <w:t>npm dist-tag rm &lt;pkg&gt; &lt;tag&gt;</w:t>
             </w:r>
           </w:p>
         </w:tc>
@@ -5117,7 +3545,6 @@
                 <w:szCs w:val="22"/>
               </w:rPr>
             </w:pPr>
-            <w:proofErr w:type="spellStart"/>
             <w:r>
               <w:rPr>
                 <w:rFonts w:eastAsia="Times New Roman" w:cs="Times New Roman"/>
@@ -5125,17 +3552,7 @@
                 <w:sz w:val="22"/>
                 <w:szCs w:val="22"/>
               </w:rPr>
-              <w:t>npm</w:t>
-            </w:r>
-            <w:proofErr w:type="spellEnd"/>
-            <w:r>
-              <w:rPr>
-                <w:rFonts w:eastAsia="Times New Roman" w:cs="Times New Roman"/>
-                <w:color w:val="333333"/>
-                <w:sz w:val="22"/>
-                <w:szCs w:val="22"/>
-              </w:rPr>
-              <w:t xml:space="preserve"> outdated</w:t>
+              <w:t>npm outdated</w:t>
             </w:r>
           </w:p>
         </w:tc>
@@ -5188,7 +3605,6 @@
                 <w:szCs w:val="22"/>
               </w:rPr>
             </w:pPr>
-            <w:proofErr w:type="spellStart"/>
             <w:r>
               <w:rPr>
                 <w:rFonts w:eastAsia="Times New Roman" w:cs="Times New Roman"/>
@@ -5196,17 +3612,7 @@
                 <w:sz w:val="22"/>
                 <w:szCs w:val="22"/>
               </w:rPr>
-              <w:t>npm</w:t>
-            </w:r>
-            <w:proofErr w:type="spellEnd"/>
-            <w:r>
-              <w:rPr>
-                <w:rFonts w:eastAsia="Times New Roman" w:cs="Times New Roman"/>
-                <w:color w:val="333333"/>
-                <w:sz w:val="22"/>
-                <w:szCs w:val="22"/>
-              </w:rPr>
-              <w:t xml:space="preserve"> update</w:t>
+              <w:t>npm update</w:t>
             </w:r>
           </w:p>
         </w:tc>
@@ -5259,7 +3665,6 @@
                 <w:szCs w:val="22"/>
               </w:rPr>
             </w:pPr>
-            <w:proofErr w:type="spellStart"/>
             <w:r>
               <w:rPr>
                 <w:rFonts w:eastAsia="Times New Roman" w:cs="Times New Roman"/>
@@ -5267,37 +3672,7 @@
                 <w:sz w:val="22"/>
                 <w:szCs w:val="22"/>
               </w:rPr>
-              <w:t>Npm</w:t>
-            </w:r>
-            <w:proofErr w:type="spellEnd"/>
-            <w:r>
-              <w:rPr>
-                <w:rFonts w:eastAsia="Times New Roman" w:cs="Times New Roman"/>
-                <w:color w:val="333333"/>
-                <w:sz w:val="22"/>
-                <w:szCs w:val="22"/>
-              </w:rPr>
-              <w:t xml:space="preserve"> </w:t>
-            </w:r>
-            <w:proofErr w:type="spellStart"/>
-            <w:r>
-              <w:rPr>
-                <w:rFonts w:eastAsia="Times New Roman" w:cs="Times New Roman"/>
-                <w:color w:val="333333"/>
-                <w:sz w:val="22"/>
-                <w:szCs w:val="22"/>
-              </w:rPr>
-              <w:t>rm</w:t>
-            </w:r>
-            <w:proofErr w:type="spellEnd"/>
-            <w:r>
-              <w:rPr>
-                <w:rFonts w:eastAsia="Times New Roman" w:cs="Times New Roman"/>
-                <w:color w:val="333333"/>
-                <w:sz w:val="22"/>
-                <w:szCs w:val="22"/>
-              </w:rPr>
-              <w:t xml:space="preserve"> --save</w:t>
+              <w:t>Npm rm --save</w:t>
             </w:r>
           </w:p>
         </w:tc>
@@ -5345,27 +3720,7 @@
           <w:sz w:val="22"/>
           <w:szCs w:val="22"/>
         </w:rPr>
-        <w:t xml:space="preserve">brary and Framework are external codes that we can include in our own application but a library is something that you in control of. Its </w:t>
-      </w:r>
-      <w:proofErr w:type="spellStart"/>
-      <w:r>
-        <w:rPr>
-          <w:rFonts w:eastAsia="Times New Roman" w:cs="Times New Roman"/>
-          <w:color w:val="333333"/>
-          <w:sz w:val="22"/>
-          <w:szCs w:val="22"/>
-        </w:rPr>
-        <w:t>upto</w:t>
-      </w:r>
-      <w:proofErr w:type="spellEnd"/>
-      <w:r>
-        <w:rPr>
-          <w:rFonts w:eastAsia="Times New Roman" w:cs="Times New Roman"/>
-          <w:color w:val="333333"/>
-          <w:sz w:val="22"/>
-          <w:szCs w:val="22"/>
-        </w:rPr>
-        <w:t xml:space="preserve"> you how many methods you want to use from a particular library. But the framework, on the other hand, we have to give up a little bit of control. In most of the cases, some of the decisions are already made for us in the framework and we have to abide by them. The basic skeleton will already be given to us and we just have to fill up some gaps. Frameworks is not for creativity. Instead, it will take care of all the basic necessary works for us so that we can focus on the creative part.</w:t>
+        <w:t>brary and Framework are external codes that we can include in our own application but a library is something that you in control of. Its upto you how many methods you want to use from a particular library. But the framework, on the other hand, we have to give up a little bit of control. In most of the cases, some of the decisions are already made for us in the framework and we have to abide by them. The basic skeleton will already be given to us and we just have to fill up some gaps. Frameworks is not for creativity. Instead, it will take care of all the basic necessary works for us so that we can focus on the creative part.</w:t>
       </w:r>
     </w:p>
     <w:p>
@@ -5440,25 +3795,14 @@
           <w:szCs w:val="22"/>
         </w:rPr>
       </w:pPr>
-      <w:proofErr w:type="gramStart"/>
-      <w:r>
-        <w:rPr>
-          <w:rFonts w:eastAsia="Times New Roman" w:cs="Times New Roman"/>
-          <w:color w:val="333333"/>
-          <w:sz w:val="22"/>
-          <w:szCs w:val="22"/>
-        </w:rPr>
-        <w:t>Generally</w:t>
-      </w:r>
-      <w:proofErr w:type="gramEnd"/>
-      <w:r>
-        <w:rPr>
-          <w:rFonts w:eastAsia="Times New Roman" w:cs="Times New Roman"/>
-          <w:color w:val="333333"/>
-          <w:sz w:val="22"/>
-          <w:szCs w:val="22"/>
-        </w:rPr>
-        <w:t xml:space="preserve"> </w:t>
+      <w:r>
+        <w:rPr>
+          <w:rFonts w:eastAsia="Times New Roman" w:cs="Times New Roman"/>
+          <w:color w:val="333333"/>
+          <w:sz w:val="22"/>
+          <w:szCs w:val="22"/>
+        </w:rPr>
+        <w:t xml:space="preserve">Generally </w:t>
       </w:r>
       <w:r>
         <w:rPr>
@@ -5512,7 +3856,6 @@
         </w:rPr>
         <w:t xml:space="preserve">APIs don’t respond with HTML. HTML contains information about the structure of the page. But </w:t>
       </w:r>
-      <w:proofErr w:type="spellStart"/>
       <w:r>
         <w:rPr>
           <w:rFonts w:eastAsia="Times New Roman" w:cs="Times New Roman"/>
@@ -5521,18 +3864,7 @@
           <w:sz w:val="22"/>
           <w:szCs w:val="22"/>
         </w:rPr>
-        <w:t>Api</w:t>
-      </w:r>
-      <w:proofErr w:type="spellEnd"/>
-      <w:r>
-        <w:rPr>
-          <w:rFonts w:eastAsia="Times New Roman" w:cs="Times New Roman"/>
-          <w:b/>
-          <w:color w:val="333333"/>
-          <w:sz w:val="22"/>
-          <w:szCs w:val="22"/>
-        </w:rPr>
-        <w:t xml:space="preserve"> responds with data, not structure</w:t>
+        <w:t>Api responds with data, not structure</w:t>
       </w:r>
       <w:r>
         <w:rPr>
@@ -5559,45 +3891,14 @@
           <w:szCs w:val="22"/>
         </w:rPr>
       </w:pPr>
-      <w:proofErr w:type="spellStart"/>
-      <w:r>
-        <w:rPr>
-          <w:rFonts w:eastAsia="Times New Roman" w:cs="Times New Roman"/>
-          <w:color w:val="333333"/>
-          <w:sz w:val="22"/>
-          <w:szCs w:val="22"/>
-        </w:rPr>
-        <w:t>Json</w:t>
-      </w:r>
-      <w:proofErr w:type="spellEnd"/>
-      <w:r>
-        <w:rPr>
-          <w:rFonts w:eastAsia="Times New Roman" w:cs="Times New Roman"/>
-          <w:color w:val="333333"/>
-          <w:sz w:val="22"/>
-          <w:szCs w:val="22"/>
-        </w:rPr>
-        <w:t xml:space="preserve"> (</w:t>
-      </w:r>
-      <w:proofErr w:type="spellStart"/>
-      <w:r>
-        <w:rPr>
-          <w:rFonts w:eastAsia="Times New Roman" w:cs="Times New Roman"/>
-          <w:color w:val="333333"/>
-          <w:sz w:val="22"/>
-          <w:szCs w:val="22"/>
-        </w:rPr>
-        <w:t>Javascript</w:t>
-      </w:r>
-      <w:proofErr w:type="spellEnd"/>
-      <w:r>
-        <w:rPr>
-          <w:rFonts w:eastAsia="Times New Roman" w:cs="Times New Roman"/>
-          <w:color w:val="333333"/>
-          <w:sz w:val="22"/>
-          <w:szCs w:val="22"/>
-        </w:rPr>
-        <w:t xml:space="preserve"> Object Notation) looks like JS objects. However, </w:t>
+      <w:r>
+        <w:rPr>
+          <w:rFonts w:eastAsia="Times New Roman" w:cs="Times New Roman"/>
+          <w:color w:val="333333"/>
+          <w:sz w:val="22"/>
+          <w:szCs w:val="22"/>
+        </w:rPr>
+        <w:t xml:space="preserve">Json (Javascript Object Notation) looks like JS objects. However, </w:t>
       </w:r>
       <w:r>
         <w:rPr>
@@ -5621,17 +3922,256 @@
     </w:p>
     <w:p>
       <w:pPr>
+        <w:spacing w:before="100" w:beforeAutospacing="1" w:after="100" w:afterAutospacing="1"/>
+        <w:rPr>
+          <w:rFonts w:eastAsia="Times New Roman" w:cs="Times New Roman"/>
+          <w:color w:val="333333"/>
+        </w:rPr>
+      </w:pPr>
+    </w:p>
+    <w:p>
+      <w:pPr>
+        <w:spacing w:before="100" w:beforeAutospacing="1" w:after="100" w:afterAutospacing="1"/>
+        <w:rPr>
+          <w:rFonts w:eastAsia="Times New Roman" w:cs="Times New Roman"/>
+          <w:color w:val="333333"/>
+        </w:rPr>
+      </w:pPr>
+      <w:r>
+        <w:rPr>
+          <w:rFonts w:eastAsia="Times New Roman" w:cs="Times New Roman"/>
+          <w:color w:val="333333"/>
+        </w:rPr>
+        <w:t>11. Databases</w:t>
+      </w:r>
+    </w:p>
+    <w:p>
+      <w:pPr>
         <w:pStyle w:val="ListParagraph"/>
-        <w:spacing w:before="100" w:beforeAutospacing="1" w:after="100" w:afterAutospacing="1"/>
-        <w:rPr>
-          <w:rFonts w:eastAsia="Times New Roman" w:cs="Times New Roman"/>
-          <w:color w:val="333333"/>
-          <w:sz w:val="22"/>
-          <w:szCs w:val="22"/>
-        </w:rPr>
-      </w:pPr>
+        <w:numPr>
+          <w:ilvl w:val="0"/>
+          <w:numId w:val="13"/>
+        </w:numPr>
+        <w:spacing w:before="100" w:beforeAutospacing="1" w:after="100" w:afterAutospacing="1"/>
+        <w:rPr>
+          <w:rFonts w:eastAsia="Times New Roman" w:cs="Times New Roman"/>
+          <w:color w:val="333333"/>
+          <w:sz w:val="22"/>
+          <w:szCs w:val="22"/>
+        </w:rPr>
+      </w:pPr>
+      <w:r>
+        <w:rPr>
+          <w:rFonts w:eastAsia="Times New Roman" w:cs="Times New Roman"/>
+          <w:color w:val="333333"/>
+          <w:sz w:val="22"/>
+          <w:szCs w:val="22"/>
+        </w:rPr>
+        <w:t>What is a database?</w:t>
+      </w:r>
+    </w:p>
+    <w:p>
+      <w:pPr>
+        <w:pStyle w:val="ListParagraph"/>
+        <w:numPr>
+          <w:ilvl w:val="1"/>
+          <w:numId w:val="13"/>
+        </w:numPr>
+        <w:spacing w:before="100" w:beforeAutospacing="1" w:after="100" w:afterAutospacing="1"/>
+        <w:rPr>
+          <w:rFonts w:eastAsia="Times New Roman" w:cs="Times New Roman"/>
+          <w:color w:val="333333"/>
+          <w:sz w:val="22"/>
+          <w:szCs w:val="22"/>
+        </w:rPr>
+      </w:pPr>
+      <w:r>
+        <w:rPr>
+          <w:rFonts w:eastAsia="Times New Roman" w:cs="Times New Roman"/>
+          <w:color w:val="333333"/>
+          <w:sz w:val="22"/>
+          <w:szCs w:val="22"/>
+        </w:rPr>
+        <w:t>A collection of information/data</w:t>
+      </w:r>
+    </w:p>
+    <w:p>
+      <w:pPr>
+        <w:pStyle w:val="ListParagraph"/>
+        <w:numPr>
+          <w:ilvl w:val="1"/>
+          <w:numId w:val="13"/>
+        </w:numPr>
+        <w:spacing w:before="100" w:beforeAutospacing="1" w:after="100" w:afterAutospacing="1"/>
+        <w:rPr>
+          <w:rFonts w:eastAsia="Times New Roman" w:cs="Times New Roman"/>
+          <w:color w:val="333333"/>
+          <w:sz w:val="22"/>
+          <w:szCs w:val="22"/>
+        </w:rPr>
+      </w:pPr>
+      <w:r>
+        <w:rPr>
+          <w:rFonts w:eastAsia="Times New Roman" w:cs="Times New Roman"/>
+          <w:color w:val="333333"/>
+          <w:sz w:val="22"/>
+          <w:szCs w:val="22"/>
+        </w:rPr>
+        <w:t>Has an interface</w:t>
+      </w:r>
+    </w:p>
+    <w:p>
+      <w:pPr>
+        <w:pStyle w:val="ListParagraph"/>
+        <w:numPr>
+          <w:ilvl w:val="0"/>
+          <w:numId w:val="13"/>
+        </w:numPr>
+        <w:spacing w:before="100" w:beforeAutospacing="1" w:after="100" w:afterAutospacing="1"/>
+        <w:rPr>
+          <w:rFonts w:eastAsia="Times New Roman" w:cs="Times New Roman"/>
+          <w:color w:val="333333"/>
+          <w:sz w:val="22"/>
+          <w:szCs w:val="22"/>
+        </w:rPr>
+      </w:pPr>
+      <w:r>
+        <w:rPr>
+          <w:rFonts w:eastAsia="Times New Roman" w:cs="Times New Roman"/>
+          <w:color w:val="333333"/>
+          <w:sz w:val="22"/>
+          <w:szCs w:val="22"/>
+        </w:rPr>
+        <w:t>SQL</w:t>
+      </w:r>
+      <w:r>
+        <w:rPr>
+          <w:rFonts w:eastAsia="Times New Roman" w:cs="Times New Roman"/>
+          <w:color w:val="333333"/>
+          <w:sz w:val="22"/>
+          <w:szCs w:val="22"/>
+        </w:rPr>
+        <w:t xml:space="preserve"> (Relational)</w:t>
+      </w:r>
+      <w:r>
+        <w:rPr>
+          <w:rFonts w:eastAsia="Times New Roman" w:cs="Times New Roman"/>
+          <w:color w:val="333333"/>
+          <w:sz w:val="22"/>
+          <w:szCs w:val="22"/>
+        </w:rPr>
+        <w:t xml:space="preserve"> vs NoSQL</w:t>
+      </w:r>
+      <w:r>
+        <w:rPr>
+          <w:rFonts w:eastAsia="Times New Roman" w:cs="Times New Roman"/>
+          <w:color w:val="333333"/>
+          <w:sz w:val="22"/>
+          <w:szCs w:val="22"/>
+        </w:rPr>
+        <w:t xml:space="preserve"> (non-relational)</w:t>
+      </w:r>
+    </w:p>
+    <w:p>
+      <w:pPr>
+        <w:pStyle w:val="ListParagraph"/>
+        <w:numPr>
+          <w:ilvl w:val="0"/>
+          <w:numId w:val="13"/>
+        </w:numPr>
+        <w:spacing w:before="100" w:beforeAutospacing="1" w:after="100" w:afterAutospacing="1"/>
+        <w:rPr>
+          <w:rFonts w:eastAsia="Times New Roman" w:cs="Times New Roman"/>
+          <w:color w:val="333333"/>
+          <w:sz w:val="22"/>
+          <w:szCs w:val="22"/>
+        </w:rPr>
+      </w:pPr>
+      <w:r>
+        <w:rPr>
+          <w:rFonts w:eastAsia="Times New Roman" w:cs="Times New Roman"/>
+          <w:color w:val="333333"/>
+          <w:sz w:val="22"/>
+          <w:szCs w:val="22"/>
+        </w:rPr>
+        <w:t>Mongod/Mongo</w:t>
+      </w:r>
+    </w:p>
+    <w:p>
+      <w:pPr>
+        <w:pStyle w:val="ListParagraph"/>
+        <w:numPr>
+          <w:ilvl w:val="0"/>
+          <w:numId w:val="13"/>
+        </w:numPr>
+        <w:spacing w:before="100" w:beforeAutospacing="1" w:after="100" w:afterAutospacing="1"/>
+        <w:rPr>
+          <w:rFonts w:eastAsia="Times New Roman" w:cs="Times New Roman"/>
+          <w:color w:val="333333"/>
+          <w:sz w:val="22"/>
+          <w:szCs w:val="22"/>
+        </w:rPr>
+      </w:pPr>
+      <w:r>
+        <w:rPr>
+          <w:rFonts w:eastAsia="Times New Roman" w:cs="Times New Roman"/>
+          <w:color w:val="333333"/>
+          <w:sz w:val="22"/>
+          <w:szCs w:val="22"/>
+        </w:rPr>
+        <w:t>Mongoose is an elegant mon</w:t>
+      </w:r>
+      <w:r>
+        <w:rPr>
+          <w:rFonts w:eastAsia="Times New Roman" w:cs="Times New Roman"/>
+          <w:color w:val="333333"/>
+          <w:sz w:val="22"/>
+          <w:szCs w:val="22"/>
+        </w:rPr>
+        <w:t>godb object modeling for node.js</w:t>
+      </w:r>
+      <w:r>
+        <w:rPr>
+          <w:rFonts w:eastAsia="Times New Roman" w:cs="Times New Roman"/>
+          <w:color w:val="333333"/>
+          <w:sz w:val="22"/>
+          <w:szCs w:val="22"/>
+        </w:rPr>
+        <w:t>. It allows us to access database from inside of a js/express</w:t>
+      </w:r>
+      <w:r>
+        <w:rPr>
+          <w:rFonts w:eastAsia="Times New Roman" w:cs="Times New Roman"/>
+          <w:color w:val="333333"/>
+          <w:sz w:val="22"/>
+          <w:szCs w:val="22"/>
+        </w:rPr>
+        <w:t xml:space="preserve"> file; b</w:t>
+      </w:r>
       <w:bookmarkStart w:id="0" w:name="_GoBack"/>
       <w:bookmarkEnd w:id="0"/>
+      <w:r>
+        <w:rPr>
+          <w:rFonts w:eastAsia="Times New Roman" w:cs="Times New Roman"/>
+          <w:color w:val="333333"/>
+          <w:sz w:val="22"/>
+          <w:szCs w:val="22"/>
+        </w:rPr>
+        <w:t>asically a js layer on the top of mongodb.</w:t>
+      </w:r>
+    </w:p>
+    <w:p>
+      <w:pPr>
+        <w:pStyle w:val="ListParagraph"/>
+        <w:spacing w:before="100" w:beforeAutospacing="1" w:after="100" w:afterAutospacing="1"/>
+        <w:ind w:left="1440"/>
+        <w:rPr>
+          <w:rFonts w:eastAsia="Times New Roman" w:cs="Times New Roman"/>
+          <w:color w:val="333333"/>
+          <w:sz w:val="22"/>
+          <w:szCs w:val="22"/>
+        </w:rPr>
+      </w:pPr>
     </w:p>
     <w:sectPr>
       <w:pgSz w:w="12240" w:h="15840"/>
@@ -6783,6 +5323,119 @@
     </w:lvl>
   </w:abstractNum>
   <w:abstractNum w:abstractNumId="10">
+    <w:nsid w:val="6CB10DE6"/>
+    <w:multiLevelType w:val="hybridMultilevel"/>
+    <w:tmpl w:val="E84C2934"/>
+    <w:lvl w:ilvl="0" w:tplc="04090001">
+      <w:start w:val="1"/>
+      <w:numFmt w:val="bullet"/>
+      <w:lvlText w:val=""/>
+      <w:lvlJc w:val="left"/>
+      <w:pPr>
+        <w:ind w:left="720" w:hanging="360"/>
+      </w:pPr>
+      <w:rPr>
+        <w:rFonts w:ascii="Symbol" w:hAnsi="Symbol" w:hint="default"/>
+      </w:rPr>
+    </w:lvl>
+    <w:lvl w:ilvl="1" w:tplc="04090003">
+      <w:start w:val="1"/>
+      <w:numFmt w:val="bullet"/>
+      <w:lvlText w:val="o"/>
+      <w:lvlJc w:val="left"/>
+      <w:pPr>
+        <w:ind w:left="1440" w:hanging="360"/>
+      </w:pPr>
+      <w:rPr>
+        <w:rFonts w:ascii="Courier New" w:hAnsi="Courier New" w:cs="Courier New" w:hint="default"/>
+      </w:rPr>
+    </w:lvl>
+    <w:lvl w:ilvl="2" w:tplc="04090005" w:tentative="1">
+      <w:start w:val="1"/>
+      <w:numFmt w:val="bullet"/>
+      <w:lvlText w:val=""/>
+      <w:lvlJc w:val="left"/>
+      <w:pPr>
+        <w:ind w:left="2160" w:hanging="360"/>
+      </w:pPr>
+      <w:rPr>
+        <w:rFonts w:ascii="Wingdings" w:hAnsi="Wingdings" w:hint="default"/>
+      </w:rPr>
+    </w:lvl>
+    <w:lvl w:ilvl="3" w:tplc="04090001" w:tentative="1">
+      <w:start w:val="1"/>
+      <w:numFmt w:val="bullet"/>
+      <w:lvlText w:val=""/>
+      <w:lvlJc w:val="left"/>
+      <w:pPr>
+        <w:ind w:left="2880" w:hanging="360"/>
+      </w:pPr>
+      <w:rPr>
+        <w:rFonts w:ascii="Symbol" w:hAnsi="Symbol" w:hint="default"/>
+      </w:rPr>
+    </w:lvl>
+    <w:lvl w:ilvl="4" w:tplc="04090003" w:tentative="1">
+      <w:start w:val="1"/>
+      <w:numFmt w:val="bullet"/>
+      <w:lvlText w:val="o"/>
+      <w:lvlJc w:val="left"/>
+      <w:pPr>
+        <w:ind w:left="3600" w:hanging="360"/>
+      </w:pPr>
+      <w:rPr>
+        <w:rFonts w:ascii="Courier New" w:hAnsi="Courier New" w:cs="Courier New" w:hint="default"/>
+      </w:rPr>
+    </w:lvl>
+    <w:lvl w:ilvl="5" w:tplc="04090005" w:tentative="1">
+      <w:start w:val="1"/>
+      <w:numFmt w:val="bullet"/>
+      <w:lvlText w:val=""/>
+      <w:lvlJc w:val="left"/>
+      <w:pPr>
+        <w:ind w:left="4320" w:hanging="360"/>
+      </w:pPr>
+      <w:rPr>
+        <w:rFonts w:ascii="Wingdings" w:hAnsi="Wingdings" w:hint="default"/>
+      </w:rPr>
+    </w:lvl>
+    <w:lvl w:ilvl="6" w:tplc="04090001" w:tentative="1">
+      <w:start w:val="1"/>
+      <w:numFmt w:val="bullet"/>
+      <w:lvlText w:val=""/>
+      <w:lvlJc w:val="left"/>
+      <w:pPr>
+        <w:ind w:left="5040" w:hanging="360"/>
+      </w:pPr>
+      <w:rPr>
+        <w:rFonts w:ascii="Symbol" w:hAnsi="Symbol" w:hint="default"/>
+      </w:rPr>
+    </w:lvl>
+    <w:lvl w:ilvl="7" w:tplc="04090003" w:tentative="1">
+      <w:start w:val="1"/>
+      <w:numFmt w:val="bullet"/>
+      <w:lvlText w:val="o"/>
+      <w:lvlJc w:val="left"/>
+      <w:pPr>
+        <w:ind w:left="5760" w:hanging="360"/>
+      </w:pPr>
+      <w:rPr>
+        <w:rFonts w:ascii="Courier New" w:hAnsi="Courier New" w:cs="Courier New" w:hint="default"/>
+      </w:rPr>
+    </w:lvl>
+    <w:lvl w:ilvl="8" w:tplc="04090005" w:tentative="1">
+      <w:start w:val="1"/>
+      <w:numFmt w:val="bullet"/>
+      <w:lvlText w:val=""/>
+      <w:lvlJc w:val="left"/>
+      <w:pPr>
+        <w:ind w:left="6480" w:hanging="360"/>
+      </w:pPr>
+      <w:rPr>
+        <w:rFonts w:ascii="Wingdings" w:hAnsi="Wingdings" w:hint="default"/>
+      </w:rPr>
+    </w:lvl>
+  </w:abstractNum>
+  <w:abstractNum w:abstractNumId="11">
     <w:nsid w:val="73444657"/>
     <w:multiLevelType w:val="hybridMultilevel"/>
     <w:tmpl w:val="60A05972"/>
@@ -6895,7 +5548,7 @@
       </w:rPr>
     </w:lvl>
   </w:abstractNum>
-  <w:abstractNum w:abstractNumId="11">
+  <w:abstractNum w:abstractNumId="12">
     <w:nsid w:val="7BA239DE"/>
     <w:multiLevelType w:val="multilevel"/>
     <w:tmpl w:val="6EC4EB54"/>
@@ -7018,7 +5671,7 @@
     <w:abstractNumId w:val="9"/>
   </w:num>
   <w:num w:numId="3">
-    <w:abstractNumId w:val="11"/>
+    <w:abstractNumId w:val="12"/>
   </w:num>
   <w:num w:numId="4">
     <w:abstractNumId w:val="1"/>
@@ -7027,7 +5680,7 @@
     <w:abstractNumId w:val="6"/>
   </w:num>
   <w:num w:numId="6">
-    <w:abstractNumId w:val="10"/>
+    <w:abstractNumId w:val="11"/>
   </w:num>
   <w:num w:numId="7">
     <w:abstractNumId w:val="5"/>
@@ -7046,6 +5699,9 @@
   </w:num>
   <w:num w:numId="12">
     <w:abstractNumId w:val="7"/>
+  </w:num>
+  <w:num w:numId="13">
+    <w:abstractNumId w:val="10"/>
   </w:num>
 </w:numbering>
 </file>

</xml_diff>

<commit_message>
v5 of Project YelpCamp. Added Authentication features - login, signup, logout
</commit_message>
<xml_diff>
--- a/Notes.docx
+++ b/Notes.docx
@@ -39,27 +39,7 @@
           <w:sz w:val="22"/>
           <w:szCs w:val="22"/>
         </w:rPr>
-        <w:t xml:space="preserve">Write </w:t>
-      </w:r>
-      <w:proofErr w:type="spellStart"/>
-      <w:r>
-        <w:rPr>
-          <w:rFonts w:eastAsia="Times New Roman" w:cs="Times New Roman"/>
-          <w:color w:val="333333"/>
-          <w:sz w:val="22"/>
-          <w:szCs w:val="22"/>
-        </w:rPr>
-        <w:t>htmlboiler</w:t>
-      </w:r>
-      <w:proofErr w:type="spellEnd"/>
-      <w:r>
-        <w:rPr>
-          <w:rFonts w:eastAsia="Times New Roman" w:cs="Times New Roman"/>
-          <w:color w:val="333333"/>
-          <w:sz w:val="22"/>
-          <w:szCs w:val="22"/>
-        </w:rPr>
-        <w:t xml:space="preserve"> on sublime and hit TAB -&gt; Voila. For shorter form, use html:5 and hit tab</w:t>
+        <w:t>Write htmlboiler on sublime and hit TAB -&gt; Voila. For shorter form, use html:5 and hit tab</w:t>
       </w:r>
     </w:p>
     <w:p>
@@ -155,27 +135,7 @@
           <w:sz w:val="22"/>
           <w:szCs w:val="22"/>
         </w:rPr>
-        <w:t>h</w:t>
-      </w:r>
-      <w:proofErr w:type="gramStart"/>
-      <w:r>
-        <w:rPr>
-          <w:rFonts w:eastAsia="Times New Roman" w:cs="Times New Roman"/>
-          <w:color w:val="333333"/>
-          <w:sz w:val="22"/>
-          <w:szCs w:val="22"/>
-        </w:rPr>
-        <w:t>1,h</w:t>
-      </w:r>
-      <w:proofErr w:type="gramEnd"/>
-      <w:r>
-        <w:rPr>
-          <w:rFonts w:eastAsia="Times New Roman" w:cs="Times New Roman"/>
-          <w:color w:val="333333"/>
-          <w:sz w:val="22"/>
-          <w:szCs w:val="22"/>
-        </w:rPr>
-        <w:t>2...h6, p are block level elements. Each of those takes up a new line.</w:t>
+        <w:t>h1,h2...h6, p are block level elements. Each of those takes up a new line.</w:t>
       </w:r>
     </w:p>
     <w:p>
@@ -199,47 +159,7 @@
           <w:sz w:val="22"/>
           <w:szCs w:val="22"/>
         </w:rPr>
-        <w:t xml:space="preserve"> div and span both act as a container. </w:t>
-      </w:r>
-      <w:proofErr w:type="spellStart"/>
-      <w:r>
-        <w:rPr>
-          <w:rFonts w:eastAsia="Times New Roman" w:cs="Times New Roman"/>
-          <w:color w:val="333333"/>
-          <w:sz w:val="22"/>
-          <w:szCs w:val="22"/>
-        </w:rPr>
-        <w:t>Div</w:t>
-      </w:r>
-      <w:proofErr w:type="spellEnd"/>
-      <w:r>
-        <w:rPr>
-          <w:rFonts w:eastAsia="Times New Roman" w:cs="Times New Roman"/>
-          <w:color w:val="333333"/>
-          <w:sz w:val="22"/>
-          <w:szCs w:val="22"/>
-        </w:rPr>
-        <w:t xml:space="preserve"> is a block level element </w:t>
-      </w:r>
-      <w:proofErr w:type="spellStart"/>
-      <w:r>
-        <w:rPr>
-          <w:rFonts w:eastAsia="Times New Roman" w:cs="Times New Roman"/>
-          <w:color w:val="333333"/>
-          <w:sz w:val="22"/>
-          <w:szCs w:val="22"/>
-        </w:rPr>
-        <w:t>where as</w:t>
-      </w:r>
-      <w:proofErr w:type="spellEnd"/>
-      <w:r>
-        <w:rPr>
-          <w:rFonts w:eastAsia="Times New Roman" w:cs="Times New Roman"/>
-          <w:color w:val="333333"/>
-          <w:sz w:val="22"/>
-          <w:szCs w:val="22"/>
-        </w:rPr>
-        <w:t xml:space="preserve"> span is not. So, span helps us to style an element within a block.</w:t>
+        <w:t> div and span both act as a container. Div is a block level element where as span is not. So, span helps us to style an element within a block.</w:t>
       </w:r>
     </w:p>
     <w:p>
@@ -263,27 +183,7 @@
           <w:sz w:val="22"/>
           <w:szCs w:val="22"/>
         </w:rPr>
-        <w:t xml:space="preserve">When you are referring to an 'a </w:t>
-      </w:r>
-      <w:proofErr w:type="spellStart"/>
-      <w:r>
-        <w:rPr>
-          <w:rFonts w:eastAsia="Times New Roman" w:cs="Times New Roman"/>
-          <w:color w:val="333333"/>
-          <w:sz w:val="22"/>
-          <w:szCs w:val="22"/>
-        </w:rPr>
-        <w:t>href</w:t>
-      </w:r>
-      <w:proofErr w:type="spellEnd"/>
-      <w:r>
-        <w:rPr>
-          <w:rFonts w:eastAsia="Times New Roman" w:cs="Times New Roman"/>
-          <w:color w:val="333333"/>
-          <w:sz w:val="22"/>
-          <w:szCs w:val="22"/>
-        </w:rPr>
-        <w:t>' tag, make sure to mention http:// if you need to access the internet. Without 'http://' it will search for the link within your code folder which might be helpful if you want to reference another page.html.</w:t>
+        <w:t>When you are referring to an 'a href' tag, make sure to mention http:// if you need to access the internet. Without 'http://' it will search for the link within your code folder which might be helpful if you want to reference another page.html.</w:t>
       </w:r>
     </w:p>
     <w:p>
@@ -371,27 +271,7 @@
           <w:sz w:val="22"/>
           <w:szCs w:val="22"/>
         </w:rPr>
-        <w:t xml:space="preserve">In a form, if I don't specify an action, it is going to send the data exactly where I am now and if I don't specify a method, </w:t>
-      </w:r>
-      <w:proofErr w:type="spellStart"/>
-      <w:r>
-        <w:rPr>
-          <w:rFonts w:eastAsia="Times New Roman" w:cs="Times New Roman"/>
-          <w:color w:val="333333"/>
-          <w:sz w:val="22"/>
-          <w:szCs w:val="22"/>
-        </w:rPr>
-        <w:t>its</w:t>
-      </w:r>
-      <w:proofErr w:type="spellEnd"/>
-      <w:r>
-        <w:rPr>
-          <w:rFonts w:eastAsia="Times New Roman" w:cs="Times New Roman"/>
-          <w:color w:val="333333"/>
-          <w:sz w:val="22"/>
-          <w:szCs w:val="22"/>
-        </w:rPr>
-        <w:t xml:space="preserve"> going to be a GET request. </w:t>
+        <w:t>In a form, if I don't specify an action, it is going to send the data exactly where I am now and if I don't specify a method, its going to be a GET request. </w:t>
       </w:r>
     </w:p>
     <w:p>
@@ -480,25 +360,14 @@
           <w:szCs w:val="22"/>
         </w:rPr>
       </w:pPr>
-      <w:proofErr w:type="spellStart"/>
-      <w:r>
-        <w:rPr>
-          <w:rFonts w:eastAsia="Times New Roman" w:cs="Times New Roman"/>
-          <w:color w:val="333333"/>
-          <w:sz w:val="22"/>
-          <w:szCs w:val="22"/>
-        </w:rPr>
-        <w:t>textarea</w:t>
-      </w:r>
-      <w:proofErr w:type="spellEnd"/>
-      <w:r>
-        <w:rPr>
-          <w:rFonts w:eastAsia="Times New Roman" w:cs="Times New Roman"/>
-          <w:color w:val="333333"/>
-          <w:sz w:val="22"/>
-          <w:szCs w:val="22"/>
-        </w:rPr>
-        <w:t xml:space="preserve"> with rows and columns gives us a wide text area to type.</w:t>
+      <w:r>
+        <w:rPr>
+          <w:rFonts w:eastAsia="Times New Roman" w:cs="Times New Roman"/>
+          <w:color w:val="333333"/>
+          <w:sz w:val="22"/>
+          <w:szCs w:val="22"/>
+        </w:rPr>
+        <w:t>textarea with rows and columns gives us a wide text area to type.</w:t>
       </w:r>
     </w:p>
     <w:p>
@@ -547,27 +416,7 @@
           <w:sz w:val="22"/>
           <w:szCs w:val="22"/>
         </w:rPr>
-        <w:t xml:space="preserve">If you set a property on a parent, that affects the child as well. -&gt; Property of </w:t>
-      </w:r>
-      <w:proofErr w:type="spellStart"/>
-      <w:r>
-        <w:rPr>
-          <w:rFonts w:eastAsia="Times New Roman" w:cs="Times New Roman"/>
-          <w:color w:val="333333"/>
-          <w:sz w:val="22"/>
-          <w:szCs w:val="22"/>
-        </w:rPr>
-        <w:t>Inheritence</w:t>
-      </w:r>
-      <w:proofErr w:type="spellEnd"/>
-      <w:r>
-        <w:rPr>
-          <w:rFonts w:eastAsia="Times New Roman" w:cs="Times New Roman"/>
-          <w:color w:val="333333"/>
-          <w:sz w:val="22"/>
-          <w:szCs w:val="22"/>
-        </w:rPr>
-        <w:t>.</w:t>
+        <w:t>If you set a property on a parent, that affects the child as well. -&gt; Property of Inheritence.</w:t>
       </w:r>
     </w:p>
     <w:p>
@@ -719,47 +568,7 @@
           <w:sz w:val="22"/>
           <w:szCs w:val="22"/>
         </w:rPr>
-        <w:t>The size of an </w:t>
-      </w:r>
-      <w:proofErr w:type="spellStart"/>
-      <w:r>
-        <w:rPr>
-          <w:rFonts w:eastAsia="Times New Roman" w:cs="Times New Roman"/>
-          <w:color w:val="333333"/>
-          <w:sz w:val="22"/>
-          <w:szCs w:val="22"/>
-        </w:rPr>
-        <w:t>em</w:t>
-      </w:r>
-      <w:proofErr w:type="spellEnd"/>
-      <w:r>
-        <w:rPr>
-          <w:rFonts w:eastAsia="Times New Roman" w:cs="Times New Roman"/>
-          <w:color w:val="333333"/>
-          <w:sz w:val="22"/>
-          <w:szCs w:val="22"/>
-        </w:rPr>
-        <w:t xml:space="preserve"> value is dynamic. When defining the font-size property, an </w:t>
-      </w:r>
-      <w:proofErr w:type="spellStart"/>
-      <w:r>
-        <w:rPr>
-          <w:rFonts w:eastAsia="Times New Roman" w:cs="Times New Roman"/>
-          <w:color w:val="333333"/>
-          <w:sz w:val="22"/>
-          <w:szCs w:val="22"/>
-        </w:rPr>
-        <w:t>em</w:t>
-      </w:r>
-      <w:proofErr w:type="spellEnd"/>
-      <w:r>
-        <w:rPr>
-          <w:rFonts w:eastAsia="Times New Roman" w:cs="Times New Roman"/>
-          <w:color w:val="333333"/>
-          <w:sz w:val="22"/>
-          <w:szCs w:val="22"/>
-        </w:rPr>
-        <w:t xml:space="preserve"> is equal to the size of the font that applies to the parent of the element in question. If you haven't set the font size anywhere on the page, then it is the browser default, which is often 16px. So, by default </w:t>
+        <w:t xml:space="preserve">The size of an em value is dynamic. When defining the font-size property, an em is equal to the size of the font that applies to the parent of the element in question. If you haven't set the font size anywhere on the page, then it is the browser default, which is often 16px. So, by default </w:t>
       </w:r>
       <w:r>
         <w:rPr>
@@ -769,27 +578,7 @@
           <w:szCs w:val="22"/>
         </w:rPr>
         <w:lastRenderedPageBreak/>
-        <w:t xml:space="preserve">1em = 16px, and 2em = 32px. If you set a font-size of 20px on the body element, then 1em = 20px and 2em = 40px. Note that the value 2 is essentially a multiplier of the current </w:t>
-      </w:r>
-      <w:proofErr w:type="spellStart"/>
-      <w:r>
-        <w:rPr>
-          <w:rFonts w:eastAsia="Times New Roman" w:cs="Times New Roman"/>
-          <w:color w:val="333333"/>
-          <w:sz w:val="22"/>
-          <w:szCs w:val="22"/>
-        </w:rPr>
-        <w:t>em</w:t>
-      </w:r>
-      <w:proofErr w:type="spellEnd"/>
-      <w:r>
-        <w:rPr>
-          <w:rFonts w:eastAsia="Times New Roman" w:cs="Times New Roman"/>
-          <w:color w:val="333333"/>
-          <w:sz w:val="22"/>
-          <w:szCs w:val="22"/>
-        </w:rPr>
-        <w:t xml:space="preserve"> size.</w:t>
+        <w:t>1em = 16px, and 2em = 32px. If you set a font-size of 20px on the body element, then 1em = 20px and 2em = 40px. Note that the value 2 is essentially a multiplier of the current em size.</w:t>
       </w:r>
     </w:p>
     <w:p>
@@ -936,27 +725,7 @@
           <w:sz w:val="22"/>
           <w:szCs w:val="22"/>
         </w:rPr>
-        <w:t xml:space="preserve">text-decoration: underline, </w:t>
-      </w:r>
-      <w:proofErr w:type="spellStart"/>
-      <w:r>
-        <w:rPr>
-          <w:rFonts w:eastAsia="Times New Roman" w:cs="Times New Roman"/>
-          <w:color w:val="333333"/>
-          <w:sz w:val="22"/>
-          <w:szCs w:val="22"/>
-        </w:rPr>
-        <w:t>overline</w:t>
-      </w:r>
-      <w:proofErr w:type="spellEnd"/>
-      <w:r>
-        <w:rPr>
-          <w:rFonts w:eastAsia="Times New Roman" w:cs="Times New Roman"/>
-          <w:color w:val="333333"/>
-          <w:sz w:val="22"/>
-          <w:szCs w:val="22"/>
-        </w:rPr>
-        <w:t>, line-through</w:t>
+        <w:t>text-decoration: underline, overline, line-through</w:t>
       </w:r>
       <w:r>
         <w:rPr>
@@ -1006,27 +775,14 @@
           <w:szCs w:val="22"/>
         </w:rPr>
       </w:pPr>
-      <w:proofErr w:type="spellStart"/>
-      <w:proofErr w:type="gramStart"/>
-      <w:r>
-        <w:rPr>
-          <w:rFonts w:eastAsia="Times New Roman" w:cs="Times New Roman"/>
-          <w:color w:val="333333"/>
-          <w:sz w:val="22"/>
-          <w:szCs w:val="22"/>
-        </w:rPr>
-        <w:t>margin:auto</w:t>
-      </w:r>
-      <w:proofErr w:type="spellEnd"/>
-      <w:proofErr w:type="gramEnd"/>
-      <w:r>
-        <w:rPr>
-          <w:rFonts w:eastAsia="Times New Roman" w:cs="Times New Roman"/>
-          <w:color w:val="333333"/>
-          <w:sz w:val="22"/>
-          <w:szCs w:val="22"/>
-        </w:rPr>
-        <w:t xml:space="preserve"> sets things at center for us</w:t>
+      <w:r>
+        <w:rPr>
+          <w:rFonts w:eastAsia="Times New Roman" w:cs="Times New Roman"/>
+          <w:color w:val="333333"/>
+          <w:sz w:val="22"/>
+          <w:szCs w:val="22"/>
+        </w:rPr>
+        <w:t>margin:auto sets things at center for us</w:t>
       </w:r>
     </w:p>
     <w:p>
@@ -1144,59 +900,13 @@
         </w:rPr>
         <w:t xml:space="preserve"> sizes available for a bootstrap grid: </w:t>
       </w:r>
-      <w:proofErr w:type="spellStart"/>
-      <w:r>
-        <w:rPr>
-          <w:rFonts w:eastAsia="Times New Roman" w:cs="Times New Roman"/>
-          <w:sz w:val="22"/>
-          <w:szCs w:val="22"/>
-        </w:rPr>
-        <w:t>xs</w:t>
-      </w:r>
-      <w:proofErr w:type="spellEnd"/>
-      <w:r>
-        <w:rPr>
-          <w:rFonts w:eastAsia="Times New Roman" w:cs="Times New Roman"/>
-          <w:sz w:val="22"/>
-          <w:szCs w:val="22"/>
-        </w:rPr>
-        <w:t xml:space="preserve"> (phone), </w:t>
-      </w:r>
-      <w:proofErr w:type="spellStart"/>
-      <w:r>
-        <w:rPr>
-          <w:rFonts w:eastAsia="Times New Roman" w:cs="Times New Roman"/>
-          <w:sz w:val="22"/>
-          <w:szCs w:val="22"/>
-        </w:rPr>
-        <w:t>sm</w:t>
-      </w:r>
-      <w:proofErr w:type="spellEnd"/>
-      <w:r>
-        <w:rPr>
-          <w:rFonts w:eastAsia="Times New Roman" w:cs="Times New Roman"/>
-          <w:sz w:val="22"/>
-          <w:szCs w:val="22"/>
-        </w:rPr>
-        <w:t xml:space="preserve"> (tablet), med (laptop), </w:t>
-      </w:r>
-      <w:proofErr w:type="spellStart"/>
-      <w:r>
-        <w:rPr>
-          <w:rFonts w:eastAsia="Times New Roman" w:cs="Times New Roman"/>
-          <w:sz w:val="22"/>
-          <w:szCs w:val="22"/>
-        </w:rPr>
-        <w:t>lg</w:t>
-      </w:r>
-      <w:proofErr w:type="spellEnd"/>
-      <w:r>
-        <w:rPr>
-          <w:rFonts w:eastAsia="Times New Roman" w:cs="Times New Roman"/>
-          <w:sz w:val="22"/>
-          <w:szCs w:val="22"/>
-        </w:rPr>
-        <w:t xml:space="preserve"> (desktop)</w:t>
+      <w:r>
+        <w:rPr>
+          <w:rFonts w:eastAsia="Times New Roman" w:cs="Times New Roman"/>
+          <w:sz w:val="22"/>
+          <w:szCs w:val="22"/>
+        </w:rPr>
+        <w:t>xs (phone), sm (tablet), med (laptop), lg (desktop)</w:t>
       </w:r>
     </w:p>
     <w:p>
@@ -1280,25 +990,7 @@
           <w:sz w:val="22"/>
           <w:szCs w:val="22"/>
         </w:rPr>
-        <w:t>element, above the &lt;title</w:t>
-      </w:r>
-      <w:proofErr w:type="gramStart"/>
-      <w:r>
-        <w:rPr>
-          <w:rFonts w:eastAsia="Times New Roman" w:cs="Times New Roman"/>
-          <w:sz w:val="22"/>
-          <w:szCs w:val="22"/>
-        </w:rPr>
-        <w:t>&gt;  tag</w:t>
-      </w:r>
-      <w:proofErr w:type="gramEnd"/>
-      <w:r>
-        <w:rPr>
-          <w:rFonts w:eastAsia="Times New Roman" w:cs="Times New Roman"/>
-          <w:sz w:val="22"/>
-          <w:szCs w:val="22"/>
-        </w:rPr>
-        <w:t>:</w:t>
+        <w:t>element, above the &lt;title&gt;  tag:</w:t>
       </w:r>
       <w:r>
         <w:rPr>
@@ -1331,17 +1023,8 @@
           <w:rFonts w:eastAsia="Times New Roman" w:cs="Times New Roman"/>
           <w:color w:val="333333"/>
         </w:rPr>
-        <w:t xml:space="preserve">6. </w:t>
-      </w:r>
-      <w:proofErr w:type="spellStart"/>
-      <w:r>
-        <w:rPr>
-          <w:rFonts w:eastAsia="Times New Roman" w:cs="Times New Roman"/>
-          <w:color w:val="333333"/>
-        </w:rPr>
-        <w:t>Javascript</w:t>
-      </w:r>
-      <w:proofErr w:type="spellEnd"/>
+        <w:t>6. Javascript</w:t>
+      </w:r>
       <w:r>
         <w:rPr>
           <w:rFonts w:eastAsia="Times New Roman" w:cs="Times New Roman"/>
@@ -1365,7 +1048,6 @@
           <w:szCs w:val="22"/>
         </w:rPr>
       </w:pPr>
-      <w:proofErr w:type="spellStart"/>
       <w:r>
         <w:rPr>
           <w:rFonts w:eastAsia="Times New Roman" w:cs="Times New Roman"/>
@@ -1393,7 +1075,6 @@
         </w:rPr>
         <w:t>dir</w:t>
       </w:r>
-      <w:proofErr w:type="spellEnd"/>
       <w:r>
         <w:rPr>
           <w:rFonts w:eastAsia="Times New Roman" w:cs="Times New Roman"/>
@@ -1498,27 +1179,14 @@
           <w:szCs w:val="22"/>
         </w:rPr>
       </w:pPr>
-      <w:proofErr w:type="spellStart"/>
-      <w:proofErr w:type="gramStart"/>
-      <w:r>
-        <w:rPr>
-          <w:rFonts w:eastAsia="Times New Roman" w:cs="Times New Roman"/>
-          <w:color w:val="333333"/>
-          <w:sz w:val="22"/>
-          <w:szCs w:val="22"/>
-        </w:rPr>
-        <w:t>document.getElementById</w:t>
-      </w:r>
-      <w:proofErr w:type="spellEnd"/>
-      <w:proofErr w:type="gramEnd"/>
-      <w:r>
-        <w:rPr>
-          <w:rFonts w:eastAsia="Times New Roman" w:cs="Times New Roman"/>
-          <w:color w:val="333333"/>
-          <w:sz w:val="22"/>
-          <w:szCs w:val="22"/>
-        </w:rPr>
-        <w:t>()</w:t>
+      <w:r>
+        <w:rPr>
+          <w:rFonts w:eastAsia="Times New Roman" w:cs="Times New Roman"/>
+          <w:color w:val="333333"/>
+          <w:sz w:val="22"/>
+          <w:szCs w:val="22"/>
+        </w:rPr>
+        <w:t>document.getElementById()</w:t>
       </w:r>
     </w:p>
     <w:p>
@@ -1590,27 +1258,14 @@
           <w:szCs w:val="22"/>
         </w:rPr>
       </w:pPr>
-      <w:proofErr w:type="spellStart"/>
-      <w:proofErr w:type="gramStart"/>
-      <w:r>
-        <w:rPr>
-          <w:rFonts w:eastAsia="Times New Roman" w:cs="Times New Roman"/>
-          <w:color w:val="333333"/>
-          <w:sz w:val="22"/>
-          <w:szCs w:val="22"/>
-        </w:rPr>
-        <w:t>document.getElementByClassName</w:t>
-      </w:r>
-      <w:proofErr w:type="spellEnd"/>
-      <w:proofErr w:type="gramEnd"/>
-      <w:r>
-        <w:rPr>
-          <w:rFonts w:eastAsia="Times New Roman" w:cs="Times New Roman"/>
-          <w:color w:val="333333"/>
-          <w:sz w:val="22"/>
-          <w:szCs w:val="22"/>
-        </w:rPr>
-        <w:t>()</w:t>
+      <w:r>
+        <w:rPr>
+          <w:rFonts w:eastAsia="Times New Roman" w:cs="Times New Roman"/>
+          <w:color w:val="333333"/>
+          <w:sz w:val="22"/>
+          <w:szCs w:val="22"/>
+        </w:rPr>
+        <w:t>document.getElementByClassName()</w:t>
       </w:r>
     </w:p>
     <w:p>
@@ -1731,27 +1386,14 @@
           <w:szCs w:val="22"/>
         </w:rPr>
       </w:pPr>
-      <w:proofErr w:type="spellStart"/>
-      <w:proofErr w:type="gramStart"/>
-      <w:r>
-        <w:rPr>
-          <w:rFonts w:eastAsia="Times New Roman" w:cs="Times New Roman"/>
-          <w:color w:val="333333"/>
-          <w:sz w:val="22"/>
-          <w:szCs w:val="22"/>
-        </w:rPr>
-        <w:t>document.getElementByTagName</w:t>
-      </w:r>
-      <w:proofErr w:type="spellEnd"/>
-      <w:proofErr w:type="gramEnd"/>
-      <w:r>
-        <w:rPr>
-          <w:rFonts w:eastAsia="Times New Roman" w:cs="Times New Roman"/>
-          <w:color w:val="333333"/>
-          <w:sz w:val="22"/>
-          <w:szCs w:val="22"/>
-        </w:rPr>
-        <w:t>()</w:t>
+      <w:r>
+        <w:rPr>
+          <w:rFonts w:eastAsia="Times New Roman" w:cs="Times New Roman"/>
+          <w:color w:val="333333"/>
+          <w:sz w:val="22"/>
+          <w:szCs w:val="22"/>
+        </w:rPr>
+        <w:t>document.getElementByTagName()</w:t>
       </w:r>
     </w:p>
     <w:p>
@@ -1803,27 +1445,14 @@
           <w:szCs w:val="22"/>
         </w:rPr>
       </w:pPr>
-      <w:proofErr w:type="spellStart"/>
-      <w:proofErr w:type="gramStart"/>
-      <w:r>
-        <w:rPr>
-          <w:rFonts w:eastAsia="Times New Roman" w:cs="Times New Roman"/>
-          <w:color w:val="333333"/>
-          <w:sz w:val="22"/>
-          <w:szCs w:val="22"/>
-        </w:rPr>
-        <w:t>document.querySelector</w:t>
-      </w:r>
-      <w:proofErr w:type="spellEnd"/>
-      <w:proofErr w:type="gramEnd"/>
-      <w:r>
-        <w:rPr>
-          <w:rFonts w:eastAsia="Times New Roman" w:cs="Times New Roman"/>
-          <w:color w:val="333333"/>
-          <w:sz w:val="22"/>
-          <w:szCs w:val="22"/>
-        </w:rPr>
-        <w:t>()</w:t>
+      <w:r>
+        <w:rPr>
+          <w:rFonts w:eastAsia="Times New Roman" w:cs="Times New Roman"/>
+          <w:color w:val="333333"/>
+          <w:sz w:val="22"/>
+          <w:szCs w:val="22"/>
+        </w:rPr>
+        <w:t>document.querySelector()</w:t>
       </w:r>
     </w:p>
     <w:p>
@@ -1902,27 +1531,7 @@
           <w:sz w:val="22"/>
           <w:szCs w:val="22"/>
         </w:rPr>
-        <w:t xml:space="preserve">Helpful when you just need to retrieve the first element (like ‘body’ because there is going to be only one ‘body’ </w:t>
-      </w:r>
-      <w:proofErr w:type="spellStart"/>
-      <w:r>
-        <w:rPr>
-          <w:rFonts w:eastAsia="Times New Roman" w:cs="Times New Roman"/>
-          <w:color w:val="333333"/>
-          <w:sz w:val="22"/>
-          <w:szCs w:val="22"/>
-        </w:rPr>
-        <w:t>afterall</w:t>
-      </w:r>
-      <w:proofErr w:type="spellEnd"/>
-      <w:r>
-        <w:rPr>
-          <w:rFonts w:eastAsia="Times New Roman" w:cs="Times New Roman"/>
-          <w:color w:val="333333"/>
-          <w:sz w:val="22"/>
-          <w:szCs w:val="22"/>
-        </w:rPr>
-        <w:t xml:space="preserve">.) </w:t>
+        <w:t xml:space="preserve">Helpful when you just need to retrieve the first element (like ‘body’ because there is going to be only one ‘body’ afterall.) </w:t>
       </w:r>
     </w:p>
     <w:p>
@@ -1940,27 +1549,14 @@
           <w:szCs w:val="22"/>
         </w:rPr>
       </w:pPr>
-      <w:proofErr w:type="spellStart"/>
-      <w:proofErr w:type="gramStart"/>
-      <w:r>
-        <w:rPr>
-          <w:rFonts w:eastAsia="Times New Roman" w:cs="Times New Roman"/>
-          <w:color w:val="333333"/>
-          <w:sz w:val="22"/>
-          <w:szCs w:val="22"/>
-        </w:rPr>
-        <w:t>document.querySelectorAll</w:t>
-      </w:r>
-      <w:proofErr w:type="spellEnd"/>
-      <w:proofErr w:type="gramEnd"/>
-      <w:r>
-        <w:rPr>
-          <w:rFonts w:eastAsia="Times New Roman" w:cs="Times New Roman"/>
-          <w:color w:val="333333"/>
-          <w:sz w:val="22"/>
-          <w:szCs w:val="22"/>
-        </w:rPr>
-        <w:t>()</w:t>
+      <w:r>
+        <w:rPr>
+          <w:rFonts w:eastAsia="Times New Roman" w:cs="Times New Roman"/>
+          <w:color w:val="333333"/>
+          <w:sz w:val="22"/>
+          <w:szCs w:val="22"/>
+        </w:rPr>
+        <w:t>document.querySelectorAll()</w:t>
       </w:r>
     </w:p>
     <w:p>
@@ -2058,70 +1654,17 @@
           <w:sz w:val="22"/>
           <w:szCs w:val="22"/>
         </w:rPr>
-        <w:t xml:space="preserve"> (</w:t>
-      </w:r>
-      <w:proofErr w:type="spellStart"/>
-      <w:proofErr w:type="gramStart"/>
-      <w:r>
-        <w:rPr>
-          <w:rFonts w:eastAsia="Times New Roman" w:cs="Times New Roman"/>
-          <w:color w:val="333333"/>
-          <w:sz w:val="22"/>
-          <w:szCs w:val="22"/>
-        </w:rPr>
-        <w:t>tag.style</w:t>
-      </w:r>
-      <w:proofErr w:type="gramEnd"/>
-      <w:r>
-        <w:rPr>
-          <w:rFonts w:eastAsia="Times New Roman" w:cs="Times New Roman"/>
-          <w:color w:val="333333"/>
-          <w:sz w:val="22"/>
-          <w:szCs w:val="22"/>
-        </w:rPr>
-        <w:t>.color</w:t>
-      </w:r>
-      <w:proofErr w:type="spellEnd"/>
-      <w:r>
-        <w:rPr>
-          <w:rFonts w:eastAsia="Times New Roman" w:cs="Times New Roman"/>
-          <w:color w:val="333333"/>
-          <w:sz w:val="22"/>
-          <w:szCs w:val="22"/>
-        </w:rPr>
-        <w:t xml:space="preserve">, </w:t>
-      </w:r>
-      <w:proofErr w:type="spellStart"/>
-      <w:r>
-        <w:rPr>
-          <w:rFonts w:eastAsia="Times New Roman" w:cs="Times New Roman"/>
-          <w:color w:val="333333"/>
-          <w:sz w:val="22"/>
-          <w:szCs w:val="22"/>
-        </w:rPr>
-        <w:t>tag.style.border</w:t>
-      </w:r>
-      <w:proofErr w:type="spellEnd"/>
-      <w:r>
-        <w:rPr>
-          <w:rFonts w:eastAsia="Times New Roman" w:cs="Times New Roman"/>
-          <w:color w:val="333333"/>
-          <w:sz w:val="22"/>
-          <w:szCs w:val="22"/>
-        </w:rPr>
-        <w:t xml:space="preserve"> </w:t>
-      </w:r>
-      <w:proofErr w:type="spellStart"/>
-      <w:r>
-        <w:rPr>
-          <w:rFonts w:eastAsia="Times New Roman" w:cs="Times New Roman"/>
-          <w:color w:val="333333"/>
-          <w:sz w:val="22"/>
-          <w:szCs w:val="22"/>
-        </w:rPr>
-        <w:t>etc</w:t>
-      </w:r>
-      <w:proofErr w:type="spellEnd"/>
+        <w:t xml:space="preserve"> (tag.style.color</w:t>
+      </w:r>
+      <w:r>
+        <w:rPr>
+          <w:rFonts w:eastAsia="Times New Roman" w:cs="Times New Roman"/>
+          <w:color w:val="333333"/>
+          <w:sz w:val="22"/>
+          <w:szCs w:val="22"/>
+        </w:rPr>
+        <w:t>, tag.style.border etc</w:t>
+      </w:r>
       <w:r>
         <w:rPr>
           <w:rFonts w:eastAsia="Times New Roman" w:cs="Times New Roman"/>
@@ -2148,7 +1691,6 @@
           <w:szCs w:val="22"/>
         </w:rPr>
       </w:pPr>
-      <w:proofErr w:type="spellStart"/>
       <w:r>
         <w:rPr>
           <w:rFonts w:eastAsia="Times New Roman" w:cs="Times New Roman"/>
@@ -2159,7 +1701,6 @@
         </w:rPr>
         <w:t>classList</w:t>
       </w:r>
-      <w:proofErr w:type="spellEnd"/>
       <w:r>
         <w:rPr>
           <w:rFonts w:eastAsia="Times New Roman" w:cs="Times New Roman"/>
@@ -2205,9 +1746,8 @@
           <w:sz w:val="22"/>
           <w:szCs w:val="22"/>
         </w:rPr>
-        <w:t xml:space="preserve"> (so we </w:t>
-      </w:r>
-      <w:proofErr w:type="spellStart"/>
+        <w:t xml:space="preserve"> (so we can not do .push() or .pop())</w:t>
+      </w:r>
       <w:r>
         <w:rPr>
           <w:rFonts w:eastAsia="Times New Roman" w:cs="Times New Roman"/>
@@ -2216,10 +1756,14 @@
           <w:sz w:val="22"/>
           <w:szCs w:val="22"/>
         </w:rPr>
-        <w:t>can not</w:t>
-      </w:r>
-      <w:proofErr w:type="spellEnd"/>
-      <w:r>
+        <w:t>.</w:t>
+      </w:r>
+    </w:p>
+    <w:p>
+      <w:pPr>
+        <w:pStyle w:val="ListParagraph"/>
+        <w:spacing w:before="100" w:beforeAutospacing="1" w:after="100" w:afterAutospacing="1"/>
+        <w:ind w:left="1440"/>
         <w:rPr>
           <w:rFonts w:eastAsia="Times New Roman" w:cs="Times New Roman"/>
           <w:b/>
@@ -2227,10 +1771,22 @@
           <w:sz w:val="22"/>
           <w:szCs w:val="22"/>
         </w:rPr>
-        <w:t xml:space="preserve"> </w:t>
-      </w:r>
-      <w:proofErr w:type="gramStart"/>
-      <w:r>
+      </w:pPr>
+      <w:r>
+        <w:rPr>
+          <w:rFonts w:eastAsia="Times New Roman" w:cs="Times New Roman"/>
+          <w:color w:val="333333"/>
+          <w:sz w:val="22"/>
+          <w:szCs w:val="22"/>
+        </w:rPr>
+        <w:t>var tag = document.querySlector (“h1”)</w:t>
+      </w:r>
+    </w:p>
+    <w:p>
+      <w:pPr>
+        <w:pStyle w:val="ListParagraph"/>
+        <w:spacing w:before="100" w:beforeAutospacing="1" w:after="100" w:afterAutospacing="1"/>
+        <w:ind w:left="1440"/>
         <w:rPr>
           <w:rFonts w:eastAsia="Times New Roman" w:cs="Times New Roman"/>
           <w:b/>
@@ -2238,10 +1794,22 @@
           <w:sz w:val="22"/>
           <w:szCs w:val="22"/>
         </w:rPr>
-        <w:t>do .push</w:t>
-      </w:r>
-      <w:proofErr w:type="gramEnd"/>
-      <w:r>
+      </w:pPr>
+      <w:r>
+        <w:rPr>
+          <w:rFonts w:eastAsia="Times New Roman" w:cs="Times New Roman"/>
+          <w:color w:val="333333"/>
+          <w:sz w:val="22"/>
+          <w:szCs w:val="22"/>
+        </w:rPr>
+        <w:t>//Add a Class</w:t>
+      </w:r>
+    </w:p>
+    <w:p>
+      <w:pPr>
+        <w:pStyle w:val="ListParagraph"/>
+        <w:spacing w:before="100" w:beforeAutospacing="1" w:after="100" w:afterAutospacing="1"/>
+        <w:ind w:left="1440"/>
         <w:rPr>
           <w:rFonts w:eastAsia="Times New Roman" w:cs="Times New Roman"/>
           <w:b/>
@@ -2249,9 +1817,22 @@
           <w:sz w:val="22"/>
           <w:szCs w:val="22"/>
         </w:rPr>
-        <w:t>() or .pop())</w:t>
-      </w:r>
-      <w:r>
+      </w:pPr>
+      <w:r>
+        <w:rPr>
+          <w:rFonts w:eastAsia="Times New Roman" w:cs="Times New Roman"/>
+          <w:color w:val="333333"/>
+          <w:sz w:val="22"/>
+          <w:szCs w:val="22"/>
+        </w:rPr>
+        <w:t>tag.classList.add(“another-class”)</w:t>
+      </w:r>
+    </w:p>
+    <w:p>
+      <w:pPr>
+        <w:pStyle w:val="ListParagraph"/>
+        <w:spacing w:before="100" w:beforeAutospacing="1" w:after="100" w:afterAutospacing="1"/>
+        <w:ind w:left="1440"/>
         <w:rPr>
           <w:rFonts w:eastAsia="Times New Roman" w:cs="Times New Roman"/>
           <w:b/>
@@ -2259,7 +1840,15 @@
           <w:sz w:val="22"/>
           <w:szCs w:val="22"/>
         </w:rPr>
-        <w:t>.</w:t>
+      </w:pPr>
+      <w:r>
+        <w:rPr>
+          <w:rFonts w:eastAsia="Times New Roman" w:cs="Times New Roman"/>
+          <w:color w:val="333333"/>
+          <w:sz w:val="22"/>
+          <w:szCs w:val="22"/>
+        </w:rPr>
+        <w:t>// Remove a class</w:t>
       </w:r>
     </w:p>
     <w:p>
@@ -2275,47 +1864,14 @@
           <w:szCs w:val="22"/>
         </w:rPr>
       </w:pPr>
-      <w:proofErr w:type="spellStart"/>
-      <w:r>
-        <w:rPr>
-          <w:rFonts w:eastAsia="Times New Roman" w:cs="Times New Roman"/>
-          <w:color w:val="333333"/>
-          <w:sz w:val="22"/>
-          <w:szCs w:val="22"/>
-        </w:rPr>
-        <w:t>var</w:t>
-      </w:r>
-      <w:proofErr w:type="spellEnd"/>
-      <w:r>
-        <w:rPr>
-          <w:rFonts w:eastAsia="Times New Roman" w:cs="Times New Roman"/>
-          <w:color w:val="333333"/>
-          <w:sz w:val="22"/>
-          <w:szCs w:val="22"/>
-        </w:rPr>
-        <w:t xml:space="preserve"> tag = </w:t>
-      </w:r>
-      <w:proofErr w:type="spellStart"/>
-      <w:proofErr w:type="gramStart"/>
-      <w:r>
-        <w:rPr>
-          <w:rFonts w:eastAsia="Times New Roman" w:cs="Times New Roman"/>
-          <w:color w:val="333333"/>
-          <w:sz w:val="22"/>
-          <w:szCs w:val="22"/>
-        </w:rPr>
-        <w:t>document.querySlector</w:t>
-      </w:r>
-      <w:proofErr w:type="spellEnd"/>
-      <w:proofErr w:type="gramEnd"/>
-      <w:r>
-        <w:rPr>
-          <w:rFonts w:eastAsia="Times New Roman" w:cs="Times New Roman"/>
-          <w:color w:val="333333"/>
-          <w:sz w:val="22"/>
-          <w:szCs w:val="22"/>
-        </w:rPr>
-        <w:t xml:space="preserve"> (“h1”)</w:t>
+      <w:r>
+        <w:rPr>
+          <w:rFonts w:eastAsia="Times New Roman" w:cs="Times New Roman"/>
+          <w:color w:val="333333"/>
+          <w:sz w:val="22"/>
+          <w:szCs w:val="22"/>
+        </w:rPr>
+        <w:t>tag.classlist.remove(“another-class”)</w:t>
       </w:r>
     </w:p>
     <w:p>
@@ -2338,7 +1894,7 @@
           <w:sz w:val="22"/>
           <w:szCs w:val="22"/>
         </w:rPr>
-        <w:t>//Add a Class</w:t>
+        <w:t>//Toggle a class</w:t>
       </w:r>
     </w:p>
     <w:p>
@@ -2348,157 +1904,19 @@
         <w:ind w:left="1440"/>
         <w:rPr>
           <w:rFonts w:eastAsia="Times New Roman" w:cs="Times New Roman"/>
-          <w:b/>
-          <w:color w:val="333333"/>
-          <w:sz w:val="22"/>
-          <w:szCs w:val="22"/>
-        </w:rPr>
-      </w:pPr>
-      <w:proofErr w:type="spellStart"/>
-      <w:r>
-        <w:rPr>
-          <w:rFonts w:eastAsia="Times New Roman" w:cs="Times New Roman"/>
-          <w:color w:val="333333"/>
-          <w:sz w:val="22"/>
-          <w:szCs w:val="22"/>
-        </w:rPr>
-        <w:t>tag.classList.add</w:t>
-      </w:r>
-      <w:proofErr w:type="spellEnd"/>
-      <w:r>
-        <w:rPr>
-          <w:rFonts w:eastAsia="Times New Roman" w:cs="Times New Roman"/>
-          <w:color w:val="333333"/>
-          <w:sz w:val="22"/>
-          <w:szCs w:val="22"/>
-        </w:rPr>
-        <w:t>(“another-class”)</w:t>
-      </w:r>
-    </w:p>
-    <w:p>
-      <w:pPr>
-        <w:pStyle w:val="ListParagraph"/>
-        <w:spacing w:before="100" w:beforeAutospacing="1" w:after="100" w:afterAutospacing="1"/>
-        <w:ind w:left="1440"/>
-        <w:rPr>
-          <w:rFonts w:eastAsia="Times New Roman" w:cs="Times New Roman"/>
-          <w:b/>
-          <w:color w:val="333333"/>
-          <w:sz w:val="22"/>
-          <w:szCs w:val="22"/>
-        </w:rPr>
-      </w:pPr>
-      <w:r>
-        <w:rPr>
-          <w:rFonts w:eastAsia="Times New Roman" w:cs="Times New Roman"/>
-          <w:color w:val="333333"/>
-          <w:sz w:val="22"/>
-          <w:szCs w:val="22"/>
-        </w:rPr>
-        <w:t>// Remove a class</w:t>
-      </w:r>
-    </w:p>
-    <w:p>
-      <w:pPr>
-        <w:pStyle w:val="ListParagraph"/>
-        <w:spacing w:before="100" w:beforeAutospacing="1" w:after="100" w:afterAutospacing="1"/>
-        <w:ind w:left="1440"/>
-        <w:rPr>
-          <w:rFonts w:eastAsia="Times New Roman" w:cs="Times New Roman"/>
-          <w:b/>
-          <w:color w:val="333333"/>
-          <w:sz w:val="22"/>
-          <w:szCs w:val="22"/>
-        </w:rPr>
-      </w:pPr>
-      <w:proofErr w:type="spellStart"/>
-      <w:proofErr w:type="gramStart"/>
-      <w:r>
-        <w:rPr>
-          <w:rFonts w:eastAsia="Times New Roman" w:cs="Times New Roman"/>
-          <w:color w:val="333333"/>
-          <w:sz w:val="22"/>
-          <w:szCs w:val="22"/>
-        </w:rPr>
-        <w:t>tag.classlist</w:t>
-      </w:r>
-      <w:proofErr w:type="gramEnd"/>
-      <w:r>
-        <w:rPr>
-          <w:rFonts w:eastAsia="Times New Roman" w:cs="Times New Roman"/>
-          <w:color w:val="333333"/>
-          <w:sz w:val="22"/>
-          <w:szCs w:val="22"/>
-        </w:rPr>
-        <w:t>.remove</w:t>
-      </w:r>
-      <w:proofErr w:type="spellEnd"/>
-      <w:r>
-        <w:rPr>
-          <w:rFonts w:eastAsia="Times New Roman" w:cs="Times New Roman"/>
-          <w:color w:val="333333"/>
-          <w:sz w:val="22"/>
-          <w:szCs w:val="22"/>
-        </w:rPr>
-        <w:t>(“another-class”)</w:t>
-      </w:r>
-    </w:p>
-    <w:p>
-      <w:pPr>
-        <w:pStyle w:val="ListParagraph"/>
-        <w:spacing w:before="100" w:beforeAutospacing="1" w:after="100" w:afterAutospacing="1"/>
-        <w:ind w:left="1440"/>
-        <w:rPr>
-          <w:rFonts w:eastAsia="Times New Roman" w:cs="Times New Roman"/>
-          <w:b/>
-          <w:color w:val="333333"/>
-          <w:sz w:val="22"/>
-          <w:szCs w:val="22"/>
-        </w:rPr>
-      </w:pPr>
-      <w:r>
-        <w:rPr>
-          <w:rFonts w:eastAsia="Times New Roman" w:cs="Times New Roman"/>
-          <w:color w:val="333333"/>
-          <w:sz w:val="22"/>
-          <w:szCs w:val="22"/>
-        </w:rPr>
-        <w:t>//Toggle a class</w:t>
-      </w:r>
-    </w:p>
-    <w:p>
-      <w:pPr>
-        <w:pStyle w:val="ListParagraph"/>
-        <w:spacing w:before="100" w:beforeAutospacing="1" w:after="100" w:afterAutospacing="1"/>
-        <w:ind w:left="1440"/>
-        <w:rPr>
-          <w:rFonts w:eastAsia="Times New Roman" w:cs="Times New Roman"/>
-          <w:color w:val="333333"/>
-          <w:sz w:val="22"/>
-          <w:szCs w:val="22"/>
-        </w:rPr>
-      </w:pPr>
-      <w:proofErr w:type="spellStart"/>
-      <w:proofErr w:type="gramStart"/>
-      <w:r>
-        <w:rPr>
-          <w:rFonts w:eastAsia="Times New Roman" w:cs="Times New Roman"/>
-          <w:color w:val="333333"/>
-          <w:sz w:val="22"/>
-          <w:szCs w:val="22"/>
-        </w:rPr>
-        <w:t>tag.classList.toggle</w:t>
-      </w:r>
-      <w:proofErr w:type="spellEnd"/>
-      <w:proofErr w:type="gramEnd"/>
-      <w:r>
-        <w:rPr>
-          <w:rFonts w:eastAsia="Times New Roman" w:cs="Times New Roman"/>
-          <w:color w:val="333333"/>
-          <w:sz w:val="22"/>
-          <w:szCs w:val="22"/>
-        </w:rPr>
-        <w:t>(“another-class”)</w:t>
+          <w:color w:val="333333"/>
+          <w:sz w:val="22"/>
+          <w:szCs w:val="22"/>
+        </w:rPr>
+      </w:pPr>
+      <w:r>
+        <w:rPr>
+          <w:rFonts w:eastAsia="Times New Roman" w:cs="Times New Roman"/>
+          <w:color w:val="333333"/>
+          <w:sz w:val="22"/>
+          <w:szCs w:val="22"/>
+        </w:rPr>
+        <w:t>tag.classList.toggle(“another-class”)</w:t>
       </w:r>
     </w:p>
     <w:p>
@@ -2525,29 +1943,7 @@
           <w:sz w:val="22"/>
           <w:szCs w:val="22"/>
         </w:rPr>
-        <w:t>“</w:t>
-      </w:r>
-      <w:proofErr w:type="spellStart"/>
-      <w:r>
-        <w:rPr>
-          <w:rFonts w:eastAsia="Times New Roman" w:cs="Times New Roman"/>
-          <w:b/>
-          <w:color w:val="333333"/>
-          <w:sz w:val="22"/>
-          <w:szCs w:val="22"/>
-        </w:rPr>
-        <w:t>textContent</w:t>
-      </w:r>
-      <w:proofErr w:type="spellEnd"/>
-      <w:r>
-        <w:rPr>
-          <w:rFonts w:eastAsia="Times New Roman" w:cs="Times New Roman"/>
-          <w:b/>
-          <w:color w:val="333333"/>
-          <w:sz w:val="22"/>
-          <w:szCs w:val="22"/>
-        </w:rPr>
-        <w:t>”</w:t>
+        <w:t>“textContent”</w:t>
       </w:r>
       <w:r>
         <w:rPr>
@@ -2565,76 +1961,16 @@
           <w:sz w:val="22"/>
           <w:szCs w:val="22"/>
         </w:rPr>
-        <w:t xml:space="preserve"> We can update a text using </w:t>
-      </w:r>
-      <w:proofErr w:type="spellStart"/>
-      <w:r>
-        <w:rPr>
-          <w:rFonts w:eastAsia="Times New Roman" w:cs="Times New Roman"/>
-          <w:color w:val="333333"/>
-          <w:sz w:val="22"/>
-          <w:szCs w:val="22"/>
-        </w:rPr>
-        <w:t>textContect</w:t>
-      </w:r>
-      <w:proofErr w:type="spellEnd"/>
-      <w:r>
-        <w:rPr>
-          <w:rFonts w:eastAsia="Times New Roman" w:cs="Times New Roman"/>
-          <w:color w:val="333333"/>
-          <w:sz w:val="22"/>
-          <w:szCs w:val="22"/>
-        </w:rPr>
-        <w:t>. But doing this is not advisable as it might totally destroy the styling of the text.</w:t>
-      </w:r>
-      <w:r>
-        <w:rPr>
-          <w:rFonts w:eastAsia="Times New Roman" w:cs="Times New Roman"/>
-          <w:color w:val="333333"/>
-          <w:sz w:val="22"/>
-          <w:szCs w:val="22"/>
-        </w:rPr>
-        <w:t xml:space="preserve"> </w:t>
-      </w:r>
-      <w:proofErr w:type="spellStart"/>
-      <w:r>
-        <w:rPr>
-          <w:rFonts w:eastAsia="Times New Roman" w:cs="Times New Roman"/>
-          <w:color w:val="333333"/>
-          <w:sz w:val="22"/>
-          <w:szCs w:val="22"/>
-        </w:rPr>
-        <w:t>textContent</w:t>
-      </w:r>
-      <w:proofErr w:type="spellEnd"/>
-      <w:r>
-        <w:rPr>
-          <w:rFonts w:eastAsia="Times New Roman" w:cs="Times New Roman"/>
-          <w:color w:val="333333"/>
-          <w:sz w:val="22"/>
-          <w:szCs w:val="22"/>
-        </w:rPr>
-        <w:t xml:space="preserve"> </w:t>
-      </w:r>
-      <w:proofErr w:type="spellStart"/>
-      <w:r>
-        <w:rPr>
-          <w:rFonts w:eastAsia="Times New Roman" w:cs="Times New Roman"/>
-          <w:color w:val="333333"/>
-          <w:sz w:val="22"/>
-          <w:szCs w:val="22"/>
-        </w:rPr>
-        <w:t>can not</w:t>
-      </w:r>
-      <w:proofErr w:type="spellEnd"/>
-      <w:r>
-        <w:rPr>
-          <w:rFonts w:eastAsia="Times New Roman" w:cs="Times New Roman"/>
-          <w:color w:val="333333"/>
-          <w:sz w:val="22"/>
-          <w:szCs w:val="22"/>
-        </w:rPr>
-        <w:t xml:space="preserve"> read html. It reads whatever you give as just plain text.</w:t>
+        <w:t xml:space="preserve"> We can update a text using textContect. But doing this is not advisable as it might totally destroy the styling of the text.</w:t>
+      </w:r>
+      <w:r>
+        <w:rPr>
+          <w:rFonts w:eastAsia="Times New Roman" w:cs="Times New Roman"/>
+          <w:color w:val="333333"/>
+          <w:sz w:val="22"/>
+          <w:szCs w:val="22"/>
+        </w:rPr>
+        <w:t xml:space="preserve"> textContent can not read html. It reads whatever you give as just plain text.</w:t>
       </w:r>
     </w:p>
     <w:p>
@@ -2661,10 +1997,8 @@
           <w:sz w:val="22"/>
           <w:szCs w:val="22"/>
         </w:rPr>
-        <w:t>“</w:t>
-      </w:r>
-      <w:proofErr w:type="spellStart"/>
-      <w:proofErr w:type="gramStart"/>
+        <w:t xml:space="preserve">“innerHTML” </w:t>
+      </w:r>
       <w:r>
         <w:rPr>
           <w:rFonts w:eastAsia="Times New Roman" w:cs="Times New Roman"/>
@@ -2673,27 +2007,6 @@
           <w:sz w:val="22"/>
           <w:szCs w:val="22"/>
         </w:rPr>
-        <w:t>innerHTML</w:t>
-      </w:r>
-      <w:proofErr w:type="spellEnd"/>
-      <w:r>
-        <w:rPr>
-          <w:rFonts w:eastAsia="Times New Roman" w:cs="Times New Roman"/>
-          <w:b/>
-          <w:color w:val="333333"/>
-          <w:sz w:val="22"/>
-          <w:szCs w:val="22"/>
-        </w:rPr>
-        <w:t xml:space="preserve">” </w:t>
-      </w:r>
-      <w:r>
-        <w:rPr>
-          <w:rFonts w:eastAsia="Times New Roman" w:cs="Times New Roman"/>
-          <w:b/>
-          <w:color w:val="333333"/>
-          <w:sz w:val="22"/>
-          <w:szCs w:val="22"/>
-        </w:rPr>
         <w:t xml:space="preserve"> </w:t>
       </w:r>
       <w:r>
@@ -2703,37 +2016,7 @@
           <w:sz w:val="22"/>
           <w:szCs w:val="22"/>
         </w:rPr>
-        <w:t>is</w:t>
-      </w:r>
-      <w:proofErr w:type="gramEnd"/>
-      <w:r>
-        <w:rPr>
-          <w:rFonts w:eastAsia="Times New Roman" w:cs="Times New Roman"/>
-          <w:color w:val="333333"/>
-          <w:sz w:val="22"/>
-          <w:szCs w:val="22"/>
-        </w:rPr>
-        <w:t xml:space="preserve"> similar to “</w:t>
-      </w:r>
-      <w:proofErr w:type="spellStart"/>
-      <w:r>
-        <w:rPr>
-          <w:rFonts w:eastAsia="Times New Roman" w:cs="Times New Roman"/>
-          <w:color w:val="333333"/>
-          <w:sz w:val="22"/>
-          <w:szCs w:val="22"/>
-        </w:rPr>
-        <w:t>textContent</w:t>
-      </w:r>
-      <w:proofErr w:type="spellEnd"/>
-      <w:r>
-        <w:rPr>
-          <w:rFonts w:eastAsia="Times New Roman" w:cs="Times New Roman"/>
-          <w:color w:val="333333"/>
-          <w:sz w:val="22"/>
-          <w:szCs w:val="22"/>
-        </w:rPr>
-        <w:t xml:space="preserve">”, except it returns a string of all the HTML contained in a given element.  -&gt; More advisable. </w:t>
+        <w:t xml:space="preserve">is similar to “textContent”, except it returns a string of all the HTML contained in a given element.  -&gt; More advisable. </w:t>
       </w:r>
     </w:p>
     <w:p>
@@ -2761,7 +2044,6 @@
         </w:rPr>
         <w:t>Use “</w:t>
       </w:r>
-      <w:proofErr w:type="spellStart"/>
       <w:r>
         <w:rPr>
           <w:rFonts w:eastAsia="Times New Roman" w:cs="Times New Roman"/>
@@ -2772,7 +2054,6 @@
         </w:rPr>
         <w:t>getAttribute</w:t>
       </w:r>
-      <w:proofErr w:type="spellEnd"/>
       <w:r>
         <w:rPr>
           <w:rFonts w:eastAsia="Times New Roman" w:cs="Times New Roman"/>
@@ -2782,7 +2063,6 @@
         </w:rPr>
         <w:t>” and “</w:t>
       </w:r>
-      <w:proofErr w:type="spellStart"/>
       <w:r>
         <w:rPr>
           <w:rFonts w:eastAsia="Times New Roman" w:cs="Times New Roman"/>
@@ -2793,55 +2073,14 @@
         </w:rPr>
         <w:t>setAttribute</w:t>
       </w:r>
-      <w:proofErr w:type="spellEnd"/>
-      <w:r>
-        <w:rPr>
-          <w:rFonts w:eastAsia="Times New Roman" w:cs="Times New Roman"/>
-          <w:color w:val="333333"/>
-          <w:sz w:val="22"/>
-          <w:szCs w:val="22"/>
-        </w:rPr>
-        <w:t>” to read and write attributes like ‘</w:t>
-      </w:r>
-      <w:proofErr w:type="spellStart"/>
-      <w:r>
-        <w:rPr>
-          <w:rFonts w:eastAsia="Times New Roman" w:cs="Times New Roman"/>
-          <w:color w:val="333333"/>
-          <w:sz w:val="22"/>
-          <w:szCs w:val="22"/>
-        </w:rPr>
-        <w:t>src</w:t>
-      </w:r>
-      <w:proofErr w:type="spellEnd"/>
-      <w:r>
-        <w:rPr>
-          <w:rFonts w:eastAsia="Times New Roman" w:cs="Times New Roman"/>
-          <w:color w:val="333333"/>
-          <w:sz w:val="22"/>
-          <w:szCs w:val="22"/>
-        </w:rPr>
-        <w:t>’ and ‘</w:t>
-      </w:r>
-      <w:proofErr w:type="spellStart"/>
-      <w:r>
-        <w:rPr>
-          <w:rFonts w:eastAsia="Times New Roman" w:cs="Times New Roman"/>
-          <w:color w:val="333333"/>
-          <w:sz w:val="22"/>
-          <w:szCs w:val="22"/>
-        </w:rPr>
-        <w:t>href</w:t>
-      </w:r>
-      <w:proofErr w:type="spellEnd"/>
-      <w:r>
-        <w:rPr>
-          <w:rFonts w:eastAsia="Times New Roman" w:cs="Times New Roman"/>
-          <w:color w:val="333333"/>
-          <w:sz w:val="22"/>
-          <w:szCs w:val="22"/>
-        </w:rPr>
-        <w:t>’.</w:t>
+      <w:r>
+        <w:rPr>
+          <w:rFonts w:eastAsia="Times New Roman" w:cs="Times New Roman"/>
+          <w:color w:val="333333"/>
+          <w:sz w:val="22"/>
+          <w:szCs w:val="22"/>
+        </w:rPr>
+        <w:t>” to read and write attributes like ‘src’ and ‘href’.</w:t>
       </w:r>
     </w:p>
     <w:p>
@@ -2900,36 +2139,14 @@
           <w:szCs w:val="22"/>
         </w:rPr>
       </w:pPr>
-      <w:proofErr w:type="spellStart"/>
-      <w:proofErr w:type="gramStart"/>
-      <w:r>
-        <w:rPr>
-          <w:rFonts w:eastAsia="Times New Roman" w:cs="Times New Roman"/>
-          <w:color w:val="333333"/>
-          <w:sz w:val="22"/>
-          <w:szCs w:val="22"/>
-        </w:rPr>
-        <w:t>css</w:t>
-      </w:r>
-      <w:proofErr w:type="spellEnd"/>
-      <w:r>
-        <w:rPr>
-          <w:rFonts w:eastAsia="Times New Roman" w:cs="Times New Roman"/>
-          <w:color w:val="333333"/>
-          <w:sz w:val="22"/>
-          <w:szCs w:val="22"/>
-        </w:rPr>
-        <w:t>(</w:t>
-      </w:r>
-      <w:proofErr w:type="gramEnd"/>
-      <w:r>
-        <w:rPr>
-          <w:rFonts w:eastAsia="Times New Roman" w:cs="Times New Roman"/>
-          <w:color w:val="333333"/>
-          <w:sz w:val="22"/>
-          <w:szCs w:val="22"/>
-        </w:rPr>
-        <w:t>)</w:t>
+      <w:r>
+        <w:rPr>
+          <w:rFonts w:eastAsia="Times New Roman" w:cs="Times New Roman"/>
+          <w:color w:val="333333"/>
+          <w:sz w:val="22"/>
+          <w:szCs w:val="22"/>
+        </w:rPr>
+        <w:t>css()</w:t>
       </w:r>
     </w:p>
     <w:p>
@@ -2947,36 +2164,14 @@
           <w:szCs w:val="22"/>
         </w:rPr>
       </w:pPr>
-      <w:proofErr w:type="spellStart"/>
-      <w:proofErr w:type="gramStart"/>
-      <w:r>
-        <w:rPr>
-          <w:rFonts w:eastAsia="Times New Roman" w:cs="Times New Roman"/>
-          <w:color w:val="333333"/>
-          <w:sz w:val="22"/>
-          <w:szCs w:val="22"/>
-        </w:rPr>
-        <w:t>val</w:t>
-      </w:r>
-      <w:proofErr w:type="spellEnd"/>
-      <w:r>
-        <w:rPr>
-          <w:rFonts w:eastAsia="Times New Roman" w:cs="Times New Roman"/>
-          <w:color w:val="333333"/>
-          <w:sz w:val="22"/>
-          <w:szCs w:val="22"/>
-        </w:rPr>
-        <w:t>(</w:t>
-      </w:r>
-      <w:proofErr w:type="gramEnd"/>
-      <w:r>
-        <w:rPr>
-          <w:rFonts w:eastAsia="Times New Roman" w:cs="Times New Roman"/>
-          <w:color w:val="333333"/>
-          <w:sz w:val="22"/>
-          <w:szCs w:val="22"/>
-        </w:rPr>
-        <w:t>)</w:t>
+      <w:r>
+        <w:rPr>
+          <w:rFonts w:eastAsia="Times New Roman" w:cs="Times New Roman"/>
+          <w:color w:val="333333"/>
+          <w:sz w:val="22"/>
+          <w:szCs w:val="22"/>
+        </w:rPr>
+        <w:t>val()</w:t>
       </w:r>
     </w:p>
     <w:p>
@@ -2994,74 +2189,23 @@
           <w:szCs w:val="22"/>
         </w:rPr>
       </w:pPr>
-      <w:proofErr w:type="gramStart"/>
-      <w:r>
-        <w:rPr>
-          <w:rFonts w:eastAsia="Times New Roman" w:cs="Times New Roman"/>
-          <w:color w:val="333333"/>
-          <w:sz w:val="22"/>
-          <w:szCs w:val="22"/>
-        </w:rPr>
-        <w:t>text(</w:t>
-      </w:r>
-      <w:proofErr w:type="gramEnd"/>
-      <w:r>
-        <w:rPr>
-          <w:rFonts w:eastAsia="Times New Roman" w:cs="Times New Roman"/>
-          <w:color w:val="333333"/>
-          <w:sz w:val="22"/>
-          <w:szCs w:val="22"/>
-        </w:rPr>
-        <w:t>)</w:t>
-      </w:r>
-      <w:r>
-        <w:rPr>
-          <w:rFonts w:eastAsia="Times New Roman" w:cs="Times New Roman"/>
-          <w:color w:val="333333"/>
-          <w:sz w:val="22"/>
-          <w:szCs w:val="22"/>
-        </w:rPr>
-        <w:t xml:space="preserve"> (</w:t>
-      </w:r>
-      <w:proofErr w:type="spellStart"/>
-      <w:r>
-        <w:rPr>
-          <w:rFonts w:eastAsia="Times New Roman" w:cs="Times New Roman"/>
-          <w:color w:val="333333"/>
-          <w:sz w:val="22"/>
-          <w:szCs w:val="22"/>
-        </w:rPr>
-        <w:t>eq</w:t>
-      </w:r>
-      <w:proofErr w:type="spellEnd"/>
-      <w:r>
-        <w:rPr>
-          <w:rFonts w:eastAsia="Times New Roman" w:cs="Times New Roman"/>
-          <w:color w:val="333333"/>
-          <w:sz w:val="22"/>
-          <w:szCs w:val="22"/>
-        </w:rPr>
-        <w:t xml:space="preserve"> to </w:t>
-      </w:r>
-      <w:proofErr w:type="spellStart"/>
-      <w:r>
-        <w:rPr>
-          <w:rFonts w:eastAsia="Times New Roman" w:cs="Times New Roman"/>
-          <w:color w:val="333333"/>
-          <w:sz w:val="22"/>
-          <w:szCs w:val="22"/>
-        </w:rPr>
-        <w:t>textContent</w:t>
-      </w:r>
-      <w:proofErr w:type="spellEnd"/>
-      <w:r>
-        <w:rPr>
-          <w:rFonts w:eastAsia="Times New Roman" w:cs="Times New Roman"/>
-          <w:color w:val="333333"/>
-          <w:sz w:val="22"/>
-          <w:szCs w:val="22"/>
-        </w:rPr>
-        <w:t>)</w:t>
+      <w:r>
+        <w:rPr>
+          <w:rFonts w:eastAsia="Times New Roman" w:cs="Times New Roman"/>
+          <w:color w:val="333333"/>
+          <w:sz w:val="22"/>
+          <w:szCs w:val="22"/>
+        </w:rPr>
+        <w:t>text()</w:t>
+      </w:r>
+      <w:r>
+        <w:rPr>
+          <w:rFonts w:eastAsia="Times New Roman" w:cs="Times New Roman"/>
+          <w:color w:val="333333"/>
+          <w:sz w:val="22"/>
+          <w:szCs w:val="22"/>
+        </w:rPr>
+        <w:t xml:space="preserve"> (eq to textContent)</w:t>
       </w:r>
     </w:p>
     <w:p>
@@ -3079,36 +2223,14 @@
           <w:szCs w:val="22"/>
         </w:rPr>
       </w:pPr>
-      <w:proofErr w:type="spellStart"/>
-      <w:proofErr w:type="gramStart"/>
-      <w:r>
-        <w:rPr>
-          <w:rFonts w:eastAsia="Times New Roman" w:cs="Times New Roman"/>
-          <w:color w:val="333333"/>
-          <w:sz w:val="22"/>
-          <w:szCs w:val="22"/>
-        </w:rPr>
-        <w:t>attr</w:t>
-      </w:r>
-      <w:proofErr w:type="spellEnd"/>
-      <w:r>
-        <w:rPr>
-          <w:rFonts w:eastAsia="Times New Roman" w:cs="Times New Roman"/>
-          <w:color w:val="333333"/>
-          <w:sz w:val="22"/>
-          <w:szCs w:val="22"/>
-        </w:rPr>
-        <w:t>(</w:t>
-      </w:r>
-      <w:proofErr w:type="gramEnd"/>
-      <w:r>
-        <w:rPr>
-          <w:rFonts w:eastAsia="Times New Roman" w:cs="Times New Roman"/>
-          <w:color w:val="333333"/>
-          <w:sz w:val="22"/>
-          <w:szCs w:val="22"/>
-        </w:rPr>
-        <w:t>)</w:t>
+      <w:r>
+        <w:rPr>
+          <w:rFonts w:eastAsia="Times New Roman" w:cs="Times New Roman"/>
+          <w:color w:val="333333"/>
+          <w:sz w:val="22"/>
+          <w:szCs w:val="22"/>
+        </w:rPr>
+        <w:t>attr()</w:t>
       </w:r>
     </w:p>
     <w:p>
@@ -3126,65 +2248,14 @@
           <w:szCs w:val="22"/>
         </w:rPr>
       </w:pPr>
-      <w:proofErr w:type="gramStart"/>
-      <w:r>
-        <w:rPr>
-          <w:rFonts w:eastAsia="Times New Roman" w:cs="Times New Roman"/>
-          <w:color w:val="333333"/>
-          <w:sz w:val="22"/>
-          <w:szCs w:val="22"/>
-        </w:rPr>
-        <w:t>html(</w:t>
-      </w:r>
-      <w:proofErr w:type="gramEnd"/>
-      <w:r>
-        <w:rPr>
-          <w:rFonts w:eastAsia="Times New Roman" w:cs="Times New Roman"/>
-          <w:color w:val="333333"/>
-          <w:sz w:val="22"/>
-          <w:szCs w:val="22"/>
-        </w:rPr>
-        <w:t>) (</w:t>
-      </w:r>
-      <w:proofErr w:type="spellStart"/>
-      <w:r>
-        <w:rPr>
-          <w:rFonts w:eastAsia="Times New Roman" w:cs="Times New Roman"/>
-          <w:color w:val="333333"/>
-          <w:sz w:val="22"/>
-          <w:szCs w:val="22"/>
-        </w:rPr>
-        <w:t>eq</w:t>
-      </w:r>
-      <w:proofErr w:type="spellEnd"/>
-      <w:r>
-        <w:rPr>
-          <w:rFonts w:eastAsia="Times New Roman" w:cs="Times New Roman"/>
-          <w:color w:val="333333"/>
-          <w:sz w:val="22"/>
-          <w:szCs w:val="22"/>
-        </w:rPr>
-        <w:t xml:space="preserve"> to </w:t>
-      </w:r>
-      <w:proofErr w:type="spellStart"/>
-      <w:r>
-        <w:rPr>
-          <w:rFonts w:eastAsia="Times New Roman" w:cs="Times New Roman"/>
-          <w:color w:val="333333"/>
-          <w:sz w:val="22"/>
-          <w:szCs w:val="22"/>
-        </w:rPr>
-        <w:t>innerHTML</w:t>
-      </w:r>
-      <w:proofErr w:type="spellEnd"/>
-      <w:r>
-        <w:rPr>
-          <w:rFonts w:eastAsia="Times New Roman" w:cs="Times New Roman"/>
-          <w:color w:val="333333"/>
-          <w:sz w:val="22"/>
-          <w:szCs w:val="22"/>
-        </w:rPr>
-        <w:t>)</w:t>
+      <w:r>
+        <w:rPr>
+          <w:rFonts w:eastAsia="Times New Roman" w:cs="Times New Roman"/>
+          <w:color w:val="333333"/>
+          <w:sz w:val="22"/>
+          <w:szCs w:val="22"/>
+        </w:rPr>
+        <w:t>html() (eq to innerHTML)</w:t>
       </w:r>
     </w:p>
     <w:p>
@@ -3202,36 +2273,14 @@
           <w:szCs w:val="22"/>
         </w:rPr>
       </w:pPr>
-      <w:proofErr w:type="spellStart"/>
-      <w:proofErr w:type="gramStart"/>
-      <w:r>
-        <w:rPr>
-          <w:rFonts w:eastAsia="Times New Roman" w:cs="Times New Roman"/>
-          <w:color w:val="333333"/>
-          <w:sz w:val="22"/>
-          <w:szCs w:val="22"/>
-        </w:rPr>
-        <w:t>addClass</w:t>
-      </w:r>
-      <w:proofErr w:type="spellEnd"/>
-      <w:r>
-        <w:rPr>
-          <w:rFonts w:eastAsia="Times New Roman" w:cs="Times New Roman"/>
-          <w:color w:val="333333"/>
-          <w:sz w:val="22"/>
-          <w:szCs w:val="22"/>
-        </w:rPr>
-        <w:t>(</w:t>
-      </w:r>
-      <w:proofErr w:type="gramEnd"/>
-      <w:r>
-        <w:rPr>
-          <w:rFonts w:eastAsia="Times New Roman" w:cs="Times New Roman"/>
-          <w:color w:val="333333"/>
-          <w:sz w:val="22"/>
-          <w:szCs w:val="22"/>
-        </w:rPr>
-        <w:t>)</w:t>
+      <w:r>
+        <w:rPr>
+          <w:rFonts w:eastAsia="Times New Roman" w:cs="Times New Roman"/>
+          <w:color w:val="333333"/>
+          <w:sz w:val="22"/>
+          <w:szCs w:val="22"/>
+        </w:rPr>
+        <w:t>addClass()</w:t>
       </w:r>
     </w:p>
     <w:p>
@@ -3249,36 +2298,14 @@
           <w:szCs w:val="22"/>
         </w:rPr>
       </w:pPr>
-      <w:proofErr w:type="spellStart"/>
-      <w:proofErr w:type="gramStart"/>
-      <w:r>
-        <w:rPr>
-          <w:rFonts w:eastAsia="Times New Roman" w:cs="Times New Roman"/>
-          <w:color w:val="333333"/>
-          <w:sz w:val="22"/>
-          <w:szCs w:val="22"/>
-        </w:rPr>
-        <w:t>removeClass</w:t>
-      </w:r>
-      <w:proofErr w:type="spellEnd"/>
-      <w:r>
-        <w:rPr>
-          <w:rFonts w:eastAsia="Times New Roman" w:cs="Times New Roman"/>
-          <w:color w:val="333333"/>
-          <w:sz w:val="22"/>
-          <w:szCs w:val="22"/>
-        </w:rPr>
-        <w:t>(</w:t>
-      </w:r>
-      <w:proofErr w:type="gramEnd"/>
-      <w:r>
-        <w:rPr>
-          <w:rFonts w:eastAsia="Times New Roman" w:cs="Times New Roman"/>
-          <w:color w:val="333333"/>
-          <w:sz w:val="22"/>
-          <w:szCs w:val="22"/>
-        </w:rPr>
-        <w:t>)</w:t>
+      <w:r>
+        <w:rPr>
+          <w:rFonts w:eastAsia="Times New Roman" w:cs="Times New Roman"/>
+          <w:color w:val="333333"/>
+          <w:sz w:val="22"/>
+          <w:szCs w:val="22"/>
+        </w:rPr>
+        <w:t>removeClass()</w:t>
       </w:r>
     </w:p>
     <w:p>
@@ -3296,36 +2323,14 @@
           <w:szCs w:val="22"/>
         </w:rPr>
       </w:pPr>
-      <w:proofErr w:type="spellStart"/>
-      <w:proofErr w:type="gramStart"/>
-      <w:r>
-        <w:rPr>
-          <w:rFonts w:eastAsia="Times New Roman" w:cs="Times New Roman"/>
-          <w:color w:val="333333"/>
-          <w:sz w:val="22"/>
-          <w:szCs w:val="22"/>
-        </w:rPr>
-        <w:t>toggleClass</w:t>
-      </w:r>
-      <w:proofErr w:type="spellEnd"/>
-      <w:r>
-        <w:rPr>
-          <w:rFonts w:eastAsia="Times New Roman" w:cs="Times New Roman"/>
-          <w:color w:val="333333"/>
-          <w:sz w:val="22"/>
-          <w:szCs w:val="22"/>
-        </w:rPr>
-        <w:t>(</w:t>
-      </w:r>
-      <w:proofErr w:type="gramEnd"/>
-      <w:r>
-        <w:rPr>
-          <w:rFonts w:eastAsia="Times New Roman" w:cs="Times New Roman"/>
-          <w:color w:val="333333"/>
-          <w:sz w:val="22"/>
-          <w:szCs w:val="22"/>
-        </w:rPr>
-        <w:t>)</w:t>
+      <w:r>
+        <w:rPr>
+          <w:rFonts w:eastAsia="Times New Roman" w:cs="Times New Roman"/>
+          <w:color w:val="333333"/>
+          <w:sz w:val="22"/>
+          <w:szCs w:val="22"/>
+        </w:rPr>
+        <w:t>toggleClass()</w:t>
       </w:r>
     </w:p>
     <w:p>
@@ -3343,25 +2348,14 @@
           <w:szCs w:val="22"/>
         </w:rPr>
       </w:pPr>
-      <w:proofErr w:type="gramStart"/>
-      <w:r>
-        <w:rPr>
-          <w:rFonts w:eastAsia="Times New Roman" w:cs="Times New Roman"/>
-          <w:color w:val="333333"/>
-          <w:sz w:val="22"/>
-          <w:szCs w:val="22"/>
-        </w:rPr>
-        <w:t>.click</w:t>
-      </w:r>
-      <w:proofErr w:type="gramEnd"/>
-      <w:r>
-        <w:rPr>
-          <w:rFonts w:eastAsia="Times New Roman" w:cs="Times New Roman"/>
-          <w:color w:val="333333"/>
-          <w:sz w:val="22"/>
-          <w:szCs w:val="22"/>
-        </w:rPr>
-        <w:t>()</w:t>
+      <w:r>
+        <w:rPr>
+          <w:rFonts w:eastAsia="Times New Roman" w:cs="Times New Roman"/>
+          <w:color w:val="333333"/>
+          <w:sz w:val="22"/>
+          <w:szCs w:val="22"/>
+        </w:rPr>
+        <w:t>.click()</w:t>
       </w:r>
     </w:p>
     <w:p>
@@ -3379,7 +2373,6 @@
           <w:szCs w:val="22"/>
         </w:rPr>
       </w:pPr>
-      <w:proofErr w:type="gramStart"/>
       <w:r>
         <w:rPr>
           <w:rFonts w:eastAsia="Times New Roman" w:cs="Times New Roman"/>
@@ -3389,7 +2382,6 @@
         </w:rPr>
         <w:t>.keypress</w:t>
       </w:r>
-      <w:proofErr w:type="gramEnd"/>
       <w:r>
         <w:rPr>
           <w:rFonts w:eastAsia="Times New Roman" w:cs="Times New Roman"/>
@@ -3415,7 +2407,6 @@
           <w:szCs w:val="22"/>
         </w:rPr>
       </w:pPr>
-      <w:proofErr w:type="gramStart"/>
       <w:r>
         <w:rPr>
           <w:rFonts w:eastAsia="Times New Roman" w:cs="Times New Roman"/>
@@ -3425,7 +2416,6 @@
         </w:rPr>
         <w:t>.on</w:t>
       </w:r>
-      <w:proofErr w:type="gramEnd"/>
       <w:r>
         <w:rPr>
           <w:rFonts w:eastAsia="Times New Roman" w:cs="Times New Roman"/>
@@ -3467,64 +2457,24 @@
           <w:sz w:val="22"/>
           <w:szCs w:val="22"/>
         </w:rPr>
-        <w:t xml:space="preserve">Use </w:t>
-      </w:r>
-      <w:proofErr w:type="spellStart"/>
-      <w:proofErr w:type="gramStart"/>
-      <w:r>
-        <w:rPr>
-          <w:rFonts w:eastAsia="Times New Roman" w:cs="Times New Roman"/>
-          <w:color w:val="333333"/>
-          <w:sz w:val="22"/>
-          <w:szCs w:val="22"/>
-        </w:rPr>
-        <w:t>stopPropagation</w:t>
-      </w:r>
-      <w:proofErr w:type="spellEnd"/>
-      <w:r>
-        <w:rPr>
-          <w:rFonts w:eastAsia="Times New Roman" w:cs="Times New Roman"/>
-          <w:color w:val="333333"/>
-          <w:sz w:val="22"/>
-          <w:szCs w:val="22"/>
-        </w:rPr>
-        <w:t>(</w:t>
-      </w:r>
-      <w:proofErr w:type="gramEnd"/>
-      <w:r>
-        <w:rPr>
-          <w:rFonts w:eastAsia="Times New Roman" w:cs="Times New Roman"/>
-          <w:color w:val="333333"/>
-          <w:sz w:val="22"/>
-          <w:szCs w:val="22"/>
-        </w:rPr>
-        <w:t>) to prevent it.</w:t>
-      </w:r>
-    </w:p>
-    <w:p>
-      <w:pPr>
-        <w:spacing w:before="100" w:beforeAutospacing="1" w:after="100" w:afterAutospacing="1"/>
-        <w:rPr>
-          <w:rFonts w:eastAsia="Times New Roman" w:cs="Times New Roman"/>
-          <w:color w:val="333333"/>
-        </w:rPr>
-      </w:pPr>
-      <w:r>
-        <w:rPr>
-          <w:rFonts w:eastAsia="Times New Roman" w:cs="Times New Roman"/>
-          <w:color w:val="333333"/>
-        </w:rPr>
-        <w:t>8. Node/</w:t>
-      </w:r>
-      <w:proofErr w:type="spellStart"/>
-      <w:r>
-        <w:rPr>
-          <w:rFonts w:eastAsia="Times New Roman" w:cs="Times New Roman"/>
-          <w:color w:val="333333"/>
-        </w:rPr>
-        <w:t>Npm</w:t>
-      </w:r>
-      <w:proofErr w:type="spellEnd"/>
+        <w:t>Use stopPropagation() to prevent it.</w:t>
+      </w:r>
+    </w:p>
+    <w:p>
+      <w:pPr>
+        <w:spacing w:before="100" w:beforeAutospacing="1" w:after="100" w:afterAutospacing="1"/>
+        <w:rPr>
+          <w:rFonts w:eastAsia="Times New Roman" w:cs="Times New Roman"/>
+          <w:color w:val="333333"/>
+        </w:rPr>
+      </w:pPr>
+      <w:r>
+        <w:rPr>
+          <w:rFonts w:eastAsia="Times New Roman" w:cs="Times New Roman"/>
+          <w:color w:val="333333"/>
+        </w:rPr>
+        <w:t>8. Node/Npm</w:t>
+      </w:r>
     </w:p>
     <w:tbl>
       <w:tblPr>
@@ -3562,19 +2512,8 @@
                 <w:sz w:val="22"/>
                 <w:szCs w:val="22"/>
               </w:rPr>
-              <w:t xml:space="preserve">Install </w:t>
-            </w:r>
-            <w:proofErr w:type="spellStart"/>
-            <w:r>
-              <w:rPr>
-                <w:rFonts w:eastAsia="Times New Roman" w:cs="Times New Roman"/>
-                <w:color w:val="333333"/>
-                <w:sz w:val="22"/>
-                <w:szCs w:val="22"/>
-              </w:rPr>
-              <w:t>npm</w:t>
-            </w:r>
-            <w:proofErr w:type="spellEnd"/>
+              <w:t>Install npm</w:t>
+            </w:r>
           </w:p>
         </w:tc>
         <w:tc>
@@ -3594,25 +2533,14 @@
                 <w:szCs w:val="22"/>
               </w:rPr>
             </w:pPr>
-            <w:proofErr w:type="spellStart"/>
-            <w:r>
-              <w:rPr>
-                <w:rFonts w:eastAsia="Times New Roman" w:cs="Times New Roman"/>
-                <w:color w:val="333333"/>
-                <w:sz w:val="22"/>
-                <w:szCs w:val="22"/>
-              </w:rPr>
-              <w:t>npm</w:t>
-            </w:r>
-            <w:proofErr w:type="spellEnd"/>
-            <w:r>
-              <w:rPr>
-                <w:rFonts w:eastAsia="Times New Roman" w:cs="Times New Roman"/>
-                <w:color w:val="333333"/>
-                <w:sz w:val="22"/>
-                <w:szCs w:val="22"/>
-              </w:rPr>
-              <w:t xml:space="preserve"> install</w:t>
+            <w:r>
+              <w:rPr>
+                <w:rFonts w:eastAsia="Times New Roman" w:cs="Times New Roman"/>
+                <w:color w:val="333333"/>
+                <w:sz w:val="22"/>
+                <w:szCs w:val="22"/>
+              </w:rPr>
+              <w:t>npm install</w:t>
             </w:r>
           </w:p>
         </w:tc>
@@ -3725,87 +2653,7 @@
                 <w:sz w:val="22"/>
                 <w:szCs w:val="22"/>
               </w:rPr>
-              <w:t>run ‘</w:t>
-            </w:r>
-            <w:proofErr w:type="spellStart"/>
-            <w:r>
-              <w:rPr>
-                <w:rFonts w:eastAsia="Times New Roman" w:cs="Times New Roman"/>
-                <w:color w:val="333333"/>
-                <w:sz w:val="22"/>
-                <w:szCs w:val="22"/>
-              </w:rPr>
-              <w:t>npm</w:t>
-            </w:r>
-            <w:proofErr w:type="spellEnd"/>
-            <w:r>
-              <w:rPr>
-                <w:rFonts w:eastAsia="Times New Roman" w:cs="Times New Roman"/>
-                <w:color w:val="333333"/>
-                <w:sz w:val="22"/>
-                <w:szCs w:val="22"/>
-              </w:rPr>
-              <w:t xml:space="preserve"> </w:t>
-            </w:r>
-            <w:proofErr w:type="spellStart"/>
-            <w:r>
-              <w:rPr>
-                <w:rFonts w:eastAsia="Times New Roman" w:cs="Times New Roman"/>
-                <w:color w:val="333333"/>
-                <w:sz w:val="22"/>
-                <w:szCs w:val="22"/>
-              </w:rPr>
-              <w:t>init</w:t>
-            </w:r>
-            <w:proofErr w:type="spellEnd"/>
-            <w:r>
-              <w:rPr>
-                <w:rFonts w:eastAsia="Times New Roman" w:cs="Times New Roman"/>
-                <w:color w:val="333333"/>
-                <w:sz w:val="22"/>
-                <w:szCs w:val="22"/>
-              </w:rPr>
-              <w:t xml:space="preserve">’ to create </w:t>
-            </w:r>
-            <w:proofErr w:type="gramStart"/>
-            <w:r>
-              <w:rPr>
-                <w:rFonts w:eastAsia="Times New Roman" w:cs="Times New Roman"/>
-                <w:color w:val="333333"/>
-                <w:sz w:val="22"/>
-                <w:szCs w:val="22"/>
-              </w:rPr>
-              <w:t xml:space="preserve">a  </w:t>
-            </w:r>
-            <w:proofErr w:type="spellStart"/>
-            <w:r>
-              <w:rPr>
-                <w:rFonts w:eastAsia="Times New Roman" w:cs="Times New Roman"/>
-                <w:color w:val="333333"/>
-                <w:sz w:val="22"/>
-                <w:szCs w:val="22"/>
-              </w:rPr>
-              <w:t>package</w:t>
-            </w:r>
-            <w:proofErr w:type="gramEnd"/>
-            <w:r>
-              <w:rPr>
-                <w:rFonts w:eastAsia="Times New Roman" w:cs="Times New Roman"/>
-                <w:color w:val="333333"/>
-                <w:sz w:val="22"/>
-                <w:szCs w:val="22"/>
-              </w:rPr>
-              <w:t>.json</w:t>
-            </w:r>
-            <w:proofErr w:type="spellEnd"/>
-            <w:r>
-              <w:rPr>
-                <w:rFonts w:eastAsia="Times New Roman" w:cs="Times New Roman"/>
-                <w:color w:val="333333"/>
-                <w:sz w:val="22"/>
-                <w:szCs w:val="22"/>
-              </w:rPr>
-              <w:t xml:space="preserve"> file</w:t>
+              <w:t>run ‘npm init’ to create a  package.json file</w:t>
             </w:r>
           </w:p>
         </w:tc>
@@ -3859,37 +2707,15 @@
                 <w:szCs w:val="22"/>
               </w:rPr>
             </w:pPr>
-            <w:proofErr w:type="spellStart"/>
-            <w:r>
-              <w:rPr>
-                <w:rFonts w:eastAsia="Times New Roman" w:cs="Times New Roman"/>
-                <w:color w:val="333333"/>
-                <w:sz w:val="22"/>
-                <w:szCs w:val="22"/>
-              </w:rPr>
-              <w:t>npm</w:t>
-            </w:r>
-            <w:proofErr w:type="spellEnd"/>
-            <w:r>
-              <w:rPr>
-                <w:rFonts w:eastAsia="Times New Roman" w:cs="Times New Roman"/>
-                <w:color w:val="333333"/>
-                <w:sz w:val="22"/>
-                <w:szCs w:val="22"/>
-              </w:rPr>
-              <w:t xml:space="preserve"> </w:t>
-            </w:r>
-            <w:proofErr w:type="spellStart"/>
-            <w:r>
-              <w:rPr>
-                <w:rFonts w:eastAsia="Times New Roman" w:cs="Times New Roman"/>
-                <w:color w:val="333333"/>
-                <w:sz w:val="22"/>
-                <w:szCs w:val="22"/>
-              </w:rPr>
-              <w:t>adduser</w:t>
-            </w:r>
-            <w:proofErr w:type="spellEnd"/>
+            <w:r>
+              <w:rPr>
+                <w:rFonts w:eastAsia="Times New Roman" w:cs="Times New Roman"/>
+                <w:color w:val="333333"/>
+                <w:sz w:val="22"/>
+                <w:szCs w:val="22"/>
+              </w:rPr>
+              <w:t>npm adduser</w:t>
+            </w:r>
           </w:p>
           <w:p>
             <w:pPr>
@@ -3913,39 +2739,8 @@
                 <w:sz w:val="22"/>
                 <w:szCs w:val="22"/>
               </w:rPr>
-              <w:t xml:space="preserve">To check, </w:t>
-            </w:r>
-            <w:proofErr w:type="spellStart"/>
-            <w:r>
-              <w:rPr>
-                <w:rFonts w:eastAsia="Times New Roman" w:cs="Times New Roman"/>
-                <w:color w:val="333333"/>
-                <w:sz w:val="22"/>
-                <w:szCs w:val="22"/>
-              </w:rPr>
-              <w:t>npm</w:t>
-            </w:r>
-            <w:proofErr w:type="spellEnd"/>
-            <w:r>
-              <w:rPr>
-                <w:rFonts w:eastAsia="Times New Roman" w:cs="Times New Roman"/>
-                <w:color w:val="333333"/>
-                <w:sz w:val="22"/>
-                <w:szCs w:val="22"/>
-              </w:rPr>
-              <w:t xml:space="preserve"> </w:t>
-            </w:r>
-            <w:proofErr w:type="spellStart"/>
-            <w:r>
-              <w:rPr>
-                <w:rFonts w:eastAsia="Times New Roman" w:cs="Times New Roman"/>
-                <w:color w:val="333333"/>
-                <w:sz w:val="22"/>
-                <w:szCs w:val="22"/>
-              </w:rPr>
-              <w:t>whoami</w:t>
-            </w:r>
-            <w:proofErr w:type="spellEnd"/>
+              <w:t>To check, npm whoami</w:t>
+            </w:r>
           </w:p>
         </w:tc>
       </w:tr>
@@ -4000,45 +2795,14 @@
                 <w:szCs w:val="22"/>
               </w:rPr>
             </w:pPr>
-            <w:proofErr w:type="spellStart"/>
-            <w:r>
-              <w:rPr>
-                <w:rFonts w:eastAsia="Times New Roman" w:cs="Times New Roman"/>
-                <w:color w:val="333333"/>
-                <w:sz w:val="22"/>
-                <w:szCs w:val="22"/>
-              </w:rPr>
-              <w:t>npm</w:t>
-            </w:r>
-            <w:proofErr w:type="spellEnd"/>
-            <w:r>
-              <w:rPr>
-                <w:rFonts w:eastAsia="Times New Roman" w:cs="Times New Roman"/>
-                <w:color w:val="333333"/>
-                <w:sz w:val="22"/>
-                <w:szCs w:val="22"/>
-              </w:rPr>
-              <w:t xml:space="preserve"> </w:t>
-            </w:r>
-            <w:proofErr w:type="spellStart"/>
-            <w:r>
-              <w:rPr>
-                <w:rFonts w:eastAsia="Times New Roman" w:cs="Times New Roman"/>
-                <w:color w:val="333333"/>
-                <w:sz w:val="22"/>
-                <w:szCs w:val="22"/>
-              </w:rPr>
-              <w:t>init</w:t>
-            </w:r>
-            <w:proofErr w:type="spellEnd"/>
-            <w:r>
-              <w:rPr>
-                <w:rFonts w:eastAsia="Times New Roman" w:cs="Times New Roman"/>
-                <w:color w:val="333333"/>
-                <w:sz w:val="22"/>
-                <w:szCs w:val="22"/>
-              </w:rPr>
-              <w:t xml:space="preserve"> scope=&lt;username&gt; </w:t>
+            <w:r>
+              <w:rPr>
+                <w:rFonts w:eastAsia="Times New Roman" w:cs="Times New Roman"/>
+                <w:color w:val="333333"/>
+                <w:sz w:val="22"/>
+                <w:szCs w:val="22"/>
+              </w:rPr>
+              <w:t xml:space="preserve">npm init scope=&lt;username&gt; </w:t>
             </w:r>
           </w:p>
           <w:p>
@@ -4063,29 +2827,7 @@
                 <w:sz w:val="22"/>
                 <w:szCs w:val="22"/>
               </w:rPr>
-              <w:t xml:space="preserve">will create a </w:t>
-            </w:r>
-            <w:proofErr w:type="spellStart"/>
-            <w:proofErr w:type="gramStart"/>
-            <w:r>
-              <w:rPr>
-                <w:rFonts w:eastAsia="Times New Roman" w:cs="Times New Roman"/>
-                <w:color w:val="333333"/>
-                <w:sz w:val="22"/>
-                <w:szCs w:val="22"/>
-              </w:rPr>
-              <w:t>package.json</w:t>
-            </w:r>
-            <w:proofErr w:type="spellEnd"/>
-            <w:proofErr w:type="gramEnd"/>
-            <w:r>
-              <w:rPr>
-                <w:rFonts w:eastAsia="Times New Roman" w:cs="Times New Roman"/>
-                <w:color w:val="333333"/>
-                <w:sz w:val="22"/>
-                <w:szCs w:val="22"/>
-              </w:rPr>
-              <w:t xml:space="preserve"> file</w:t>
+              <w:t>will create a package.json file</w:t>
             </w:r>
           </w:p>
         </w:tc>
@@ -4139,45 +2881,14 @@
                 <w:szCs w:val="22"/>
               </w:rPr>
             </w:pPr>
-            <w:proofErr w:type="spellStart"/>
-            <w:r>
-              <w:rPr>
-                <w:rFonts w:eastAsia="Times New Roman" w:cs="Times New Roman"/>
-                <w:color w:val="333333"/>
-                <w:sz w:val="22"/>
-                <w:szCs w:val="22"/>
-              </w:rPr>
-              <w:t>npm</w:t>
-            </w:r>
-            <w:proofErr w:type="spellEnd"/>
-            <w:r>
-              <w:rPr>
-                <w:rFonts w:eastAsia="Times New Roman" w:cs="Times New Roman"/>
-                <w:color w:val="333333"/>
-                <w:sz w:val="22"/>
-                <w:szCs w:val="22"/>
-              </w:rPr>
-              <w:t xml:space="preserve"> install &lt;</w:t>
-            </w:r>
-            <w:proofErr w:type="spellStart"/>
-            <w:r>
-              <w:rPr>
-                <w:rFonts w:eastAsia="Times New Roman" w:cs="Times New Roman"/>
-                <w:color w:val="333333"/>
-                <w:sz w:val="22"/>
-                <w:szCs w:val="22"/>
-              </w:rPr>
-              <w:t>modulename</w:t>
-            </w:r>
-            <w:proofErr w:type="spellEnd"/>
-            <w:r>
-              <w:rPr>
-                <w:rFonts w:eastAsia="Times New Roman" w:cs="Times New Roman"/>
-                <w:color w:val="333333"/>
-                <w:sz w:val="22"/>
-                <w:szCs w:val="22"/>
-              </w:rPr>
-              <w:t>&gt;</w:t>
+            <w:r>
+              <w:rPr>
+                <w:rFonts w:eastAsia="Times New Roman" w:cs="Times New Roman"/>
+                <w:color w:val="333333"/>
+                <w:sz w:val="22"/>
+                <w:szCs w:val="22"/>
+              </w:rPr>
+              <w:t>npm install &lt;modulename&gt;</w:t>
             </w:r>
           </w:p>
           <w:p>
@@ -4208,67 +2919,7 @@
                 <w:sz w:val="22"/>
                 <w:szCs w:val="22"/>
               </w:rPr>
-              <w:t>`</w:t>
-            </w:r>
-            <w:proofErr w:type="spellStart"/>
-            <w:r>
-              <w:rPr>
-                <w:rFonts w:eastAsia="Times New Roman" w:cs="Times New Roman"/>
-                <w:color w:val="333333"/>
-                <w:sz w:val="22"/>
-                <w:szCs w:val="22"/>
-              </w:rPr>
-              <w:t>npm</w:t>
-            </w:r>
-            <w:proofErr w:type="spellEnd"/>
-            <w:r>
-              <w:rPr>
-                <w:rFonts w:eastAsia="Times New Roman" w:cs="Times New Roman"/>
-                <w:color w:val="333333"/>
-                <w:sz w:val="22"/>
-                <w:szCs w:val="22"/>
-              </w:rPr>
-              <w:t xml:space="preserve"> install @</w:t>
-            </w:r>
-            <w:proofErr w:type="spellStart"/>
-            <w:r>
-              <w:rPr>
-                <w:rFonts w:eastAsia="Times New Roman" w:cs="Times New Roman"/>
-                <w:color w:val="333333"/>
-                <w:sz w:val="22"/>
-                <w:szCs w:val="22"/>
-              </w:rPr>
-              <w:t>linclark</w:t>
-            </w:r>
-            <w:proofErr w:type="spellEnd"/>
-            <w:r>
-              <w:rPr>
-                <w:rFonts w:eastAsia="Times New Roman" w:cs="Times New Roman"/>
-                <w:color w:val="333333"/>
-                <w:sz w:val="22"/>
-                <w:szCs w:val="22"/>
-              </w:rPr>
-              <w:t>/</w:t>
-            </w:r>
-            <w:proofErr w:type="spellStart"/>
-            <w:r>
-              <w:rPr>
-                <w:rFonts w:eastAsia="Times New Roman" w:cs="Times New Roman"/>
-                <w:color w:val="333333"/>
-                <w:sz w:val="22"/>
-                <w:szCs w:val="22"/>
-              </w:rPr>
-              <w:t>pkg</w:t>
-            </w:r>
-            <w:proofErr w:type="spellEnd"/>
-            <w:r>
-              <w:rPr>
-                <w:rFonts w:eastAsia="Times New Roman" w:cs="Times New Roman"/>
-                <w:color w:val="333333"/>
-                <w:sz w:val="22"/>
-                <w:szCs w:val="22"/>
-              </w:rPr>
-              <w:t xml:space="preserve"> --save` to install the module, and also</w:t>
+              <w:t>`npm install @linclark/pkg --save` to install the module, and also</w:t>
             </w:r>
             <w:r>
               <w:rPr>
@@ -4286,29 +2937,7 @@
                 <w:sz w:val="22"/>
                 <w:szCs w:val="22"/>
               </w:rPr>
-              <w:t xml:space="preserve">update your </w:t>
-            </w:r>
-            <w:proofErr w:type="spellStart"/>
-            <w:proofErr w:type="gramStart"/>
-            <w:r>
-              <w:rPr>
-                <w:rFonts w:eastAsia="Times New Roman" w:cs="Times New Roman"/>
-                <w:color w:val="333333"/>
-                <w:sz w:val="22"/>
-                <w:szCs w:val="22"/>
-              </w:rPr>
-              <w:t>package.json</w:t>
-            </w:r>
-            <w:proofErr w:type="spellEnd"/>
-            <w:proofErr w:type="gramEnd"/>
-            <w:r>
-              <w:rPr>
-                <w:rFonts w:eastAsia="Times New Roman" w:cs="Times New Roman"/>
-                <w:color w:val="333333"/>
-                <w:sz w:val="22"/>
-                <w:szCs w:val="22"/>
-              </w:rPr>
-              <w:t xml:space="preserve"> file at the same time.</w:t>
+              <w:t>update your package.json file at the same time.</w:t>
             </w:r>
           </w:p>
         </w:tc>
@@ -4361,25 +2990,14 @@
                 <w:szCs w:val="22"/>
               </w:rPr>
             </w:pPr>
-            <w:proofErr w:type="spellStart"/>
-            <w:r>
-              <w:rPr>
-                <w:rFonts w:eastAsia="Times New Roman" w:cs="Times New Roman"/>
-                <w:color w:val="333333"/>
-                <w:sz w:val="22"/>
-                <w:szCs w:val="22"/>
-              </w:rPr>
-              <w:t>npm</w:t>
-            </w:r>
-            <w:proofErr w:type="spellEnd"/>
-            <w:r>
-              <w:rPr>
-                <w:rFonts w:eastAsia="Times New Roman" w:cs="Times New Roman"/>
-                <w:color w:val="333333"/>
-                <w:sz w:val="22"/>
-                <w:szCs w:val="22"/>
-              </w:rPr>
-              <w:t xml:space="preserve"> ls</w:t>
+            <w:r>
+              <w:rPr>
+                <w:rFonts w:eastAsia="Times New Roman" w:cs="Times New Roman"/>
+                <w:color w:val="333333"/>
+                <w:sz w:val="22"/>
+                <w:szCs w:val="22"/>
+              </w:rPr>
+              <w:t>npm ls</w:t>
             </w:r>
           </w:p>
         </w:tc>
@@ -4404,25 +3022,14 @@
                 <w:szCs w:val="22"/>
               </w:rPr>
             </w:pPr>
-            <w:proofErr w:type="spellStart"/>
-            <w:r>
-              <w:rPr>
-                <w:rFonts w:eastAsia="Times New Roman" w:cs="Times New Roman"/>
-                <w:color w:val="333333"/>
-                <w:sz w:val="22"/>
-                <w:szCs w:val="22"/>
-              </w:rPr>
-              <w:t>Npm</w:t>
-            </w:r>
-            <w:proofErr w:type="spellEnd"/>
-            <w:r>
-              <w:rPr>
-                <w:rFonts w:eastAsia="Times New Roman" w:cs="Times New Roman"/>
-                <w:color w:val="333333"/>
-                <w:sz w:val="22"/>
-                <w:szCs w:val="22"/>
-              </w:rPr>
-              <w:t xml:space="preserve"> Test</w:t>
+            <w:r>
+              <w:rPr>
+                <w:rFonts w:eastAsia="Times New Roman" w:cs="Times New Roman"/>
+                <w:color w:val="333333"/>
+                <w:sz w:val="22"/>
+                <w:szCs w:val="22"/>
+              </w:rPr>
+              <w:t>Npm Test</w:t>
             </w:r>
           </w:p>
         </w:tc>
@@ -4450,29 +3057,7 @@
                 <w:sz w:val="22"/>
                 <w:szCs w:val="22"/>
               </w:rPr>
-              <w:t xml:space="preserve">Create a test file and add it to your </w:t>
-            </w:r>
-            <w:proofErr w:type="spellStart"/>
-            <w:proofErr w:type="gramStart"/>
-            <w:r>
-              <w:rPr>
-                <w:rFonts w:eastAsia="Times New Roman" w:cs="Times New Roman"/>
-                <w:color w:val="333333"/>
-                <w:sz w:val="22"/>
-                <w:szCs w:val="22"/>
-              </w:rPr>
-              <w:t>package.json</w:t>
-            </w:r>
-            <w:proofErr w:type="spellEnd"/>
-            <w:proofErr w:type="gramEnd"/>
-            <w:r>
-              <w:rPr>
-                <w:rFonts w:eastAsia="Times New Roman" w:cs="Times New Roman"/>
-                <w:color w:val="333333"/>
-                <w:sz w:val="22"/>
-                <w:szCs w:val="22"/>
-              </w:rPr>
-              <w:t xml:space="preserve"> file under the ‘scripts’ section.</w:t>
+              <w:t>Create a test file and add it to your package.json file under the ‘scripts’ section.</w:t>
             </w:r>
           </w:p>
           <w:p>
@@ -4488,25 +3073,14 @@
                 <w:szCs w:val="22"/>
               </w:rPr>
             </w:pPr>
-            <w:proofErr w:type="spellStart"/>
-            <w:r>
-              <w:rPr>
-                <w:rFonts w:eastAsia="Times New Roman" w:cs="Times New Roman"/>
-                <w:color w:val="333333"/>
-                <w:sz w:val="22"/>
-                <w:szCs w:val="22"/>
-              </w:rPr>
-              <w:t>Npm</w:t>
-            </w:r>
-            <w:proofErr w:type="spellEnd"/>
-            <w:r>
-              <w:rPr>
-                <w:rFonts w:eastAsia="Times New Roman" w:cs="Times New Roman"/>
-                <w:color w:val="333333"/>
-                <w:sz w:val="22"/>
-                <w:szCs w:val="22"/>
-              </w:rPr>
-              <w:t xml:space="preserve"> always puts an ‘always failing’ test there by default. </w:t>
+            <w:r>
+              <w:rPr>
+                <w:rFonts w:eastAsia="Times New Roman" w:cs="Times New Roman"/>
+                <w:color w:val="333333"/>
+                <w:sz w:val="22"/>
+                <w:szCs w:val="22"/>
+              </w:rPr>
+              <w:t xml:space="preserve">Npm always puts an ‘always failing’ test there by default. </w:t>
             </w:r>
           </w:p>
         </w:tc>
@@ -4559,25 +3133,14 @@
                 <w:szCs w:val="22"/>
               </w:rPr>
             </w:pPr>
-            <w:proofErr w:type="spellStart"/>
-            <w:r>
-              <w:rPr>
-                <w:rFonts w:eastAsia="Times New Roman" w:cs="Times New Roman"/>
-                <w:color w:val="333333"/>
-                <w:sz w:val="22"/>
-                <w:szCs w:val="22"/>
-              </w:rPr>
-              <w:t>npm</w:t>
-            </w:r>
-            <w:proofErr w:type="spellEnd"/>
-            <w:r>
-              <w:rPr>
-                <w:rFonts w:eastAsia="Times New Roman" w:cs="Times New Roman"/>
-                <w:color w:val="333333"/>
-                <w:sz w:val="22"/>
-                <w:szCs w:val="22"/>
-              </w:rPr>
-              <w:t xml:space="preserve"> publish</w:t>
+            <w:r>
+              <w:rPr>
+                <w:rFonts w:eastAsia="Times New Roman" w:cs="Times New Roman"/>
+                <w:color w:val="333333"/>
+                <w:sz w:val="22"/>
+                <w:szCs w:val="22"/>
+              </w:rPr>
+              <w:t>npm publish</w:t>
             </w:r>
           </w:p>
         </w:tc>
@@ -4630,25 +3193,14 @@
                 <w:szCs w:val="22"/>
               </w:rPr>
             </w:pPr>
-            <w:proofErr w:type="spellStart"/>
-            <w:r>
-              <w:rPr>
-                <w:rFonts w:eastAsia="Times New Roman" w:cs="Times New Roman"/>
-                <w:color w:val="333333"/>
-                <w:sz w:val="22"/>
-                <w:szCs w:val="22"/>
-              </w:rPr>
-              <w:t>npm</w:t>
-            </w:r>
-            <w:proofErr w:type="spellEnd"/>
-            <w:r>
-              <w:rPr>
-                <w:rFonts w:eastAsia="Times New Roman" w:cs="Times New Roman"/>
-                <w:color w:val="333333"/>
-                <w:sz w:val="22"/>
-                <w:szCs w:val="22"/>
-              </w:rPr>
-              <w:t xml:space="preserve"> view &lt;package name&gt;</w:t>
+            <w:r>
+              <w:rPr>
+                <w:rFonts w:eastAsia="Times New Roman" w:cs="Times New Roman"/>
+                <w:color w:val="333333"/>
+                <w:sz w:val="22"/>
+                <w:szCs w:val="22"/>
+              </w:rPr>
+              <w:t>npm view &lt;package name&gt;</w:t>
             </w:r>
           </w:p>
         </w:tc>
@@ -4701,25 +3253,14 @@
                 <w:szCs w:val="22"/>
               </w:rPr>
             </w:pPr>
-            <w:proofErr w:type="spellStart"/>
-            <w:r>
-              <w:rPr>
-                <w:rFonts w:eastAsia="Times New Roman" w:cs="Times New Roman"/>
-                <w:color w:val="333333"/>
-                <w:sz w:val="22"/>
-                <w:szCs w:val="22"/>
-              </w:rPr>
-              <w:t>npm</w:t>
-            </w:r>
-            <w:proofErr w:type="spellEnd"/>
-            <w:r>
-              <w:rPr>
-                <w:rFonts w:eastAsia="Times New Roman" w:cs="Times New Roman"/>
-                <w:color w:val="333333"/>
-                <w:sz w:val="22"/>
-                <w:szCs w:val="22"/>
-              </w:rPr>
-              <w:t xml:space="preserve"> version</w:t>
+            <w:r>
+              <w:rPr>
+                <w:rFonts w:eastAsia="Times New Roman" w:cs="Times New Roman"/>
+                <w:color w:val="333333"/>
+                <w:sz w:val="22"/>
+                <w:szCs w:val="22"/>
+              </w:rPr>
+              <w:t>npm version</w:t>
             </w:r>
             <w:r>
               <w:rPr>
@@ -4883,25 +3424,14 @@
                 <w:szCs w:val="22"/>
               </w:rPr>
             </w:pPr>
-            <w:proofErr w:type="spellStart"/>
-            <w:r>
-              <w:rPr>
-                <w:rFonts w:eastAsia="Times New Roman" w:cs="Times New Roman"/>
-                <w:color w:val="333333"/>
-                <w:sz w:val="22"/>
-                <w:szCs w:val="22"/>
-              </w:rPr>
-              <w:t>Dist</w:t>
-            </w:r>
-            <w:proofErr w:type="spellEnd"/>
-            <w:r>
-              <w:rPr>
-                <w:rFonts w:eastAsia="Times New Roman" w:cs="Times New Roman"/>
-                <w:color w:val="333333"/>
-                <w:sz w:val="22"/>
-                <w:szCs w:val="22"/>
-              </w:rPr>
-              <w:t>-tag</w:t>
+            <w:r>
+              <w:rPr>
+                <w:rFonts w:eastAsia="Times New Roman" w:cs="Times New Roman"/>
+                <w:color w:val="333333"/>
+                <w:sz w:val="22"/>
+                <w:szCs w:val="22"/>
+              </w:rPr>
+              <w:t>Dist-tag</w:t>
             </w:r>
             <w:r>
               <w:rPr>
@@ -4931,45 +3461,14 @@
                 <w:szCs w:val="22"/>
               </w:rPr>
             </w:pPr>
-            <w:proofErr w:type="spellStart"/>
-            <w:r>
-              <w:rPr>
-                <w:rFonts w:eastAsia="Times New Roman" w:cs="Times New Roman"/>
-                <w:color w:val="333333"/>
-                <w:sz w:val="22"/>
-                <w:szCs w:val="22"/>
-              </w:rPr>
-              <w:t>npm</w:t>
-            </w:r>
-            <w:proofErr w:type="spellEnd"/>
-            <w:r>
-              <w:rPr>
-                <w:rFonts w:eastAsia="Times New Roman" w:cs="Times New Roman"/>
-                <w:color w:val="333333"/>
-                <w:sz w:val="22"/>
-                <w:szCs w:val="22"/>
-              </w:rPr>
-              <w:t xml:space="preserve"> </w:t>
-            </w:r>
-            <w:proofErr w:type="spellStart"/>
-            <w:r>
-              <w:rPr>
-                <w:rFonts w:eastAsia="Times New Roman" w:cs="Times New Roman"/>
-                <w:color w:val="333333"/>
-                <w:sz w:val="22"/>
-                <w:szCs w:val="22"/>
-              </w:rPr>
-              <w:t>dist</w:t>
-            </w:r>
-            <w:proofErr w:type="spellEnd"/>
-            <w:r>
-              <w:rPr>
-                <w:rFonts w:eastAsia="Times New Roman" w:cs="Times New Roman"/>
-                <w:color w:val="333333"/>
-                <w:sz w:val="22"/>
-                <w:szCs w:val="22"/>
-              </w:rPr>
-              <w:t>-tag add pkg@1.0.1 beta</w:t>
+            <w:r>
+              <w:rPr>
+                <w:rFonts w:eastAsia="Times New Roman" w:cs="Times New Roman"/>
+                <w:color w:val="333333"/>
+                <w:sz w:val="22"/>
+                <w:szCs w:val="22"/>
+              </w:rPr>
+              <w:t>npm dist-tag add pkg@1.0.1 beta</w:t>
             </w:r>
           </w:p>
           <w:p>
@@ -4985,85 +3484,14 @@
                 <w:szCs w:val="22"/>
               </w:rPr>
             </w:pPr>
-            <w:proofErr w:type="spellStart"/>
-            <w:r>
-              <w:rPr>
-                <w:rFonts w:eastAsia="Times New Roman" w:cs="Times New Roman"/>
-                <w:color w:val="333333"/>
-                <w:sz w:val="22"/>
-                <w:szCs w:val="22"/>
-              </w:rPr>
-              <w:t>npm</w:t>
-            </w:r>
-            <w:proofErr w:type="spellEnd"/>
-            <w:r>
-              <w:rPr>
-                <w:rFonts w:eastAsia="Times New Roman" w:cs="Times New Roman"/>
-                <w:color w:val="333333"/>
-                <w:sz w:val="22"/>
-                <w:szCs w:val="22"/>
-              </w:rPr>
-              <w:t xml:space="preserve"> </w:t>
-            </w:r>
-            <w:proofErr w:type="spellStart"/>
-            <w:r>
-              <w:rPr>
-                <w:rFonts w:eastAsia="Times New Roman" w:cs="Times New Roman"/>
-                <w:color w:val="333333"/>
-                <w:sz w:val="22"/>
-                <w:szCs w:val="22"/>
-              </w:rPr>
-              <w:t>dist</w:t>
-            </w:r>
-            <w:proofErr w:type="spellEnd"/>
-            <w:r>
-              <w:rPr>
-                <w:rFonts w:eastAsia="Times New Roman" w:cs="Times New Roman"/>
-                <w:color w:val="333333"/>
-                <w:sz w:val="22"/>
-                <w:szCs w:val="22"/>
-              </w:rPr>
-              <w:t xml:space="preserve">-tag </w:t>
-            </w:r>
-            <w:proofErr w:type="spellStart"/>
-            <w:r>
-              <w:rPr>
-                <w:rFonts w:eastAsia="Times New Roman" w:cs="Times New Roman"/>
-                <w:color w:val="333333"/>
-                <w:sz w:val="22"/>
-                <w:szCs w:val="22"/>
-              </w:rPr>
-              <w:t>rm</w:t>
-            </w:r>
-            <w:proofErr w:type="spellEnd"/>
-            <w:r>
-              <w:rPr>
-                <w:rFonts w:eastAsia="Times New Roman" w:cs="Times New Roman"/>
-                <w:color w:val="333333"/>
-                <w:sz w:val="22"/>
-                <w:szCs w:val="22"/>
-              </w:rPr>
-              <w:t xml:space="preserve"> &lt;</w:t>
-            </w:r>
-            <w:proofErr w:type="spellStart"/>
-            <w:r>
-              <w:rPr>
-                <w:rFonts w:eastAsia="Times New Roman" w:cs="Times New Roman"/>
-                <w:color w:val="333333"/>
-                <w:sz w:val="22"/>
-                <w:szCs w:val="22"/>
-              </w:rPr>
-              <w:t>pkg</w:t>
-            </w:r>
-            <w:proofErr w:type="spellEnd"/>
-            <w:r>
-              <w:rPr>
-                <w:rFonts w:eastAsia="Times New Roman" w:cs="Times New Roman"/>
-                <w:color w:val="333333"/>
-                <w:sz w:val="22"/>
-                <w:szCs w:val="22"/>
-              </w:rPr>
-              <w:t>&gt; &lt;tag&gt;</w:t>
+            <w:r>
+              <w:rPr>
+                <w:rFonts w:eastAsia="Times New Roman" w:cs="Times New Roman"/>
+                <w:color w:val="333333"/>
+                <w:sz w:val="22"/>
+                <w:szCs w:val="22"/>
+              </w:rPr>
+              <w:t>npm dist-tag rm &lt;pkg&gt; &lt;tag&gt;</w:t>
             </w:r>
           </w:p>
         </w:tc>
@@ -5117,25 +3545,14 @@
                 <w:szCs w:val="22"/>
               </w:rPr>
             </w:pPr>
-            <w:proofErr w:type="spellStart"/>
-            <w:r>
-              <w:rPr>
-                <w:rFonts w:eastAsia="Times New Roman" w:cs="Times New Roman"/>
-                <w:color w:val="333333"/>
-                <w:sz w:val="22"/>
-                <w:szCs w:val="22"/>
-              </w:rPr>
-              <w:t>npm</w:t>
-            </w:r>
-            <w:proofErr w:type="spellEnd"/>
-            <w:r>
-              <w:rPr>
-                <w:rFonts w:eastAsia="Times New Roman" w:cs="Times New Roman"/>
-                <w:color w:val="333333"/>
-                <w:sz w:val="22"/>
-                <w:szCs w:val="22"/>
-              </w:rPr>
-              <w:t xml:space="preserve"> outdated</w:t>
+            <w:r>
+              <w:rPr>
+                <w:rFonts w:eastAsia="Times New Roman" w:cs="Times New Roman"/>
+                <w:color w:val="333333"/>
+                <w:sz w:val="22"/>
+                <w:szCs w:val="22"/>
+              </w:rPr>
+              <w:t>npm outdated</w:t>
             </w:r>
           </w:p>
         </w:tc>
@@ -5188,25 +3605,14 @@
                 <w:szCs w:val="22"/>
               </w:rPr>
             </w:pPr>
-            <w:proofErr w:type="spellStart"/>
-            <w:r>
-              <w:rPr>
-                <w:rFonts w:eastAsia="Times New Roman" w:cs="Times New Roman"/>
-                <w:color w:val="333333"/>
-                <w:sz w:val="22"/>
-                <w:szCs w:val="22"/>
-              </w:rPr>
-              <w:t>npm</w:t>
-            </w:r>
-            <w:proofErr w:type="spellEnd"/>
-            <w:r>
-              <w:rPr>
-                <w:rFonts w:eastAsia="Times New Roman" w:cs="Times New Roman"/>
-                <w:color w:val="333333"/>
-                <w:sz w:val="22"/>
-                <w:szCs w:val="22"/>
-              </w:rPr>
-              <w:t xml:space="preserve"> update</w:t>
+            <w:r>
+              <w:rPr>
+                <w:rFonts w:eastAsia="Times New Roman" w:cs="Times New Roman"/>
+                <w:color w:val="333333"/>
+                <w:sz w:val="22"/>
+                <w:szCs w:val="22"/>
+              </w:rPr>
+              <w:t>npm update</w:t>
             </w:r>
           </w:p>
         </w:tc>
@@ -5259,45 +3665,14 @@
                 <w:szCs w:val="22"/>
               </w:rPr>
             </w:pPr>
-            <w:proofErr w:type="spellStart"/>
-            <w:r>
-              <w:rPr>
-                <w:rFonts w:eastAsia="Times New Roman" w:cs="Times New Roman"/>
-                <w:color w:val="333333"/>
-                <w:sz w:val="22"/>
-                <w:szCs w:val="22"/>
-              </w:rPr>
-              <w:t>Npm</w:t>
-            </w:r>
-            <w:proofErr w:type="spellEnd"/>
-            <w:r>
-              <w:rPr>
-                <w:rFonts w:eastAsia="Times New Roman" w:cs="Times New Roman"/>
-                <w:color w:val="333333"/>
-                <w:sz w:val="22"/>
-                <w:szCs w:val="22"/>
-              </w:rPr>
-              <w:t xml:space="preserve"> </w:t>
-            </w:r>
-            <w:proofErr w:type="spellStart"/>
-            <w:r>
-              <w:rPr>
-                <w:rFonts w:eastAsia="Times New Roman" w:cs="Times New Roman"/>
-                <w:color w:val="333333"/>
-                <w:sz w:val="22"/>
-                <w:szCs w:val="22"/>
-              </w:rPr>
-              <w:t>rm</w:t>
-            </w:r>
-            <w:proofErr w:type="spellEnd"/>
-            <w:r>
-              <w:rPr>
-                <w:rFonts w:eastAsia="Times New Roman" w:cs="Times New Roman"/>
-                <w:color w:val="333333"/>
-                <w:sz w:val="22"/>
-                <w:szCs w:val="22"/>
-              </w:rPr>
-              <w:t xml:space="preserve"> --save</w:t>
+            <w:r>
+              <w:rPr>
+                <w:rFonts w:eastAsia="Times New Roman" w:cs="Times New Roman"/>
+                <w:color w:val="333333"/>
+                <w:sz w:val="22"/>
+                <w:szCs w:val="22"/>
+              </w:rPr>
+              <w:t>Npm rm --save</w:t>
             </w:r>
           </w:p>
         </w:tc>
@@ -5345,27 +3720,7 @@
           <w:sz w:val="22"/>
           <w:szCs w:val="22"/>
         </w:rPr>
-        <w:t xml:space="preserve">brary and Framework are external codes that we can include in our own application but a library is something that you in control of. Its </w:t>
-      </w:r>
-      <w:proofErr w:type="spellStart"/>
-      <w:r>
-        <w:rPr>
-          <w:rFonts w:eastAsia="Times New Roman" w:cs="Times New Roman"/>
-          <w:color w:val="333333"/>
-          <w:sz w:val="22"/>
-          <w:szCs w:val="22"/>
-        </w:rPr>
-        <w:t>upto</w:t>
-      </w:r>
-      <w:proofErr w:type="spellEnd"/>
-      <w:r>
-        <w:rPr>
-          <w:rFonts w:eastAsia="Times New Roman" w:cs="Times New Roman"/>
-          <w:color w:val="333333"/>
-          <w:sz w:val="22"/>
-          <w:szCs w:val="22"/>
-        </w:rPr>
-        <w:t xml:space="preserve"> you how many methods you want to use from a particular library. But the framework, on the other hand, we have to give up a little bit of control. In most of the cases, some of the decisions are already made for us in the framework and we have to abide by them. The basic skeleton will already be given to us and we just have to fill up some gaps. Frameworks is not for creativity. Instead, it will take care of all the basic necessary works for us so that we can focus on the creative part.</w:t>
+        <w:t>brary and Framework are external codes that we can include in our own application but a library is something that you in control of. Its upto you how many methods you want to use from a particular library. But the framework, on the other hand, we have to give up a little bit of control. In most of the cases, some of the decisions are already made for us in the framework and we have to abide by them. The basic skeleton will already be given to us and we just have to fill up some gaps. Frameworks is not for creativity. Instead, it will take care of all the basic necessary works for us so that we can focus on the creative part.</w:t>
       </w:r>
     </w:p>
     <w:p>
@@ -5440,25 +3795,14 @@
           <w:szCs w:val="22"/>
         </w:rPr>
       </w:pPr>
-      <w:proofErr w:type="gramStart"/>
-      <w:r>
-        <w:rPr>
-          <w:rFonts w:eastAsia="Times New Roman" w:cs="Times New Roman"/>
-          <w:color w:val="333333"/>
-          <w:sz w:val="22"/>
-          <w:szCs w:val="22"/>
-        </w:rPr>
-        <w:t>Generally</w:t>
-      </w:r>
-      <w:proofErr w:type="gramEnd"/>
-      <w:r>
-        <w:rPr>
-          <w:rFonts w:eastAsia="Times New Roman" w:cs="Times New Roman"/>
-          <w:color w:val="333333"/>
-          <w:sz w:val="22"/>
-          <w:szCs w:val="22"/>
-        </w:rPr>
-        <w:t xml:space="preserve"> </w:t>
+      <w:r>
+        <w:rPr>
+          <w:rFonts w:eastAsia="Times New Roman" w:cs="Times New Roman"/>
+          <w:color w:val="333333"/>
+          <w:sz w:val="22"/>
+          <w:szCs w:val="22"/>
+        </w:rPr>
+        <w:t xml:space="preserve">Generally </w:t>
       </w:r>
       <w:r>
         <w:rPr>
@@ -5512,7 +3856,6 @@
         </w:rPr>
         <w:t xml:space="preserve">APIs don’t respond with HTML. HTML contains information about the structure of the page. But </w:t>
       </w:r>
-      <w:proofErr w:type="spellStart"/>
       <w:r>
         <w:rPr>
           <w:rFonts w:eastAsia="Times New Roman" w:cs="Times New Roman"/>
@@ -5521,18 +3864,7 @@
           <w:sz w:val="22"/>
           <w:szCs w:val="22"/>
         </w:rPr>
-        <w:t>Api</w:t>
-      </w:r>
-      <w:proofErr w:type="spellEnd"/>
-      <w:r>
-        <w:rPr>
-          <w:rFonts w:eastAsia="Times New Roman" w:cs="Times New Roman"/>
-          <w:b/>
-          <w:color w:val="333333"/>
-          <w:sz w:val="22"/>
-          <w:szCs w:val="22"/>
-        </w:rPr>
-        <w:t xml:space="preserve"> responds with data, not structure</w:t>
+        <w:t>Api responds with data, not structure</w:t>
       </w:r>
       <w:r>
         <w:rPr>
@@ -5559,45 +3891,14 @@
           <w:szCs w:val="22"/>
         </w:rPr>
       </w:pPr>
-      <w:proofErr w:type="spellStart"/>
-      <w:r>
-        <w:rPr>
-          <w:rFonts w:eastAsia="Times New Roman" w:cs="Times New Roman"/>
-          <w:color w:val="333333"/>
-          <w:sz w:val="22"/>
-          <w:szCs w:val="22"/>
-        </w:rPr>
-        <w:t>Json</w:t>
-      </w:r>
-      <w:proofErr w:type="spellEnd"/>
-      <w:r>
-        <w:rPr>
-          <w:rFonts w:eastAsia="Times New Roman" w:cs="Times New Roman"/>
-          <w:color w:val="333333"/>
-          <w:sz w:val="22"/>
-          <w:szCs w:val="22"/>
-        </w:rPr>
-        <w:t xml:space="preserve"> (</w:t>
-      </w:r>
-      <w:proofErr w:type="spellStart"/>
-      <w:r>
-        <w:rPr>
-          <w:rFonts w:eastAsia="Times New Roman" w:cs="Times New Roman"/>
-          <w:color w:val="333333"/>
-          <w:sz w:val="22"/>
-          <w:szCs w:val="22"/>
-        </w:rPr>
-        <w:t>Javascript</w:t>
-      </w:r>
-      <w:proofErr w:type="spellEnd"/>
-      <w:r>
-        <w:rPr>
-          <w:rFonts w:eastAsia="Times New Roman" w:cs="Times New Roman"/>
-          <w:color w:val="333333"/>
-          <w:sz w:val="22"/>
-          <w:szCs w:val="22"/>
-        </w:rPr>
-        <w:t xml:space="preserve"> Object Notation) looks like JS objects. However, </w:t>
+      <w:r>
+        <w:rPr>
+          <w:rFonts w:eastAsia="Times New Roman" w:cs="Times New Roman"/>
+          <w:color w:val="333333"/>
+          <w:sz w:val="22"/>
+          <w:szCs w:val="22"/>
+        </w:rPr>
+        <w:t xml:space="preserve">Json (Javascript Object Notation) looks like JS objects. However, </w:t>
       </w:r>
       <w:r>
         <w:rPr>
@@ -5786,25 +4087,14 @@
           <w:szCs w:val="22"/>
         </w:rPr>
       </w:pPr>
-      <w:proofErr w:type="spellStart"/>
-      <w:r>
-        <w:rPr>
-          <w:rFonts w:eastAsia="Times New Roman" w:cs="Times New Roman"/>
-          <w:color w:val="333333"/>
-          <w:sz w:val="22"/>
-          <w:szCs w:val="22"/>
-        </w:rPr>
-        <w:t>Mongod</w:t>
-      </w:r>
-      <w:proofErr w:type="spellEnd"/>
-      <w:r>
-        <w:rPr>
-          <w:rFonts w:eastAsia="Times New Roman" w:cs="Times New Roman"/>
-          <w:color w:val="333333"/>
-          <w:sz w:val="22"/>
-          <w:szCs w:val="22"/>
-        </w:rPr>
-        <w:t>/Mongo</w:t>
+      <w:r>
+        <w:rPr>
+          <w:rFonts w:eastAsia="Times New Roman" w:cs="Times New Roman"/>
+          <w:color w:val="333333"/>
+          <w:sz w:val="22"/>
+          <w:szCs w:val="22"/>
+        </w:rPr>
+        <w:t>Mongod/Mongo</w:t>
       </w:r>
     </w:p>
     <w:p>
@@ -5829,65 +4119,25 @@
           <w:sz w:val="22"/>
           <w:szCs w:val="22"/>
         </w:rPr>
-        <w:t xml:space="preserve">Mongoose is an elegant </w:t>
-      </w:r>
-      <w:proofErr w:type="spellStart"/>
-      <w:r>
-        <w:rPr>
-          <w:rFonts w:eastAsia="Times New Roman" w:cs="Times New Roman"/>
-          <w:color w:val="333333"/>
-          <w:sz w:val="22"/>
-          <w:szCs w:val="22"/>
-        </w:rPr>
-        <w:t>mon</w:t>
-      </w:r>
-      <w:r>
-        <w:rPr>
-          <w:rFonts w:eastAsia="Times New Roman" w:cs="Times New Roman"/>
-          <w:color w:val="333333"/>
-          <w:sz w:val="22"/>
-          <w:szCs w:val="22"/>
-        </w:rPr>
-        <w:t>godb</w:t>
-      </w:r>
-      <w:proofErr w:type="spellEnd"/>
-      <w:r>
-        <w:rPr>
-          <w:rFonts w:eastAsia="Times New Roman" w:cs="Times New Roman"/>
-          <w:color w:val="333333"/>
-          <w:sz w:val="22"/>
-          <w:szCs w:val="22"/>
-        </w:rPr>
-        <w:t xml:space="preserve"> object modeling for node.js</w:t>
-      </w:r>
-      <w:r>
-        <w:rPr>
-          <w:rFonts w:eastAsia="Times New Roman" w:cs="Times New Roman"/>
-          <w:color w:val="333333"/>
-          <w:sz w:val="22"/>
-          <w:szCs w:val="22"/>
-        </w:rPr>
-        <w:t xml:space="preserve">. It allows us to access database from inside of a </w:t>
-      </w:r>
-      <w:proofErr w:type="spellStart"/>
-      <w:r>
-        <w:rPr>
-          <w:rFonts w:eastAsia="Times New Roman" w:cs="Times New Roman"/>
-          <w:color w:val="333333"/>
-          <w:sz w:val="22"/>
-          <w:szCs w:val="22"/>
-        </w:rPr>
-        <w:t>js</w:t>
-      </w:r>
-      <w:proofErr w:type="spellEnd"/>
-      <w:r>
-        <w:rPr>
-          <w:rFonts w:eastAsia="Times New Roman" w:cs="Times New Roman"/>
-          <w:color w:val="333333"/>
-          <w:sz w:val="22"/>
-          <w:szCs w:val="22"/>
-        </w:rPr>
-        <w:t>/express</w:t>
+        <w:t>Mongoose is an elegant mon</w:t>
+      </w:r>
+      <w:r>
+        <w:rPr>
+          <w:rFonts w:eastAsia="Times New Roman" w:cs="Times New Roman"/>
+          <w:color w:val="333333"/>
+          <w:sz w:val="22"/>
+          <w:szCs w:val="22"/>
+        </w:rPr>
+        <w:t>godb object modeling for node.js</w:t>
+      </w:r>
+      <w:r>
+        <w:rPr>
+          <w:rFonts w:eastAsia="Times New Roman" w:cs="Times New Roman"/>
+          <w:color w:val="333333"/>
+          <w:sz w:val="22"/>
+          <w:szCs w:val="22"/>
+        </w:rPr>
+        <w:t>. It allows us to access database from inside of a js/express</w:t>
       </w:r>
       <w:r>
         <w:rPr>
@@ -5914,71 +4164,23 @@
           <w:sz w:val="22"/>
           <w:szCs w:val="22"/>
         </w:rPr>
-        <w:t xml:space="preserve"> a </w:t>
-      </w:r>
-      <w:proofErr w:type="spellStart"/>
-      <w:r>
-        <w:rPr>
-          <w:rFonts w:eastAsia="Times New Roman" w:cs="Times New Roman"/>
-          <w:color w:val="333333"/>
-          <w:sz w:val="22"/>
-          <w:szCs w:val="22"/>
-        </w:rPr>
-        <w:t>js</w:t>
-      </w:r>
-      <w:proofErr w:type="spellEnd"/>
-      <w:r>
-        <w:rPr>
-          <w:rFonts w:eastAsia="Times New Roman" w:cs="Times New Roman"/>
-          <w:color w:val="333333"/>
-          <w:sz w:val="22"/>
-          <w:szCs w:val="22"/>
-        </w:rPr>
-        <w:t xml:space="preserve"> layer on the top of </w:t>
-      </w:r>
-      <w:proofErr w:type="spellStart"/>
-      <w:r>
-        <w:rPr>
-          <w:rFonts w:eastAsia="Times New Roman" w:cs="Times New Roman"/>
-          <w:color w:val="333333"/>
-          <w:sz w:val="22"/>
-          <w:szCs w:val="22"/>
-        </w:rPr>
-        <w:t>mongodb</w:t>
-      </w:r>
-      <w:proofErr w:type="spellEnd"/>
-      <w:r>
-        <w:rPr>
-          <w:rFonts w:eastAsia="Times New Roman" w:cs="Times New Roman"/>
-          <w:color w:val="333333"/>
-          <w:sz w:val="22"/>
-          <w:szCs w:val="22"/>
-        </w:rPr>
-        <w:t>.</w:t>
-      </w:r>
-    </w:p>
-    <w:p>
-      <w:pPr>
-        <w:spacing w:before="100" w:beforeAutospacing="1" w:after="100" w:afterAutospacing="1"/>
-        <w:rPr>
-          <w:rFonts w:eastAsia="Times New Roman" w:cs="Times New Roman"/>
-          <w:color w:val="333333"/>
-        </w:rPr>
-      </w:pPr>
-      <w:r>
-        <w:rPr>
-          <w:rFonts w:eastAsia="Times New Roman" w:cs="Times New Roman"/>
-          <w:color w:val="333333"/>
-        </w:rPr>
-        <w:t xml:space="preserve">12. </w:t>
-      </w:r>
-      <w:proofErr w:type="gramStart"/>
-      <w:r>
-        <w:rPr>
-          <w:rFonts w:eastAsia="Times New Roman" w:cs="Times New Roman"/>
-          <w:color w:val="333333"/>
-        </w:rPr>
-        <w:t>REST</w:t>
+        <w:t xml:space="preserve"> a js layer on the top of mongodb.</w:t>
+      </w:r>
+    </w:p>
+    <w:p>
+      <w:pPr>
+        <w:spacing w:before="100" w:beforeAutospacing="1" w:after="100" w:afterAutospacing="1"/>
+        <w:rPr>
+          <w:rFonts w:eastAsia="Times New Roman" w:cs="Times New Roman"/>
+          <w:color w:val="333333"/>
+        </w:rPr>
+      </w:pPr>
+      <w:r>
+        <w:rPr>
+          <w:rFonts w:eastAsia="Times New Roman" w:cs="Times New Roman"/>
+          <w:color w:val="333333"/>
+        </w:rPr>
+        <w:t>12. REST</w:t>
       </w:r>
       <w:r>
         <w:rPr>
@@ -5987,7 +4189,6 @@
         </w:rPr>
         <w:t>(</w:t>
       </w:r>
-      <w:proofErr w:type="gramEnd"/>
       <w:r>
         <w:rPr>
           <w:rFonts w:eastAsia="Times New Roman" w:cs="Times New Roman"/>
@@ -5997,21 +4198,12 @@
         </w:rPr>
         <w:t>Representation of State Transfer)</w:t>
       </w:r>
-      <w:proofErr w:type="spellStart"/>
-      <w:r>
-        <w:rPr>
-          <w:rFonts w:eastAsia="Times New Roman" w:cs="Times New Roman"/>
-          <w:color w:val="333333"/>
-        </w:rPr>
-        <w:t>ful</w:t>
-      </w:r>
-      <w:proofErr w:type="spellEnd"/>
-      <w:r>
-        <w:rPr>
-          <w:rFonts w:eastAsia="Times New Roman" w:cs="Times New Roman"/>
-          <w:color w:val="333333"/>
-        </w:rPr>
-        <w:t xml:space="preserve"> Routes</w:t>
+      <w:r>
+        <w:rPr>
+          <w:rFonts w:eastAsia="Times New Roman" w:cs="Times New Roman"/>
+          <w:color w:val="333333"/>
+        </w:rPr>
+        <w:t>ful Routes</w:t>
       </w:r>
     </w:p>
     <w:p>
@@ -6608,27 +4800,7 @@
                 <w:sz w:val="22"/>
                 <w:szCs w:val="22"/>
               </w:rPr>
-              <w:t xml:space="preserve">Add a new dog to </w:t>
-            </w:r>
-            <w:proofErr w:type="spellStart"/>
-            <w:r>
-              <w:rPr>
-                <w:rFonts w:eastAsia="Times New Roman" w:cs="Times New Roman"/>
-                <w:color w:val="333333"/>
-                <w:sz w:val="22"/>
-                <w:szCs w:val="22"/>
-              </w:rPr>
-              <w:t>db</w:t>
-            </w:r>
-            <w:proofErr w:type="spellEnd"/>
-            <w:r>
-              <w:rPr>
-                <w:rFonts w:eastAsia="Times New Roman" w:cs="Times New Roman"/>
-                <w:color w:val="333333"/>
-                <w:sz w:val="22"/>
-                <w:szCs w:val="22"/>
-              </w:rPr>
-              <w:t xml:space="preserve"> and then redirects to somewhere.</w:t>
+              <w:t>Add a new dog to db and then redirects to somewhere.</w:t>
             </w:r>
           </w:p>
         </w:tc>
@@ -7003,16 +5175,7 @@
                 <w:sz w:val="22"/>
                 <w:szCs w:val="22"/>
               </w:rPr>
-              <w:t>Update a particular dog, then redirect somewhere</w:t>
-            </w:r>
-            <w:r>
-              <w:rPr>
-                <w:rFonts w:eastAsia="Times New Roman" w:cs="Times New Roman"/>
-                <w:color w:val="333333"/>
-                <w:sz w:val="22"/>
-                <w:szCs w:val="22"/>
-              </w:rPr>
-              <w:t>.</w:t>
+              <w:t>Update a particular dog, then redirect somewhere.</w:t>
             </w:r>
           </w:p>
         </w:tc>
@@ -7139,31 +5302,119 @@
     </w:tbl>
     <w:p>
       <w:pPr>
-        <w:pStyle w:val="ListParagraph"/>
-        <w:spacing w:before="100" w:beforeAutospacing="1" w:after="100" w:afterAutospacing="1"/>
-        <w:ind w:left="1440"/>
-        <w:rPr>
-          <w:rFonts w:eastAsia="Times New Roman" w:cs="Times New Roman"/>
-          <w:color w:val="333333"/>
-          <w:sz w:val="22"/>
-          <w:szCs w:val="22"/>
-        </w:rPr>
-      </w:pPr>
+        <w:spacing w:before="100" w:beforeAutospacing="1" w:after="100" w:afterAutospacing="1"/>
+        <w:rPr>
+          <w:rFonts w:eastAsia="Times New Roman" w:cs="Times New Roman"/>
+          <w:color w:val="333333"/>
+        </w:rPr>
+      </w:pPr>
+      <w:r>
+        <w:rPr>
+          <w:rFonts w:eastAsia="Times New Roman" w:cs="Times New Roman"/>
+          <w:color w:val="333333"/>
+        </w:rPr>
+        <w:t xml:space="preserve">13. </w:t>
+      </w:r>
+      <w:r>
+        <w:rPr>
+          <w:rFonts w:eastAsia="Times New Roman" w:cs="Times New Roman"/>
+          <w:color w:val="333333"/>
+        </w:rPr>
+        <w:t>Authentication</w:t>
+      </w:r>
     </w:p>
     <w:p>
       <w:pPr>
         <w:pStyle w:val="ListParagraph"/>
         <w:numPr>
           <w:ilvl w:val="0"/>
-          <w:numId w:val="16"/>
+          <w:numId w:val="18"/>
         </w:numPr>
-        <w:rPr>
-          <w:rFonts w:eastAsia="Times New Roman" w:cs="Times New Roman"/>
-          <w:color w:val="333333"/>
-          <w:sz w:val="22"/>
-          <w:szCs w:val="22"/>
-        </w:rPr>
-      </w:pPr>
+        <w:spacing w:before="100" w:beforeAutospacing="1" w:after="100" w:afterAutospacing="1"/>
+        <w:rPr>
+          <w:rFonts w:eastAsia="Times New Roman" w:cs="Times New Roman"/>
+          <w:color w:val="333333"/>
+          <w:sz w:val="22"/>
+          <w:szCs w:val="22"/>
+        </w:rPr>
+      </w:pPr>
+      <w:r>
+        <w:rPr>
+          <w:rFonts w:eastAsia="Times New Roman" w:cs="Times New Roman"/>
+          <w:color w:val="333333"/>
+          <w:sz w:val="22"/>
+          <w:szCs w:val="22"/>
+        </w:rPr>
+        <w:t>Tools Used: PassportJS</w:t>
+      </w:r>
+      <w:r>
+        <w:rPr>
+          <w:rFonts w:eastAsia="Times New Roman" w:cs="Times New Roman"/>
+          <w:color w:val="333333"/>
+          <w:sz w:val="22"/>
+          <w:szCs w:val="22"/>
+        </w:rPr>
+        <w:t>, passport-local(usrname and pswrd authentication for passport), passport-local-mongose(a mongoose login for the same).</w:t>
+      </w:r>
+    </w:p>
+    <w:p>
+      <w:pPr>
+        <w:pStyle w:val="ListParagraph"/>
+        <w:numPr>
+          <w:ilvl w:val="0"/>
+          <w:numId w:val="18"/>
+        </w:numPr>
+        <w:spacing w:before="100" w:beforeAutospacing="1" w:after="100" w:afterAutospacing="1"/>
+        <w:rPr>
+          <w:rFonts w:eastAsia="Times New Roman" w:cs="Times New Roman"/>
+          <w:color w:val="333333"/>
+          <w:sz w:val="22"/>
+          <w:szCs w:val="22"/>
+        </w:rPr>
+      </w:pPr>
+      <w:r>
+        <w:rPr>
+          <w:rFonts w:eastAsia="Times New Roman" w:cs="Times New Roman"/>
+          <w:color w:val="333333"/>
+          <w:sz w:val="22"/>
+          <w:szCs w:val="22"/>
+        </w:rPr>
+        <w:t>Concept of sessions -&gt; A way to make HTTP NOT stateless.</w:t>
+      </w:r>
+    </w:p>
+    <w:p>
+      <w:pPr>
+        <w:pStyle w:val="ListParagraph"/>
+        <w:numPr>
+          <w:ilvl w:val="0"/>
+          <w:numId w:val="18"/>
+        </w:numPr>
+        <w:spacing w:before="100" w:beforeAutospacing="1" w:after="100" w:afterAutospacing="1"/>
+        <w:rPr>
+          <w:rFonts w:eastAsia="Times New Roman" w:cs="Times New Roman"/>
+          <w:color w:val="333333"/>
+          <w:sz w:val="22"/>
+          <w:szCs w:val="22"/>
+        </w:rPr>
+      </w:pPr>
+      <w:r>
+        <w:rPr>
+          <w:rFonts w:eastAsia="Times New Roman" w:cs="Times New Roman"/>
+          <w:color w:val="333333"/>
+          <w:sz w:val="22"/>
+          <w:szCs w:val="22"/>
+        </w:rPr>
+        <w:t xml:space="preserve">Middleware: Runs between start of a route and </w:t>
+      </w:r>
+      <w:r>
+        <w:rPr>
+          <w:rFonts w:eastAsia="Times New Roman" w:cs="Times New Roman"/>
+          <w:color w:val="333333"/>
+          <w:sz w:val="22"/>
+          <w:szCs w:val="22"/>
+        </w:rPr>
+        <w:t>its callback.</w:t>
+      </w:r>
       <w:bookmarkStart w:id="0" w:name="_GoBack"/>
       <w:bookmarkEnd w:id="0"/>
     </w:p>
@@ -8090,6 +6341,119 @@
     </w:lvl>
   </w:abstractNum>
   <w:abstractNum w:abstractNumId="8">
+    <w:nsid w:val="2E3551FD"/>
+    <w:multiLevelType w:val="hybridMultilevel"/>
+    <w:tmpl w:val="CEB23A9E"/>
+    <w:lvl w:ilvl="0" w:tplc="04090001">
+      <w:start w:val="1"/>
+      <w:numFmt w:val="bullet"/>
+      <w:lvlText w:val=""/>
+      <w:lvlJc w:val="left"/>
+      <w:pPr>
+        <w:ind w:left="720" w:hanging="360"/>
+      </w:pPr>
+      <w:rPr>
+        <w:rFonts w:ascii="Symbol" w:hAnsi="Symbol" w:hint="default"/>
+      </w:rPr>
+    </w:lvl>
+    <w:lvl w:ilvl="1" w:tplc="04090003" w:tentative="1">
+      <w:start w:val="1"/>
+      <w:numFmt w:val="bullet"/>
+      <w:lvlText w:val="o"/>
+      <w:lvlJc w:val="left"/>
+      <w:pPr>
+        <w:ind w:left="1440" w:hanging="360"/>
+      </w:pPr>
+      <w:rPr>
+        <w:rFonts w:ascii="Courier New" w:hAnsi="Courier New" w:cs="Courier New" w:hint="default"/>
+      </w:rPr>
+    </w:lvl>
+    <w:lvl w:ilvl="2" w:tplc="04090005" w:tentative="1">
+      <w:start w:val="1"/>
+      <w:numFmt w:val="bullet"/>
+      <w:lvlText w:val=""/>
+      <w:lvlJc w:val="left"/>
+      <w:pPr>
+        <w:ind w:left="2160" w:hanging="360"/>
+      </w:pPr>
+      <w:rPr>
+        <w:rFonts w:ascii="Wingdings" w:hAnsi="Wingdings" w:hint="default"/>
+      </w:rPr>
+    </w:lvl>
+    <w:lvl w:ilvl="3" w:tplc="04090001" w:tentative="1">
+      <w:start w:val="1"/>
+      <w:numFmt w:val="bullet"/>
+      <w:lvlText w:val=""/>
+      <w:lvlJc w:val="left"/>
+      <w:pPr>
+        <w:ind w:left="2880" w:hanging="360"/>
+      </w:pPr>
+      <w:rPr>
+        <w:rFonts w:ascii="Symbol" w:hAnsi="Symbol" w:hint="default"/>
+      </w:rPr>
+    </w:lvl>
+    <w:lvl w:ilvl="4" w:tplc="04090003" w:tentative="1">
+      <w:start w:val="1"/>
+      <w:numFmt w:val="bullet"/>
+      <w:lvlText w:val="o"/>
+      <w:lvlJc w:val="left"/>
+      <w:pPr>
+        <w:ind w:left="3600" w:hanging="360"/>
+      </w:pPr>
+      <w:rPr>
+        <w:rFonts w:ascii="Courier New" w:hAnsi="Courier New" w:cs="Courier New" w:hint="default"/>
+      </w:rPr>
+    </w:lvl>
+    <w:lvl w:ilvl="5" w:tplc="04090005" w:tentative="1">
+      <w:start w:val="1"/>
+      <w:numFmt w:val="bullet"/>
+      <w:lvlText w:val=""/>
+      <w:lvlJc w:val="left"/>
+      <w:pPr>
+        <w:ind w:left="4320" w:hanging="360"/>
+      </w:pPr>
+      <w:rPr>
+        <w:rFonts w:ascii="Wingdings" w:hAnsi="Wingdings" w:hint="default"/>
+      </w:rPr>
+    </w:lvl>
+    <w:lvl w:ilvl="6" w:tplc="04090001" w:tentative="1">
+      <w:start w:val="1"/>
+      <w:numFmt w:val="bullet"/>
+      <w:lvlText w:val=""/>
+      <w:lvlJc w:val="left"/>
+      <w:pPr>
+        <w:ind w:left="5040" w:hanging="360"/>
+      </w:pPr>
+      <w:rPr>
+        <w:rFonts w:ascii="Symbol" w:hAnsi="Symbol" w:hint="default"/>
+      </w:rPr>
+    </w:lvl>
+    <w:lvl w:ilvl="7" w:tplc="04090003" w:tentative="1">
+      <w:start w:val="1"/>
+      <w:numFmt w:val="bullet"/>
+      <w:lvlText w:val="o"/>
+      <w:lvlJc w:val="left"/>
+      <w:pPr>
+        <w:ind w:left="5760" w:hanging="360"/>
+      </w:pPr>
+      <w:rPr>
+        <w:rFonts w:ascii="Courier New" w:hAnsi="Courier New" w:cs="Courier New" w:hint="default"/>
+      </w:rPr>
+    </w:lvl>
+    <w:lvl w:ilvl="8" w:tplc="04090005" w:tentative="1">
+      <w:start w:val="1"/>
+      <w:numFmt w:val="bullet"/>
+      <w:lvlText w:val=""/>
+      <w:lvlJc w:val="left"/>
+      <w:pPr>
+        <w:ind w:left="6480" w:hanging="360"/>
+      </w:pPr>
+      <w:rPr>
+        <w:rFonts w:ascii="Wingdings" w:hAnsi="Wingdings" w:hint="default"/>
+      </w:rPr>
+    </w:lvl>
+  </w:abstractNum>
+  <w:abstractNum w:abstractNumId="9">
     <w:nsid w:val="312C1E7D"/>
     <w:multiLevelType w:val="hybridMultilevel"/>
     <w:tmpl w:val="B144FB9E"/>
@@ -8203,7 +6567,7 @@
       </w:rPr>
     </w:lvl>
   </w:abstractNum>
-  <w:abstractNum w:abstractNumId="9">
+  <w:abstractNum w:abstractNumId="10">
     <w:nsid w:val="36470C7D"/>
     <w:multiLevelType w:val="hybridMultilevel"/>
     <w:tmpl w:val="9A9C00DA"/>
@@ -8316,7 +6680,7 @@
       </w:rPr>
     </w:lvl>
   </w:abstractNum>
-  <w:abstractNum w:abstractNumId="10">
+  <w:abstractNum w:abstractNumId="11">
     <w:nsid w:val="5A343AD0"/>
     <w:multiLevelType w:val="hybridMultilevel"/>
     <w:tmpl w:val="0C8A77BC"/>
@@ -8429,7 +6793,7 @@
       </w:rPr>
     </w:lvl>
   </w:abstractNum>
-  <w:abstractNum w:abstractNumId="11">
+  <w:abstractNum w:abstractNumId="12">
     <w:nsid w:val="5D4B4FFD"/>
     <w:multiLevelType w:val="hybridMultilevel"/>
     <w:tmpl w:val="DED2B7D0"/>
@@ -8542,10 +6906,10 @@
       </w:rPr>
     </w:lvl>
   </w:abstractNum>
-  <w:abstractNum w:abstractNumId="12">
+  <w:abstractNum w:abstractNumId="13">
     <w:nsid w:val="67561C5B"/>
     <w:multiLevelType w:val="multilevel"/>
-    <w:tmpl w:val="01A8F408"/>
+    <w:tmpl w:val="F9E8F690"/>
     <w:lvl w:ilvl="0">
       <w:start w:val="1"/>
       <w:numFmt w:val="bullet"/>
@@ -8558,17 +6922,17 @@
         <w:rFonts w:ascii="Symbol" w:hAnsi="Symbol" w:hint="default"/>
       </w:rPr>
     </w:lvl>
-    <w:lvl w:ilvl="1" w:tentative="1">
-      <w:start w:val="1"/>
+    <w:lvl w:ilvl="1">
+      <w:start w:val="13"/>
       <w:numFmt w:val="decimal"/>
       <w:lvlText w:val="%2."/>
       <w:lvlJc w:val="left"/>
       <w:pPr>
-        <w:tabs>
-          <w:tab w:val="num" w:pos="1440"/>
-        </w:tabs>
         <w:ind w:left="1440" w:hanging="360"/>
       </w:pPr>
+      <w:rPr>
+        <w:rFonts w:hint="default"/>
+      </w:rPr>
     </w:lvl>
     <w:lvl w:ilvl="2" w:tentative="1">
       <w:start w:val="1"/>
@@ -8655,7 +7019,7 @@
       </w:pPr>
     </w:lvl>
   </w:abstractNum>
-  <w:abstractNum w:abstractNumId="13">
+  <w:abstractNum w:abstractNumId="14">
     <w:nsid w:val="6902370A"/>
     <w:multiLevelType w:val="hybridMultilevel"/>
     <w:tmpl w:val="8A8C7D6A"/>
@@ -8768,7 +7132,7 @@
       </w:rPr>
     </w:lvl>
   </w:abstractNum>
-  <w:abstractNum w:abstractNumId="14">
+  <w:abstractNum w:abstractNumId="15">
     <w:nsid w:val="6CB10DE6"/>
     <w:multiLevelType w:val="hybridMultilevel"/>
     <w:tmpl w:val="E84C2934"/>
@@ -8881,7 +7245,7 @@
       </w:rPr>
     </w:lvl>
   </w:abstractNum>
-  <w:abstractNum w:abstractNumId="15">
+  <w:abstractNum w:abstractNumId="16">
     <w:nsid w:val="73444657"/>
     <w:multiLevelType w:val="hybridMultilevel"/>
     <w:tmpl w:val="60A05972"/>
@@ -8994,7 +7358,7 @@
       </w:rPr>
     </w:lvl>
   </w:abstractNum>
-  <w:abstractNum w:abstractNumId="16">
+  <w:abstractNum w:abstractNumId="17">
     <w:nsid w:val="7BA239DE"/>
     <w:multiLevelType w:val="multilevel"/>
     <w:tmpl w:val="6EC4EB54"/>
@@ -9114,19 +7478,19 @@
     <w:abstractNumId w:val="5"/>
   </w:num>
   <w:num w:numId="2">
-    <w:abstractNumId w:val="12"/>
+    <w:abstractNumId w:val="13"/>
   </w:num>
   <w:num w:numId="3">
-    <w:abstractNumId w:val="16"/>
+    <w:abstractNumId w:val="17"/>
   </w:num>
   <w:num w:numId="4">
     <w:abstractNumId w:val="2"/>
   </w:num>
   <w:num w:numId="5">
-    <w:abstractNumId w:val="8"/>
+    <w:abstractNumId w:val="9"/>
   </w:num>
   <w:num w:numId="6">
-    <w:abstractNumId w:val="15"/>
+    <w:abstractNumId w:val="16"/>
   </w:num>
   <w:num w:numId="7">
     <w:abstractNumId w:val="7"/>
@@ -9141,16 +7505,16 @@
     <w:abstractNumId w:val="3"/>
   </w:num>
   <w:num w:numId="11">
-    <w:abstractNumId w:val="11"/>
+    <w:abstractNumId w:val="12"/>
   </w:num>
   <w:num w:numId="12">
-    <w:abstractNumId w:val="9"/>
+    <w:abstractNumId w:val="10"/>
   </w:num>
   <w:num w:numId="13">
-    <w:abstractNumId w:val="14"/>
+    <w:abstractNumId w:val="15"/>
   </w:num>
   <w:num w:numId="14">
-    <w:abstractNumId w:val="13"/>
+    <w:abstractNumId w:val="14"/>
   </w:num>
   <w:num w:numId="15">
     <w:abstractNumId w:val="0"/>
@@ -9159,7 +7523,10 @@
     <w:abstractNumId w:val="4"/>
   </w:num>
   <w:num w:numId="17">
-    <w:abstractNumId w:val="10"/>
+    <w:abstractNumId w:val="11"/>
+  </w:num>
+  <w:num w:numId="18">
+    <w:abstractNumId w:val="8"/>
   </w:num>
 </w:numbering>
 </file>

</xml_diff>